<commit_message>
updated eTRF mom methods
</commit_message>
<xml_diff>
--- a/Dissertation Chapters/Chapter 1/MaternaleTRF.Manuscript.docx
+++ b/Dissertation Chapters/Chapter 1/MaternaleTRF.Manuscript.docx
@@ -376,19 +376,11 @@
         </w:rPr>
         <w:t xml:space="preserve">Dams randomized to eTRF had empty hoppers placed in their new cages, and AL dams had their same hoppers replaced in their new cages. </w:t>
       </w:r>
-      <w:proofErr w:type="spellStart"/>
-      <w:r>
-        <w:rPr>
-          <w:rFonts w:ascii="Times New Roman" w:hAnsi="Times New Roman" w:cs="Times New Roman"/>
-        </w:rPr>
-        <w:t>Food</w:t>
-      </w:r>
-      <w:proofErr w:type="spellEnd"/>
-      <w:r>
-        <w:rPr>
-          <w:rFonts w:ascii="Times New Roman" w:hAnsi="Times New Roman" w:cs="Times New Roman"/>
-        </w:rPr>
-        <w:t xml:space="preserve"> intake is presented in both 6</w:t>
+      <w:r>
+        <w:rPr>
+          <w:rFonts w:ascii="Times New Roman" w:hAnsi="Times New Roman" w:cs="Times New Roman"/>
+        </w:rPr>
+        <w:t>Food intake is presented in both 6</w:t>
       </w:r>
       <w:r>
         <w:rPr>
@@ -908,7 +900,19 @@
         <w:rPr>
           <w:rFonts w:ascii="Times New Roman" w:hAnsi="Times New Roman" w:cs="Times New Roman"/>
         </w:rPr>
-        <w:t xml:space="preserve"> We used random effect of maternal ID and dam ID and fixed effects of feeding regimen, day of gestation, and sex (for pup analyses). </w:t>
+        <w:t xml:space="preserve"> We used random effect of maternal ID and dam ID and fixed effects of feeding regimen, day of gestation</w:t>
+      </w:r>
+      <w:r>
+        <w:rPr>
+          <w:rFonts w:ascii="Times New Roman" w:hAnsi="Times New Roman" w:cs="Times New Roman"/>
+        </w:rPr>
+        <w:t xml:space="preserve"> or postnatal age</w:t>
+      </w:r>
+      <w:r>
+        <w:rPr>
+          <w:rFonts w:ascii="Times New Roman" w:hAnsi="Times New Roman" w:cs="Times New Roman"/>
+        </w:rPr>
+        <w:t xml:space="preserve">, and sex (for pup analyses). </w:t>
       </w:r>
     </w:p>
     <w:p>
@@ -1025,37 +1029,13 @@
           <w:i/>
           <w:iCs/>
         </w:rPr>
-        <w:t xml:space="preserve">J Stat </w:t>
-      </w:r>
-      <w:proofErr w:type="spellStart"/>
+        <w:t>J Stat Softw</w:t>
+      </w:r>
       <w:r>
         <w:rPr>
           <w:rFonts w:ascii="Calibri" w:cs="Calibri"/>
-          <w:i/>
-          <w:iCs/>
-        </w:rPr>
-        <w:t>Softw</w:t>
-      </w:r>
-      <w:proofErr w:type="spellEnd"/>
-      <w:r>
-        <w:rPr>
-          <w:rFonts w:ascii="Calibri" w:cs="Calibri"/>
-        </w:rPr>
-        <w:t xml:space="preserve"> 67: 1–48, 2015. </w:t>
-      </w:r>
-      <w:proofErr w:type="spellStart"/>
-      <w:r>
-        <w:rPr>
-          <w:rFonts w:ascii="Calibri" w:cs="Calibri"/>
-        </w:rPr>
-        <w:t>doi</w:t>
-      </w:r>
-      <w:proofErr w:type="spellEnd"/>
-      <w:r>
-        <w:rPr>
-          <w:rFonts w:ascii="Calibri" w:cs="Calibri"/>
-        </w:rPr>
-        <w:t>: 10.18637/jss.v067.i01.</w:t>
+        </w:rPr>
+        <w:t xml:space="preserve"> 67: 1–48, 2015. doi: 10.18637/jss.v067.i01.</w:t>
       </w:r>
     </w:p>
     <w:p>

</xml_diff>

<commit_message>
Minor comments to outline
</commit_message>
<xml_diff>
--- a/Dissertation Chapters/Chapter 1/MaternaleTRF.Manuscript.docx
+++ b/Dissertation Chapters/Chapter 1/MaternaleTRF.Manuscript.docx
@@ -1,6 +1,6 @@
 
 <file path=word/document.xml><?xml version="1.0" encoding="utf-8"?>
-<w:document xmlns:wpc="http://schemas.microsoft.com/office/word/2010/wordprocessingCanvas" xmlns:cx="http://schemas.microsoft.com/office/drawing/2014/chartex" xmlns:cx1="http://schemas.microsoft.com/office/drawing/2015/9/8/chartex" xmlns:cx2="http://schemas.microsoft.com/office/drawing/2015/10/21/chartex" xmlns:cx3="http://schemas.microsoft.com/office/drawing/2016/5/9/chartex" xmlns:cx4="http://schemas.microsoft.com/office/drawing/2016/5/10/chartex" xmlns:cx5="http://schemas.microsoft.com/office/drawing/2016/5/11/chartex" xmlns:cx6="http://schemas.microsoft.com/office/drawing/2016/5/12/chartex" xmlns:cx7="http://schemas.microsoft.com/office/drawing/2016/5/13/chartex" xmlns:cx8="http://schemas.microsoft.com/office/drawing/2016/5/14/chartex" xmlns:mc="http://schemas.openxmlformats.org/markup-compatibility/2006" xmlns:aink="http://schemas.microsoft.com/office/drawing/2016/ink" xmlns:am3d="http://schemas.microsoft.com/office/drawing/2017/model3d" xmlns:o="urn:schemas-microsoft-com:office:office" xmlns:oel="http://schemas.microsoft.com/office/2019/extlst" xmlns:r="http://schemas.openxmlformats.org/officeDocument/2006/relationships" xmlns:m="http://schemas.openxmlformats.org/officeDocument/2006/math" xmlns:v="urn:schemas-microsoft-com:vml" xmlns:wp14="http://schemas.microsoft.com/office/word/2010/wordprocessingDrawing" xmlns:wp="http://schemas.openxmlformats.org/drawingml/2006/wordprocessingDrawing" xmlns:w10="urn:schemas-microsoft-com:office:word" xmlns:w="http://schemas.openxmlformats.org/wordprocessingml/2006/main" xmlns:w14="http://schemas.microsoft.com/office/word/2010/wordml" xmlns:w15="http://schemas.microsoft.com/office/word/2012/wordml" xmlns:w16cex="http://schemas.microsoft.com/office/word/2018/wordml/cex" xmlns:w16cid="http://schemas.microsoft.com/office/word/2016/wordml/cid" xmlns:w16="http://schemas.microsoft.com/office/word/2018/wordml" xmlns:w16sdtdh="http://schemas.microsoft.com/office/word/2020/wordml/sdtdatahash" xmlns:w16se="http://schemas.microsoft.com/office/word/2015/wordml/symex" xmlns:wpg="http://schemas.microsoft.com/office/word/2010/wordprocessingGroup" xmlns:wpi="http://schemas.microsoft.com/office/word/2010/wordprocessingInk" xmlns:wne="http://schemas.microsoft.com/office/word/2006/wordml" xmlns:wps="http://schemas.microsoft.com/office/word/2010/wordprocessingShape" mc:Ignorable="w14 w15 w16se w16cid w16 w16cex w16sdtdh wp14">
+<w:document xmlns:wpc="http://schemas.microsoft.com/office/word/2010/wordprocessingCanvas" xmlns:cx="http://schemas.microsoft.com/office/drawing/2014/chartex" xmlns:cx1="http://schemas.microsoft.com/office/drawing/2015/9/8/chartex" xmlns:cx2="http://schemas.microsoft.com/office/drawing/2015/10/21/chartex" xmlns:cx3="http://schemas.microsoft.com/office/drawing/2016/5/9/chartex" xmlns:cx4="http://schemas.microsoft.com/office/drawing/2016/5/10/chartex" xmlns:cx5="http://schemas.microsoft.com/office/drawing/2016/5/11/chartex" xmlns:cx6="http://schemas.microsoft.com/office/drawing/2016/5/12/chartex" xmlns:cx7="http://schemas.microsoft.com/office/drawing/2016/5/13/chartex" xmlns:cx8="http://schemas.microsoft.com/office/drawing/2016/5/14/chartex" xmlns:mc="http://schemas.openxmlformats.org/markup-compatibility/2006" xmlns:aink="http://schemas.microsoft.com/office/drawing/2016/ink" xmlns:am3d="http://schemas.microsoft.com/office/drawing/2017/model3d" xmlns:o="urn:schemas-microsoft-com:office:office" xmlns:r="http://schemas.openxmlformats.org/officeDocument/2006/relationships" xmlns:m="http://schemas.openxmlformats.org/officeDocument/2006/math" xmlns:v="urn:schemas-microsoft-com:vml" xmlns:wp14="http://schemas.microsoft.com/office/word/2010/wordprocessingDrawing" xmlns:wp="http://schemas.openxmlformats.org/drawingml/2006/wordprocessingDrawing" xmlns:w10="urn:schemas-microsoft-com:office:word" xmlns:w="http://schemas.openxmlformats.org/wordprocessingml/2006/main" xmlns:w14="http://schemas.microsoft.com/office/word/2010/wordml" xmlns:w15="http://schemas.microsoft.com/office/word/2012/wordml" xmlns:w16cid="http://schemas.microsoft.com/office/word/2016/wordml/cid" xmlns:w16se="http://schemas.microsoft.com/office/word/2015/wordml/symex" xmlns:wpg="http://schemas.microsoft.com/office/word/2010/wordprocessingGroup" xmlns:wpi="http://schemas.microsoft.com/office/word/2010/wordprocessingInk" xmlns:wne="http://schemas.microsoft.com/office/word/2006/wordml" xmlns:wps="http://schemas.microsoft.com/office/word/2010/wordprocessingShape" mc:Ignorable="w14 w15 w16se w16cid wp14">
   <w:body>
     <w:p>
       <w:pPr>
@@ -10,6 +10,7 @@
         <w:t>Outline</w:t>
       </w:r>
     </w:p>
+    <w:p/>
     <w:p>
       <w:pPr>
         <w:rPr>
@@ -20,7 +21,21 @@
         <w:rPr>
           <w:u w:val="single"/>
         </w:rPr>
-        <w:t>Food intake and weight regulation</w:t>
+        <w:t xml:space="preserve">Early Time Restricted Feeding Does </w:t>
+      </w:r>
+      <w:proofErr w:type="gramStart"/>
+      <w:r>
+        <w:rPr>
+          <w:u w:val="single"/>
+        </w:rPr>
+        <w:t>not</w:t>
+      </w:r>
+      <w:proofErr w:type="gramEnd"/>
+      <w:r>
+        <w:rPr>
+          <w:u w:val="single"/>
+        </w:rPr>
+        <w:t xml:space="preserve"> Alter Food intake or Gestational Weight Gain</w:t>
       </w:r>
     </w:p>
     <w:p>
@@ -69,7 +84,21 @@
         <w:rPr>
           <w:u w:val="single"/>
         </w:rPr>
-        <w:t>Insulin Sensitivity and Insulin levels</w:t>
+        <w:t xml:space="preserve">Insulin Responsiveness is Similar in </w:t>
+      </w:r>
+      <w:proofErr w:type="spellStart"/>
+      <w:r>
+        <w:rPr>
+          <w:u w:val="single"/>
+        </w:rPr>
+        <w:t>eTRF</w:t>
+      </w:r>
+      <w:proofErr w:type="spellEnd"/>
+      <w:r>
+        <w:rPr>
+          <w:u w:val="single"/>
+        </w:rPr>
+        <w:t xml:space="preserve"> Dams, but There is a More Robust Rebound from Hypoglycemia</w:t>
       </w:r>
     </w:p>
     <w:p>
@@ -114,7 +143,21 @@
         <w:rPr>
           <w:u w:val="single"/>
         </w:rPr>
-        <w:t>Early postnatal effects</w:t>
+        <w:t xml:space="preserve">Fecundity, birthweights and growth are similar between control and </w:t>
+      </w:r>
+      <w:proofErr w:type="spellStart"/>
+      <w:r>
+        <w:rPr>
+          <w:u w:val="single"/>
+        </w:rPr>
+        <w:t>eTRF</w:t>
+      </w:r>
+      <w:proofErr w:type="spellEnd"/>
+      <w:r>
+        <w:rPr>
+          <w:u w:val="single"/>
+        </w:rPr>
+        <w:t xml:space="preserve"> pregnancies</w:t>
       </w:r>
     </w:p>
     <w:p>
@@ -305,7 +348,29 @@
         <w:rPr>
           <w:rFonts w:ascii="Times New Roman" w:hAnsi="Times New Roman" w:cs="Times New Roman"/>
         </w:rPr>
-        <w:t xml:space="preserve">) male and female C57Bl/6J mice were obtained from Jax. Animals were allowed to </w:t>
+        <w:t>) male and female C57B</w:t>
+      </w:r>
+      <w:ins w:id="0" w:author="Dave Bridges" w:date="2022-12-08T14:47:00Z">
+        <w:r>
+          <w:rPr>
+            <w:rFonts w:ascii="Times New Roman" w:hAnsi="Times New Roman" w:cs="Times New Roman"/>
+          </w:rPr>
+          <w:t>L</w:t>
+        </w:r>
+      </w:ins>
+      <w:del w:id="1" w:author="Dave Bridges" w:date="2022-12-08T14:47:00Z">
+        <w:r>
+          <w:rPr>
+            <w:rFonts w:ascii="Times New Roman" w:hAnsi="Times New Roman" w:cs="Times New Roman"/>
+          </w:rPr>
+          <w:delText>l</w:delText>
+        </w:r>
+      </w:del>
+      <w:r>
+        <w:rPr>
+          <w:rFonts w:ascii="Times New Roman" w:hAnsi="Times New Roman" w:cs="Times New Roman"/>
+        </w:rPr>
+        <w:t xml:space="preserve">/6J mice were obtained from Jax. Animals were allowed to </w:t>
       </w:r>
       <w:r>
         <w:rPr>
@@ -537,13 +602,48 @@
         <w:rPr>
           <w:rFonts w:ascii="Times New Roman" w:hAnsi="Times New Roman" w:cs="Times New Roman"/>
         </w:rPr>
-        <w:t xml:space="preserve">Dams randomized to eTRF had empty hoppers placed in their new cages, and AL dams had their same hoppers replaced in their new cages. </w:t>
-      </w:r>
-      <w:r>
-        <w:rPr>
-          <w:rFonts w:ascii="Times New Roman" w:hAnsi="Times New Roman" w:cs="Times New Roman"/>
-        </w:rPr>
-        <w:t>Food intake is presented in both 6</w:t>
+        <w:t xml:space="preserve">Dams randomized to eTRF had empty hoppers placed in their new cages, and AL dams had their same hoppers replaced in their new </w:t>
+      </w:r>
+      <w:r>
+        <w:rPr>
+          <w:rFonts w:ascii="Times New Roman" w:hAnsi="Times New Roman" w:cs="Times New Roman"/>
+        </w:rPr>
+        <w:lastRenderedPageBreak/>
+        <w:t xml:space="preserve">cages. </w:t>
+      </w:r>
+      <w:r>
+        <w:rPr>
+          <w:rFonts w:ascii="Times New Roman" w:hAnsi="Times New Roman" w:cs="Times New Roman"/>
+        </w:rPr>
+        <w:t xml:space="preserve">Food intake is </w:t>
+      </w:r>
+      <w:del w:id="2" w:author="Dave Bridges" w:date="2022-12-08T14:47:00Z">
+        <w:r>
+          <w:rPr>
+            <w:rFonts w:ascii="Times New Roman" w:hAnsi="Times New Roman" w:cs="Times New Roman"/>
+          </w:rPr>
+          <w:delText xml:space="preserve">presented </w:delText>
+        </w:r>
+      </w:del>
+      <w:ins w:id="3" w:author="Dave Bridges" w:date="2022-12-08T14:47:00Z">
+        <w:r>
+          <w:rPr>
+            <w:rFonts w:ascii="Times New Roman" w:hAnsi="Times New Roman" w:cs="Times New Roman"/>
+          </w:rPr>
+          <w:t>determined</w:t>
+        </w:r>
+        <w:r>
+          <w:rPr>
+            <w:rFonts w:ascii="Times New Roman" w:hAnsi="Times New Roman" w:cs="Times New Roman"/>
+          </w:rPr>
+          <w:t xml:space="preserve"> </w:t>
+        </w:r>
+      </w:ins>
+      <w:r>
+        <w:rPr>
+          <w:rFonts w:ascii="Times New Roman" w:hAnsi="Times New Roman" w:cs="Times New Roman"/>
+        </w:rPr>
+        <w:t>in both 6</w:t>
       </w:r>
       <w:r>
         <w:rPr>
@@ -585,13 +685,27 @@
         <w:rPr>
           <w:rFonts w:ascii="Times New Roman" w:hAnsi="Times New Roman" w:cs="Times New Roman"/>
         </w:rPr>
-        <w:t xml:space="preserve"> intervals</w:t>
-      </w:r>
-      <w:r>
-        <w:rPr>
-          <w:rFonts w:ascii="Times New Roman" w:hAnsi="Times New Roman" w:cs="Times New Roman"/>
-        </w:rPr>
-        <w:t>(ZT16-ZT16)</w:t>
+        <w:t xml:space="preserve"> </w:t>
+      </w:r>
+      <w:proofErr w:type="gramStart"/>
+      <w:r>
+        <w:rPr>
+          <w:rFonts w:ascii="Times New Roman" w:hAnsi="Times New Roman" w:cs="Times New Roman"/>
+        </w:rPr>
+        <w:t>intervals</w:t>
+      </w:r>
+      <w:r>
+        <w:rPr>
+          <w:rFonts w:ascii="Times New Roman" w:hAnsi="Times New Roman" w:cs="Times New Roman"/>
+        </w:rPr>
+        <w:t>(</w:t>
+      </w:r>
+      <w:proofErr w:type="gramEnd"/>
+      <w:r>
+        <w:rPr>
+          <w:rFonts w:ascii="Times New Roman" w:hAnsi="Times New Roman" w:cs="Times New Roman"/>
+        </w:rPr>
+        <w:t>ZT16-ZT16)</w:t>
       </w:r>
       <w:r>
         <w:rPr>
@@ -784,7 +898,14 @@
         <w:rPr>
           <w:rFonts w:ascii="Times New Roman" w:hAnsi="Times New Roman" w:cs="Times New Roman"/>
         </w:rPr>
-        <w:t>Blood glucose</w:t>
+        <w:t>B</w:t>
+      </w:r>
+      <w:commentRangeStart w:id="4"/>
+      <w:r>
+        <w:rPr>
+          <w:rFonts w:ascii="Times New Roman" w:hAnsi="Times New Roman" w:cs="Times New Roman"/>
+        </w:rPr>
+        <w:t>lood glucose</w:t>
       </w:r>
       <w:r>
         <w:rPr>
@@ -798,6 +919,13 @@
         </w:rPr>
         <w:t xml:space="preserve">Glucose area under the curve (AUC) was calculated by taking the sum of glucose values for each animal. </w:t>
       </w:r>
+      <w:commentRangeEnd w:id="4"/>
+      <w:r>
+        <w:rPr>
+          <w:rStyle w:val="CommentReference"/>
+        </w:rPr>
+        <w:commentReference w:id="4"/>
+      </w:r>
     </w:p>
     <w:p>
       <w:pPr>
@@ -920,19 +1048,33 @@
         <w:rPr>
           <w:rFonts w:ascii="Times New Roman" w:hAnsi="Times New Roman" w:cs="Times New Roman"/>
         </w:rPr>
-        <w:t xml:space="preserve"> divided by the initial litter size time</w:t>
-      </w:r>
-      <w:r>
-        <w:rPr>
-          <w:rFonts w:ascii="Times New Roman" w:hAnsi="Times New Roman" w:cs="Times New Roman"/>
-        </w:rPr>
-        <w:t>s</w:t>
-      </w:r>
-      <w:r>
-        <w:rPr>
-          <w:rFonts w:ascii="Times New Roman" w:hAnsi="Times New Roman" w:cs="Times New Roman"/>
-        </w:rPr>
-        <w:t xml:space="preserve"> 100. </w:t>
+        <w:t xml:space="preserve"> divided by the initial litter size</w:t>
+      </w:r>
+      <w:del w:id="5" w:author="Dave Bridges" w:date="2022-12-08T14:48:00Z">
+        <w:r>
+          <w:rPr>
+            <w:rFonts w:ascii="Times New Roman" w:hAnsi="Times New Roman" w:cs="Times New Roman"/>
+          </w:rPr>
+          <w:delText xml:space="preserve"> time</w:delText>
+        </w:r>
+        <w:r>
+          <w:rPr>
+            <w:rFonts w:ascii="Times New Roman" w:hAnsi="Times New Roman" w:cs="Times New Roman"/>
+          </w:rPr>
+          <w:delText>s</w:delText>
+        </w:r>
+        <w:r>
+          <w:rPr>
+            <w:rFonts w:ascii="Times New Roman" w:hAnsi="Times New Roman" w:cs="Times New Roman"/>
+          </w:rPr>
+          <w:delText xml:space="preserve"> 100</w:delText>
+        </w:r>
+      </w:del>
+      <w:r>
+        <w:rPr>
+          <w:rFonts w:ascii="Times New Roman" w:hAnsi="Times New Roman" w:cs="Times New Roman"/>
+        </w:rPr>
+        <w:t xml:space="preserve">. </w:t>
       </w:r>
       <w:r>
         <w:rPr>
@@ -975,7 +1117,27 @@
         <w:rPr>
           <w:rFonts w:ascii="Times New Roman" w:hAnsi="Times New Roman" w:cs="Times New Roman"/>
         </w:rPr>
-        <w:t xml:space="preserve">Values are represented as mean ± standard error whenever possible. Pairwise values are evaluated by Shapiro test for normality and </w:t>
+        <w:t xml:space="preserve">Values are represented as mean ± standard error </w:t>
+      </w:r>
+      <w:commentRangeStart w:id="6"/>
+      <w:r>
+        <w:rPr>
+          <w:rFonts w:ascii="Times New Roman" w:hAnsi="Times New Roman" w:cs="Times New Roman"/>
+        </w:rPr>
+        <w:t>whenever possible</w:t>
+      </w:r>
+      <w:commentRangeEnd w:id="6"/>
+      <w:r>
+        <w:rPr>
+          <w:rStyle w:val="CommentReference"/>
+        </w:rPr>
+        <w:commentReference w:id="6"/>
+      </w:r>
+      <w:r>
+        <w:rPr>
+          <w:rFonts w:ascii="Times New Roman" w:hAnsi="Times New Roman" w:cs="Times New Roman"/>
+        </w:rPr>
+        <w:t xml:space="preserve">. Pairwise values are evaluated by Shapiro test for normality and </w:t>
       </w:r>
       <w:proofErr w:type="spellStart"/>
       <w:r>
@@ -1013,7 +1175,29 @@
         <w:rPr>
           <w:rFonts w:ascii="Times New Roman" w:hAnsi="Times New Roman" w:cs="Times New Roman"/>
         </w:rPr>
-        <w:t xml:space="preserve">For repeated measures, such as food intake, and body composition, linear mixed effect modeling was completed using LME4 </w:t>
+        <w:t xml:space="preserve">For repeated measures, such as food intake, and body composition, linear mixed effect modeling was completed using </w:t>
+      </w:r>
+      <w:del w:id="8" w:author="Dave Bridges" w:date="2022-12-08T14:48:00Z">
+        <w:r>
+          <w:rPr>
+            <w:rFonts w:ascii="Times New Roman" w:hAnsi="Times New Roman" w:cs="Times New Roman"/>
+          </w:rPr>
+          <w:delText>LME</w:delText>
+        </w:r>
+      </w:del>
+      <w:ins w:id="9" w:author="Dave Bridges" w:date="2022-12-08T14:48:00Z">
+        <w:r>
+          <w:rPr>
+            <w:rFonts w:ascii="Times New Roman" w:hAnsi="Times New Roman" w:cs="Times New Roman"/>
+          </w:rPr>
+          <w:t>lme</w:t>
+        </w:r>
+      </w:ins>
+      <w:r>
+        <w:rPr>
+          <w:rFonts w:ascii="Times New Roman" w:hAnsi="Times New Roman" w:cs="Times New Roman"/>
+        </w:rPr>
+        <w:t xml:space="preserve">4 </w:t>
       </w:r>
       <w:r>
         <w:rPr>
@@ -1056,7 +1240,35 @@
         <w:rPr>
           <w:rFonts w:ascii="Times New Roman" w:hAnsi="Times New Roman" w:cs="Times New Roman"/>
         </w:rPr>
-        <w:t xml:space="preserve"> We used random effect of maternal ID and dam ID and fixed effects of feeding regimen, day of gestation</w:t>
+        <w:t xml:space="preserve"> We used random effect of maternal ID and dam ID and fixed effects </w:t>
+      </w:r>
+      <w:del w:id="10" w:author="Dave Bridges" w:date="2022-12-08T14:48:00Z">
+        <w:r>
+          <w:rPr>
+            <w:rFonts w:ascii="Times New Roman" w:hAnsi="Times New Roman" w:cs="Times New Roman"/>
+          </w:rPr>
+          <w:delText xml:space="preserve">of </w:delText>
+        </w:r>
+      </w:del>
+      <w:ins w:id="11" w:author="Dave Bridges" w:date="2022-12-08T14:48:00Z">
+        <w:r>
+          <w:rPr>
+            <w:rFonts w:ascii="Times New Roman" w:hAnsi="Times New Roman" w:cs="Times New Roman"/>
+          </w:rPr>
+          <w:t>for</w:t>
+        </w:r>
+        <w:r>
+          <w:rPr>
+            <w:rFonts w:ascii="Times New Roman" w:hAnsi="Times New Roman" w:cs="Times New Roman"/>
+          </w:rPr>
+          <w:t xml:space="preserve"> </w:t>
+        </w:r>
+      </w:ins>
+      <w:r>
+        <w:rPr>
+          <w:rFonts w:ascii="Times New Roman" w:hAnsi="Times New Roman" w:cs="Times New Roman"/>
+        </w:rPr>
+        <w:t>feeding regimen, day of gestation</w:t>
       </w:r>
       <w:r>
         <w:rPr>
@@ -1210,8 +1422,64 @@
 </w:document>
 </file>
 
+<file path=word/comments.xml><?xml version="1.0" encoding="utf-8"?>
+<w:comments xmlns:wpc="http://schemas.microsoft.com/office/word/2010/wordprocessingCanvas" xmlns:cx="http://schemas.microsoft.com/office/drawing/2014/chartex" xmlns:cx1="http://schemas.microsoft.com/office/drawing/2015/9/8/chartex" xmlns:cx2="http://schemas.microsoft.com/office/drawing/2015/10/21/chartex" xmlns:cx3="http://schemas.microsoft.com/office/drawing/2016/5/9/chartex" xmlns:cx4="http://schemas.microsoft.com/office/drawing/2016/5/10/chartex" xmlns:cx5="http://schemas.microsoft.com/office/drawing/2016/5/11/chartex" xmlns:cx6="http://schemas.microsoft.com/office/drawing/2016/5/12/chartex" xmlns:cx7="http://schemas.microsoft.com/office/drawing/2016/5/13/chartex" xmlns:cx8="http://schemas.microsoft.com/office/drawing/2016/5/14/chartex" xmlns:mc="http://schemas.openxmlformats.org/markup-compatibility/2006" xmlns:aink="http://schemas.microsoft.com/office/drawing/2016/ink" xmlns:am3d="http://schemas.microsoft.com/office/drawing/2017/model3d" xmlns:o="urn:schemas-microsoft-com:office:office" xmlns:r="http://schemas.openxmlformats.org/officeDocument/2006/relationships" xmlns:m="http://schemas.openxmlformats.org/officeDocument/2006/math" xmlns:v="urn:schemas-microsoft-com:vml" xmlns:wp14="http://schemas.microsoft.com/office/word/2010/wordprocessingDrawing" xmlns:wp="http://schemas.openxmlformats.org/drawingml/2006/wordprocessingDrawing" xmlns:w10="urn:schemas-microsoft-com:office:word" xmlns:w="http://schemas.openxmlformats.org/wordprocessingml/2006/main" xmlns:w14="http://schemas.microsoft.com/office/word/2010/wordml" xmlns:w15="http://schemas.microsoft.com/office/word/2012/wordml" xmlns:w16cid="http://schemas.microsoft.com/office/word/2016/wordml/cid" xmlns:w16se="http://schemas.microsoft.com/office/word/2015/wordml/symex" xmlns:wpg="http://schemas.microsoft.com/office/word/2010/wordprocessingGroup" xmlns:wpi="http://schemas.microsoft.com/office/word/2010/wordprocessingInk" xmlns:wne="http://schemas.microsoft.com/office/word/2006/wordml" xmlns:wps="http://schemas.microsoft.com/office/word/2010/wordprocessingShape" mc:Ignorable="w14 w15 w16se w16cid wp14">
+  <w:comment w:id="4" w:author="Dave Bridges" w:date="2022-12-08T14:48:00Z" w:initials="DB">
+    <w:p>
+      <w:pPr>
+        <w:pStyle w:val="CommentText"/>
+      </w:pPr>
+      <w:r>
+        <w:rPr>
+          <w:rStyle w:val="CommentReference"/>
+        </w:rPr>
+        <w:annotationRef/>
+      </w:r>
+      <w:r>
+        <w:t>Add calculations of recovery and rates of drop</w:t>
+      </w:r>
+    </w:p>
+  </w:comment>
+  <w:comment w:id="6" w:author="Dave Bridges" w:date="2022-12-08T14:49:00Z" w:initials="DB">
+    <w:p>
+      <w:pPr>
+        <w:pStyle w:val="CommentText"/>
+      </w:pPr>
+      <w:r>
+        <w:rPr>
+          <w:rStyle w:val="CommentReference"/>
+        </w:rPr>
+        <w:annotationRef/>
+      </w:r>
+      <w:r>
+        <w:t xml:space="preserve">Is this </w:t>
+      </w:r>
+      <w:r>
+        <w:t>needed</w:t>
+      </w:r>
+      <w:bookmarkStart w:id="7" w:name="_GoBack"/>
+      <w:bookmarkEnd w:id="7"/>
+    </w:p>
+  </w:comment>
+</w:comments>
+</file>
+
+<file path=word/commentsExtended.xml><?xml version="1.0" encoding="utf-8"?>
+<w15:commentsEx xmlns:wpc="http://schemas.microsoft.com/office/word/2010/wordprocessingCanvas" xmlns:cx="http://schemas.microsoft.com/office/drawing/2014/chartex" xmlns:cx1="http://schemas.microsoft.com/office/drawing/2015/9/8/chartex" xmlns:cx2="http://schemas.microsoft.com/office/drawing/2015/10/21/chartex" xmlns:cx3="http://schemas.microsoft.com/office/drawing/2016/5/9/chartex" xmlns:cx4="http://schemas.microsoft.com/office/drawing/2016/5/10/chartex" xmlns:cx5="http://schemas.microsoft.com/office/drawing/2016/5/11/chartex" xmlns:cx6="http://schemas.microsoft.com/office/drawing/2016/5/12/chartex" xmlns:cx7="http://schemas.microsoft.com/office/drawing/2016/5/13/chartex" xmlns:cx8="http://schemas.microsoft.com/office/drawing/2016/5/14/chartex" xmlns:mc="http://schemas.openxmlformats.org/markup-compatibility/2006" xmlns:aink="http://schemas.microsoft.com/office/drawing/2016/ink" xmlns:am3d="http://schemas.microsoft.com/office/drawing/2017/model3d" xmlns:o="urn:schemas-microsoft-com:office:office" xmlns:r="http://schemas.openxmlformats.org/officeDocument/2006/relationships" xmlns:m="http://schemas.openxmlformats.org/officeDocument/2006/math" xmlns:v="urn:schemas-microsoft-com:vml" xmlns:wp14="http://schemas.microsoft.com/office/word/2010/wordprocessingDrawing" xmlns:wp="http://schemas.openxmlformats.org/drawingml/2006/wordprocessingDrawing" xmlns:w10="urn:schemas-microsoft-com:office:word" xmlns:w="http://schemas.openxmlformats.org/wordprocessingml/2006/main" xmlns:w14="http://schemas.microsoft.com/office/word/2010/wordml" xmlns:w15="http://schemas.microsoft.com/office/word/2012/wordml" xmlns:w16cid="http://schemas.microsoft.com/office/word/2016/wordml/cid" xmlns:w16se="http://schemas.microsoft.com/office/word/2015/wordml/symex" xmlns:wpg="http://schemas.microsoft.com/office/word/2010/wordprocessingGroup" xmlns:wpi="http://schemas.microsoft.com/office/word/2010/wordprocessingInk" xmlns:wne="http://schemas.microsoft.com/office/word/2006/wordml" xmlns:wps="http://schemas.microsoft.com/office/word/2010/wordprocessingShape" mc:Ignorable="w14 w15 w16se w16cid wp14">
+  <w15:commentEx w15:paraId="3856138F" w15:done="0"/>
+  <w15:commentEx w15:paraId="5829A1EB" w15:done="0"/>
+</w15:commentsEx>
+</file>
+
+<file path=word/commentsIds.xml><?xml version="1.0" encoding="utf-8"?>
+<w16cid:commentsIds xmlns:wpc="http://schemas.microsoft.com/office/word/2010/wordprocessingCanvas" xmlns:cx="http://schemas.microsoft.com/office/drawing/2014/chartex" xmlns:cx1="http://schemas.microsoft.com/office/drawing/2015/9/8/chartex" xmlns:cx2="http://schemas.microsoft.com/office/drawing/2015/10/21/chartex" xmlns:cx3="http://schemas.microsoft.com/office/drawing/2016/5/9/chartex" xmlns:cx4="http://schemas.microsoft.com/office/drawing/2016/5/10/chartex" xmlns:cx5="http://schemas.microsoft.com/office/drawing/2016/5/11/chartex" xmlns:cx6="http://schemas.microsoft.com/office/drawing/2016/5/12/chartex" xmlns:cx7="http://schemas.microsoft.com/office/drawing/2016/5/13/chartex" xmlns:cx8="http://schemas.microsoft.com/office/drawing/2016/5/14/chartex" xmlns:mc="http://schemas.openxmlformats.org/markup-compatibility/2006" xmlns:aink="http://schemas.microsoft.com/office/drawing/2016/ink" xmlns:am3d="http://schemas.microsoft.com/office/drawing/2017/model3d" xmlns:o="urn:schemas-microsoft-com:office:office" xmlns:r="http://schemas.openxmlformats.org/officeDocument/2006/relationships" xmlns:m="http://schemas.openxmlformats.org/officeDocument/2006/math" xmlns:v="urn:schemas-microsoft-com:vml" xmlns:wp14="http://schemas.microsoft.com/office/word/2010/wordprocessingDrawing" xmlns:wp="http://schemas.openxmlformats.org/drawingml/2006/wordprocessingDrawing" xmlns:w10="urn:schemas-microsoft-com:office:word" xmlns:w="http://schemas.openxmlformats.org/wordprocessingml/2006/main" xmlns:w14="http://schemas.microsoft.com/office/word/2010/wordml" xmlns:w15="http://schemas.microsoft.com/office/word/2012/wordml" xmlns:w16cid="http://schemas.microsoft.com/office/word/2016/wordml/cid" xmlns:w16se="http://schemas.microsoft.com/office/word/2015/wordml/symex" xmlns:wpg="http://schemas.microsoft.com/office/word/2010/wordprocessingGroup" xmlns:wpi="http://schemas.microsoft.com/office/word/2010/wordprocessingInk" xmlns:wne="http://schemas.microsoft.com/office/word/2006/wordml" xmlns:wps="http://schemas.microsoft.com/office/word/2010/wordprocessingShape" mc:Ignorable="w14 w15 w16se w16cid wp14">
+  <w16cid:commentId w16cid:paraId="3856138F" w16cid:durableId="273C77AA"/>
+  <w16cid:commentId w16cid:paraId="5829A1EB" w16cid:durableId="273C77E5"/>
+</w16cid:commentsIds>
+</file>
+
 <file path=word/numbering.xml><?xml version="1.0" encoding="utf-8"?>
-<w:numbering xmlns:wpc="http://schemas.microsoft.com/office/word/2010/wordprocessingCanvas" xmlns:cx="http://schemas.microsoft.com/office/drawing/2014/chartex" xmlns:cx1="http://schemas.microsoft.com/office/drawing/2015/9/8/chartex" xmlns:cx2="http://schemas.microsoft.com/office/drawing/2015/10/21/chartex" xmlns:cx3="http://schemas.microsoft.com/office/drawing/2016/5/9/chartex" xmlns:cx4="http://schemas.microsoft.com/office/drawing/2016/5/10/chartex" xmlns:cx5="http://schemas.microsoft.com/office/drawing/2016/5/11/chartex" xmlns:cx6="http://schemas.microsoft.com/office/drawing/2016/5/12/chartex" xmlns:cx7="http://schemas.microsoft.com/office/drawing/2016/5/13/chartex" xmlns:cx8="http://schemas.microsoft.com/office/drawing/2016/5/14/chartex" xmlns:mc="http://schemas.openxmlformats.org/markup-compatibility/2006" xmlns:aink="http://schemas.microsoft.com/office/drawing/2016/ink" xmlns:am3d="http://schemas.microsoft.com/office/drawing/2017/model3d" xmlns:o="urn:schemas-microsoft-com:office:office" xmlns:oel="http://schemas.microsoft.com/office/2019/extlst" xmlns:r="http://schemas.openxmlformats.org/officeDocument/2006/relationships" xmlns:m="http://schemas.openxmlformats.org/officeDocument/2006/math" xmlns:v="urn:schemas-microsoft-com:vml" xmlns:wp14="http://schemas.microsoft.com/office/word/2010/wordprocessingDrawing" xmlns:wp="http://schemas.openxmlformats.org/drawingml/2006/wordprocessingDrawing" xmlns:w10="urn:schemas-microsoft-com:office:word" xmlns:w="http://schemas.openxmlformats.org/wordprocessingml/2006/main" xmlns:w14="http://schemas.microsoft.com/office/word/2010/wordml" xmlns:w15="http://schemas.microsoft.com/office/word/2012/wordml" xmlns:w16cex="http://schemas.microsoft.com/office/word/2018/wordml/cex" xmlns:w16cid="http://schemas.microsoft.com/office/word/2016/wordml/cid" xmlns:w16="http://schemas.microsoft.com/office/word/2018/wordml" xmlns:w16sdtdh="http://schemas.microsoft.com/office/word/2020/wordml/sdtdatahash" xmlns:w16se="http://schemas.microsoft.com/office/word/2015/wordml/symex" xmlns:wpg="http://schemas.microsoft.com/office/word/2010/wordprocessingGroup" xmlns:wpi="http://schemas.microsoft.com/office/word/2010/wordprocessingInk" xmlns:wne="http://schemas.microsoft.com/office/word/2006/wordml" xmlns:wps="http://schemas.microsoft.com/office/word/2010/wordprocessingShape" mc:Ignorable="w14 w15 w16se w16cid w16 w16cex w16sdtdh wp14">
+<w:numbering xmlns:wpc="http://schemas.microsoft.com/office/word/2010/wordprocessingCanvas" xmlns:cx="http://schemas.microsoft.com/office/drawing/2014/chartex" xmlns:cx1="http://schemas.microsoft.com/office/drawing/2015/9/8/chartex" xmlns:cx2="http://schemas.microsoft.com/office/drawing/2015/10/21/chartex" xmlns:cx3="http://schemas.microsoft.com/office/drawing/2016/5/9/chartex" xmlns:cx4="http://schemas.microsoft.com/office/drawing/2016/5/10/chartex" xmlns:cx5="http://schemas.microsoft.com/office/drawing/2016/5/11/chartex" xmlns:cx6="http://schemas.microsoft.com/office/drawing/2016/5/12/chartex" xmlns:cx7="http://schemas.microsoft.com/office/drawing/2016/5/13/chartex" xmlns:cx8="http://schemas.microsoft.com/office/drawing/2016/5/14/chartex" xmlns:mc="http://schemas.openxmlformats.org/markup-compatibility/2006" xmlns:aink="http://schemas.microsoft.com/office/drawing/2016/ink" xmlns:am3d="http://schemas.microsoft.com/office/drawing/2017/model3d" xmlns:o="urn:schemas-microsoft-com:office:office" xmlns:r="http://schemas.openxmlformats.org/officeDocument/2006/relationships" xmlns:m="http://schemas.openxmlformats.org/officeDocument/2006/math" xmlns:v="urn:schemas-microsoft-com:vml" xmlns:wp14="http://schemas.microsoft.com/office/word/2010/wordprocessingDrawing" xmlns:wp="http://schemas.openxmlformats.org/drawingml/2006/wordprocessingDrawing" xmlns:w10="urn:schemas-microsoft-com:office:word" xmlns:w="http://schemas.openxmlformats.org/wordprocessingml/2006/main" xmlns:w14="http://schemas.microsoft.com/office/word/2010/wordml" xmlns:w15="http://schemas.microsoft.com/office/word/2012/wordml" xmlns:w16cid="http://schemas.microsoft.com/office/word/2016/wordml/cid" xmlns:w16se="http://schemas.microsoft.com/office/word/2015/wordml/symex" xmlns:wpg="http://schemas.microsoft.com/office/word/2010/wordprocessingGroup" xmlns:wpi="http://schemas.microsoft.com/office/word/2010/wordprocessingInk" xmlns:wne="http://schemas.microsoft.com/office/word/2006/wordml" xmlns:wps="http://schemas.microsoft.com/office/word/2010/wordprocessingShape" mc:Ignorable="w14 w15 w16se w16cid wp14">
   <w:abstractNum w:abstractNumId="0" w15:restartNumberingAfterBreak="0">
     <w:nsid w:val="298F1C88"/>
     <w:multiLevelType w:val="hybridMultilevel"/>
@@ -1551,20 +1819,28 @@
       </w:rPr>
     </w:lvl>
   </w:abstractNum>
-  <w:num w:numId="1" w16cid:durableId="645596004">
+  <w:num w:numId="1">
     <w:abstractNumId w:val="2"/>
   </w:num>
-  <w:num w:numId="2" w16cid:durableId="1267276033">
+  <w:num w:numId="2">
     <w:abstractNumId w:val="0"/>
   </w:num>
-  <w:num w:numId="3" w16cid:durableId="1972782221">
+  <w:num w:numId="3">
     <w:abstractNumId w:val="1"/>
   </w:num>
 </w:numbering>
 </file>
 
+<file path=word/people.xml><?xml version="1.0" encoding="utf-8"?>
+<w15:people xmlns:wpc="http://schemas.microsoft.com/office/word/2010/wordprocessingCanvas" xmlns:cx="http://schemas.microsoft.com/office/drawing/2014/chartex" xmlns:cx1="http://schemas.microsoft.com/office/drawing/2015/9/8/chartex" xmlns:cx2="http://schemas.microsoft.com/office/drawing/2015/10/21/chartex" xmlns:cx3="http://schemas.microsoft.com/office/drawing/2016/5/9/chartex" xmlns:cx4="http://schemas.microsoft.com/office/drawing/2016/5/10/chartex" xmlns:cx5="http://schemas.microsoft.com/office/drawing/2016/5/11/chartex" xmlns:cx6="http://schemas.microsoft.com/office/drawing/2016/5/12/chartex" xmlns:cx7="http://schemas.microsoft.com/office/drawing/2016/5/13/chartex" xmlns:cx8="http://schemas.microsoft.com/office/drawing/2016/5/14/chartex" xmlns:mc="http://schemas.openxmlformats.org/markup-compatibility/2006" xmlns:aink="http://schemas.microsoft.com/office/drawing/2016/ink" xmlns:am3d="http://schemas.microsoft.com/office/drawing/2017/model3d" xmlns:o="urn:schemas-microsoft-com:office:office" xmlns:r="http://schemas.openxmlformats.org/officeDocument/2006/relationships" xmlns:m="http://schemas.openxmlformats.org/officeDocument/2006/math" xmlns:v="urn:schemas-microsoft-com:vml" xmlns:wp14="http://schemas.microsoft.com/office/word/2010/wordprocessingDrawing" xmlns:wp="http://schemas.openxmlformats.org/drawingml/2006/wordprocessingDrawing" xmlns:w10="urn:schemas-microsoft-com:office:word" xmlns:w="http://schemas.openxmlformats.org/wordprocessingml/2006/main" xmlns:w14="http://schemas.microsoft.com/office/word/2010/wordml" xmlns:w15="http://schemas.microsoft.com/office/word/2012/wordml" xmlns:w16cid="http://schemas.microsoft.com/office/word/2016/wordml/cid" xmlns:w16se="http://schemas.microsoft.com/office/word/2015/wordml/symex" xmlns:wpg="http://schemas.microsoft.com/office/word/2010/wordprocessingGroup" xmlns:wpi="http://schemas.microsoft.com/office/word/2010/wordprocessingInk" xmlns:wne="http://schemas.microsoft.com/office/word/2006/wordml" xmlns:wps="http://schemas.microsoft.com/office/word/2010/wordprocessingShape" mc:Ignorable="w14 w15 w16se w16cid wp14">
+  <w15:person w15:author="Dave Bridges">
+    <w15:presenceInfo w15:providerId="Windows Live" w15:userId="4bc1184c43c78bbd"/>
+  </w15:person>
+</w15:people>
+</file>
+
 <file path=word/styles.xml><?xml version="1.0" encoding="utf-8"?>
-<w:styles xmlns:mc="http://schemas.openxmlformats.org/markup-compatibility/2006" xmlns:r="http://schemas.openxmlformats.org/officeDocument/2006/relationships" xmlns:w="http://schemas.openxmlformats.org/wordprocessingml/2006/main" xmlns:w14="http://schemas.microsoft.com/office/word/2010/wordml" xmlns:w15="http://schemas.microsoft.com/office/word/2012/wordml" xmlns:w16cex="http://schemas.microsoft.com/office/word/2018/wordml/cex" xmlns:w16cid="http://schemas.microsoft.com/office/word/2016/wordml/cid" xmlns:w16="http://schemas.microsoft.com/office/word/2018/wordml" xmlns:w16sdtdh="http://schemas.microsoft.com/office/word/2020/wordml/sdtdatahash" xmlns:w16se="http://schemas.microsoft.com/office/word/2015/wordml/symex" mc:Ignorable="w14 w15 w16se w16cid w16 w16cex w16sdtdh">
+<w:styles xmlns:mc="http://schemas.openxmlformats.org/markup-compatibility/2006" xmlns:r="http://schemas.openxmlformats.org/officeDocument/2006/relationships" xmlns:w="http://schemas.openxmlformats.org/wordprocessingml/2006/main" xmlns:w14="http://schemas.microsoft.com/office/word/2010/wordml" xmlns:w15="http://schemas.microsoft.com/office/word/2012/wordml" xmlns:w16cid="http://schemas.microsoft.com/office/word/2016/wordml/cid" xmlns:w16se="http://schemas.microsoft.com/office/word/2015/wordml/symex" mc:Ignorable="w14 w15 w16se w16cid">
   <w:docDefaults>
     <w:rPrDefault>
       <w:rPr>
@@ -1576,7 +1852,7 @@
     </w:rPrDefault>
     <w:pPrDefault/>
   </w:docDefaults>
-  <w:latentStyles w:defLockedState="0" w:defUIPriority="99" w:defSemiHidden="0" w:defUnhideWhenUsed="0" w:defQFormat="0" w:count="376">
+  <w:latentStyles w:defLockedState="0" w:defUIPriority="99" w:defSemiHidden="0" w:defUnhideWhenUsed="0" w:defQFormat="0" w:count="375">
     <w:lsdException w:name="Normal" w:uiPriority="0" w:qFormat="1"/>
     <w:lsdException w:name="heading 1" w:uiPriority="9" w:qFormat="1"/>
     <w:lsdException w:name="heading 2" w:semiHidden="1" w:uiPriority="9" w:unhideWhenUsed="1" w:qFormat="1"/>
@@ -1952,7 +2228,6 @@
     <w:lsdException w:name="Smart Hyperlink" w:semiHidden="1" w:unhideWhenUsed="1"/>
     <w:lsdException w:name="Hashtag" w:semiHidden="1" w:unhideWhenUsed="1"/>
     <w:lsdException w:name="Unresolved Mention" w:semiHidden="1" w:unhideWhenUsed="1"/>
-    <w:lsdException w:name="Smart Link" w:semiHidden="1" w:unhideWhenUsed="1"/>
   </w:latentStyles>
   <w:style w:type="paragraph" w:default="1" w:styleId="Normal">
     <w:name w:val="Normal"/>
@@ -2081,6 +2356,98 @@
       <w:spacing w:after="240"/>
       <w:ind w:left="384" w:hanging="384"/>
     </w:pPr>
+  </w:style>
+  <w:style w:type="paragraph" w:styleId="BalloonText">
+    <w:name w:val="Balloon Text"/>
+    <w:basedOn w:val="Normal"/>
+    <w:link w:val="BalloonTextChar"/>
+    <w:uiPriority w:val="99"/>
+    <w:semiHidden/>
+    <w:unhideWhenUsed/>
+    <w:rsid w:val="00724CA0"/>
+    <w:rPr>
+      <w:rFonts w:ascii="Times New Roman" w:hAnsi="Times New Roman" w:cs="Times New Roman"/>
+      <w:sz w:val="18"/>
+      <w:szCs w:val="18"/>
+    </w:rPr>
+  </w:style>
+  <w:style w:type="character" w:customStyle="1" w:styleId="BalloonTextChar">
+    <w:name w:val="Balloon Text Char"/>
+    <w:basedOn w:val="DefaultParagraphFont"/>
+    <w:link w:val="BalloonText"/>
+    <w:uiPriority w:val="99"/>
+    <w:semiHidden/>
+    <w:rsid w:val="00724CA0"/>
+    <w:rPr>
+      <w:rFonts w:ascii="Times New Roman" w:hAnsi="Times New Roman" w:cs="Times New Roman"/>
+      <w:sz w:val="18"/>
+      <w:szCs w:val="18"/>
+    </w:rPr>
+  </w:style>
+  <w:style w:type="character" w:styleId="CommentReference">
+    <w:name w:val="annotation reference"/>
+    <w:basedOn w:val="DefaultParagraphFont"/>
+    <w:uiPriority w:val="99"/>
+    <w:semiHidden/>
+    <w:unhideWhenUsed/>
+    <w:rsid w:val="00724CA0"/>
+    <w:rPr>
+      <w:sz w:val="16"/>
+      <w:szCs w:val="16"/>
+    </w:rPr>
+  </w:style>
+  <w:style w:type="paragraph" w:styleId="CommentText">
+    <w:name w:val="annotation text"/>
+    <w:basedOn w:val="Normal"/>
+    <w:link w:val="CommentTextChar"/>
+    <w:uiPriority w:val="99"/>
+    <w:semiHidden/>
+    <w:unhideWhenUsed/>
+    <w:rsid w:val="00724CA0"/>
+    <w:rPr>
+      <w:sz w:val="20"/>
+      <w:szCs w:val="20"/>
+    </w:rPr>
+  </w:style>
+  <w:style w:type="character" w:customStyle="1" w:styleId="CommentTextChar">
+    <w:name w:val="Comment Text Char"/>
+    <w:basedOn w:val="DefaultParagraphFont"/>
+    <w:link w:val="CommentText"/>
+    <w:uiPriority w:val="99"/>
+    <w:semiHidden/>
+    <w:rsid w:val="00724CA0"/>
+    <w:rPr>
+      <w:sz w:val="20"/>
+      <w:szCs w:val="20"/>
+    </w:rPr>
+  </w:style>
+  <w:style w:type="paragraph" w:styleId="CommentSubject">
+    <w:name w:val="annotation subject"/>
+    <w:basedOn w:val="CommentText"/>
+    <w:next w:val="CommentText"/>
+    <w:link w:val="CommentSubjectChar"/>
+    <w:uiPriority w:val="99"/>
+    <w:semiHidden/>
+    <w:unhideWhenUsed/>
+    <w:rsid w:val="00724CA0"/>
+    <w:rPr>
+      <w:b/>
+      <w:bCs/>
+    </w:rPr>
+  </w:style>
+  <w:style w:type="character" w:customStyle="1" w:styleId="CommentSubjectChar">
+    <w:name w:val="Comment Subject Char"/>
+    <w:basedOn w:val="CommentTextChar"/>
+    <w:link w:val="CommentSubject"/>
+    <w:uiPriority w:val="99"/>
+    <w:semiHidden/>
+    <w:rsid w:val="00724CA0"/>
+    <w:rPr>
+      <w:b/>
+      <w:bCs/>
+      <w:sz w:val="20"/>
+      <w:szCs w:val="20"/>
+    </w:rPr>
   </w:style>
 </w:styles>
 </file>

</xml_diff>

<commit_message>
updated power analysis statement to reflect total weight gain instead of % weight gain
</commit_message>
<xml_diff>
--- a/Dissertation Chapters/Chapter 1/MaternaleTRF.Manuscript.docx
+++ b/Dissertation Chapters/Chapter 1/MaternaleTRF.Manuscript.docx
@@ -1,6 +1,6 @@
 
 <file path=word/document.xml><?xml version="1.0" encoding="utf-8"?>
-<w:document xmlns:wpc="http://schemas.microsoft.com/office/word/2010/wordprocessingCanvas" xmlns:cx="http://schemas.microsoft.com/office/drawing/2014/chartex" xmlns:cx1="http://schemas.microsoft.com/office/drawing/2015/9/8/chartex" xmlns:cx2="http://schemas.microsoft.com/office/drawing/2015/10/21/chartex" xmlns:cx3="http://schemas.microsoft.com/office/drawing/2016/5/9/chartex" xmlns:cx4="http://schemas.microsoft.com/office/drawing/2016/5/10/chartex" xmlns:cx5="http://schemas.microsoft.com/office/drawing/2016/5/11/chartex" xmlns:cx6="http://schemas.microsoft.com/office/drawing/2016/5/12/chartex" xmlns:cx7="http://schemas.microsoft.com/office/drawing/2016/5/13/chartex" xmlns:cx8="http://schemas.microsoft.com/office/drawing/2016/5/14/chartex" xmlns:mc="http://schemas.openxmlformats.org/markup-compatibility/2006" xmlns:aink="http://schemas.microsoft.com/office/drawing/2016/ink" xmlns:am3d="http://schemas.microsoft.com/office/drawing/2017/model3d" xmlns:o="urn:schemas-microsoft-com:office:office" xmlns:r="http://schemas.openxmlformats.org/officeDocument/2006/relationships" xmlns:m="http://schemas.openxmlformats.org/officeDocument/2006/math" xmlns:v="urn:schemas-microsoft-com:vml" xmlns:wp14="http://schemas.microsoft.com/office/word/2010/wordprocessingDrawing" xmlns:wp="http://schemas.openxmlformats.org/drawingml/2006/wordprocessingDrawing" xmlns:w10="urn:schemas-microsoft-com:office:word" xmlns:w="http://schemas.openxmlformats.org/wordprocessingml/2006/main" xmlns:w14="http://schemas.microsoft.com/office/word/2010/wordml" xmlns:w15="http://schemas.microsoft.com/office/word/2012/wordml" xmlns:w16cid="http://schemas.microsoft.com/office/word/2016/wordml/cid" xmlns:w16se="http://schemas.microsoft.com/office/word/2015/wordml/symex" xmlns:wpg="http://schemas.microsoft.com/office/word/2010/wordprocessingGroup" xmlns:wpi="http://schemas.microsoft.com/office/word/2010/wordprocessingInk" xmlns:wne="http://schemas.microsoft.com/office/word/2006/wordml" xmlns:wps="http://schemas.microsoft.com/office/word/2010/wordprocessingShape" mc:Ignorable="w14 w15 w16se w16cid wp14">
+<w:document xmlns:wpc="http://schemas.microsoft.com/office/word/2010/wordprocessingCanvas" xmlns:cx="http://schemas.microsoft.com/office/drawing/2014/chartex" xmlns:cx1="http://schemas.microsoft.com/office/drawing/2015/9/8/chartex" xmlns:cx2="http://schemas.microsoft.com/office/drawing/2015/10/21/chartex" xmlns:cx3="http://schemas.microsoft.com/office/drawing/2016/5/9/chartex" xmlns:cx4="http://schemas.microsoft.com/office/drawing/2016/5/10/chartex" xmlns:cx5="http://schemas.microsoft.com/office/drawing/2016/5/11/chartex" xmlns:cx6="http://schemas.microsoft.com/office/drawing/2016/5/12/chartex" xmlns:cx7="http://schemas.microsoft.com/office/drawing/2016/5/13/chartex" xmlns:cx8="http://schemas.microsoft.com/office/drawing/2016/5/14/chartex" xmlns:mc="http://schemas.openxmlformats.org/markup-compatibility/2006" xmlns:aink="http://schemas.microsoft.com/office/drawing/2016/ink" xmlns:am3d="http://schemas.microsoft.com/office/drawing/2017/model3d" xmlns:o="urn:schemas-microsoft-com:office:office" xmlns:oel="http://schemas.microsoft.com/office/2019/extlst" xmlns:r="http://schemas.openxmlformats.org/officeDocument/2006/relationships" xmlns:m="http://schemas.openxmlformats.org/officeDocument/2006/math" xmlns:v="urn:schemas-microsoft-com:vml" xmlns:wp14="http://schemas.microsoft.com/office/word/2010/wordprocessingDrawing" xmlns:wp="http://schemas.openxmlformats.org/drawingml/2006/wordprocessingDrawing" xmlns:w10="urn:schemas-microsoft-com:office:word" xmlns:w="http://schemas.openxmlformats.org/wordprocessingml/2006/main" xmlns:w14="http://schemas.microsoft.com/office/word/2010/wordml" xmlns:w15="http://schemas.microsoft.com/office/word/2012/wordml" xmlns:w16cex="http://schemas.microsoft.com/office/word/2018/wordml/cex" xmlns:w16cid="http://schemas.microsoft.com/office/word/2016/wordml/cid" xmlns:w16="http://schemas.microsoft.com/office/word/2018/wordml" xmlns:w16sdtdh="http://schemas.microsoft.com/office/word/2020/wordml/sdtdatahash" xmlns:w16se="http://schemas.microsoft.com/office/word/2015/wordml/symex" xmlns:wpg="http://schemas.microsoft.com/office/word/2010/wordprocessingGroup" xmlns:wpi="http://schemas.microsoft.com/office/word/2010/wordprocessingInk" xmlns:wne="http://schemas.microsoft.com/office/word/2006/wordml" xmlns:wps="http://schemas.microsoft.com/office/word/2010/wordprocessingShape" mc:Ignorable="w14 w15 w16se w16cid w16 w16cex w16sdtdh wp14">
   <w:body>
     <w:p>
       <w:pPr>
@@ -84,21 +84,7 @@
         <w:rPr>
           <w:u w:val="single"/>
         </w:rPr>
-        <w:t xml:space="preserve">Insulin Responsiveness is Similar in </w:t>
-      </w:r>
-      <w:proofErr w:type="spellStart"/>
-      <w:r>
-        <w:rPr>
-          <w:u w:val="single"/>
-        </w:rPr>
-        <w:t>eTRF</w:t>
-      </w:r>
-      <w:proofErr w:type="spellEnd"/>
-      <w:r>
-        <w:rPr>
-          <w:u w:val="single"/>
-        </w:rPr>
-        <w:t xml:space="preserve"> Dams, but There is a More Robust Rebound from Hypoglycemia</w:t>
+        <w:t>Insulin Responsiveness is Similar in eTRF Dams, but There is a More Robust Rebound from Hypoglycemia</w:t>
       </w:r>
     </w:p>
     <w:p>
@@ -143,21 +129,7 @@
         <w:rPr>
           <w:u w:val="single"/>
         </w:rPr>
-        <w:t xml:space="preserve">Fecundity, birthweights and growth are similar between control and </w:t>
-      </w:r>
-      <w:proofErr w:type="spellStart"/>
-      <w:r>
-        <w:rPr>
-          <w:u w:val="single"/>
-        </w:rPr>
-        <w:t>eTRF</w:t>
-      </w:r>
-      <w:proofErr w:type="spellEnd"/>
-      <w:r>
-        <w:rPr>
-          <w:u w:val="single"/>
-        </w:rPr>
-        <w:t xml:space="preserve"> pregnancies</w:t>
+        <w:t>Fecundity, birthweights and growth are similar between control and eTRF pregnancies</w:t>
       </w:r>
     </w:p>
     <w:p>
@@ -348,29 +320,31 @@
         <w:rPr>
           <w:rFonts w:ascii="Times New Roman" w:hAnsi="Times New Roman" w:cs="Times New Roman"/>
         </w:rPr>
-        <w:t>) male and female C57B</w:t>
-      </w:r>
-      <w:ins w:id="0" w:author="Dave Bridges" w:date="2022-12-08T14:47:00Z">
-        <w:r>
-          <w:rPr>
-            <w:rFonts w:ascii="Times New Roman" w:hAnsi="Times New Roman" w:cs="Times New Roman"/>
-          </w:rPr>
-          <w:t>L</w:t>
-        </w:r>
-      </w:ins>
-      <w:del w:id="1" w:author="Dave Bridges" w:date="2022-12-08T14:47:00Z">
-        <w:r>
-          <w:rPr>
-            <w:rFonts w:ascii="Times New Roman" w:hAnsi="Times New Roman" w:cs="Times New Roman"/>
-          </w:rPr>
-          <w:delText>l</w:delText>
-        </w:r>
-      </w:del>
-      <w:r>
-        <w:rPr>
-          <w:rFonts w:ascii="Times New Roman" w:hAnsi="Times New Roman" w:cs="Times New Roman"/>
-        </w:rPr>
-        <w:t xml:space="preserve">/6J mice were obtained from Jax. Animals were allowed to </w:t>
+        <w:t xml:space="preserve">) male and female </w:t>
+      </w:r>
+      <w:r>
+        <w:rPr>
+          <w:rFonts w:ascii="Times New Roman" w:hAnsi="Times New Roman" w:cs="Times New Roman"/>
+        </w:rPr>
+        <w:t>C57B</w:t>
+      </w:r>
+      <w:r>
+        <w:rPr>
+          <w:rFonts w:ascii="Times New Roman" w:hAnsi="Times New Roman" w:cs="Times New Roman"/>
+        </w:rPr>
+        <w:t>L</w:t>
+      </w:r>
+      <w:r>
+        <w:rPr>
+          <w:rFonts w:ascii="Times New Roman" w:hAnsi="Times New Roman" w:cs="Times New Roman"/>
+        </w:rPr>
+        <w:t xml:space="preserve">/6J mice </w:t>
+      </w:r>
+      <w:r>
+        <w:rPr>
+          <w:rFonts w:ascii="Times New Roman" w:hAnsi="Times New Roman" w:cs="Times New Roman"/>
+        </w:rPr>
+        <w:t xml:space="preserve">were obtained from Jax. Animals were allowed to </w:t>
       </w:r>
       <w:r>
         <w:rPr>
@@ -617,28 +591,18 @@
         </w:rPr>
         <w:t xml:space="preserve">Food intake is </w:t>
       </w:r>
-      <w:del w:id="2" w:author="Dave Bridges" w:date="2022-12-08T14:47:00Z">
-        <w:r>
-          <w:rPr>
-            <w:rFonts w:ascii="Times New Roman" w:hAnsi="Times New Roman" w:cs="Times New Roman"/>
-          </w:rPr>
-          <w:delText xml:space="preserve">presented </w:delText>
-        </w:r>
-      </w:del>
-      <w:ins w:id="3" w:author="Dave Bridges" w:date="2022-12-08T14:47:00Z">
-        <w:r>
-          <w:rPr>
-            <w:rFonts w:ascii="Times New Roman" w:hAnsi="Times New Roman" w:cs="Times New Roman"/>
-          </w:rPr>
-          <w:t>determined</w:t>
-        </w:r>
-        <w:r>
-          <w:rPr>
-            <w:rFonts w:ascii="Times New Roman" w:hAnsi="Times New Roman" w:cs="Times New Roman"/>
-          </w:rPr>
-          <w:t xml:space="preserve"> </w:t>
-        </w:r>
-      </w:ins>
+      <w:r>
+        <w:rPr>
+          <w:rFonts w:ascii="Times New Roman" w:hAnsi="Times New Roman" w:cs="Times New Roman"/>
+        </w:rPr>
+        <w:t>determined</w:t>
+      </w:r>
+      <w:r>
+        <w:rPr>
+          <w:rFonts w:ascii="Times New Roman" w:hAnsi="Times New Roman" w:cs="Times New Roman"/>
+        </w:rPr>
+        <w:t xml:space="preserve"> </w:t>
+      </w:r>
       <w:r>
         <w:rPr>
           <w:rFonts w:ascii="Times New Roman" w:hAnsi="Times New Roman" w:cs="Times New Roman"/>
@@ -685,27 +649,315 @@
         <w:rPr>
           <w:rFonts w:ascii="Times New Roman" w:hAnsi="Times New Roman" w:cs="Times New Roman"/>
         </w:rPr>
+        <w:t xml:space="preserve"> intervals</w:t>
+      </w:r>
+      <w:r>
+        <w:rPr>
+          <w:rFonts w:ascii="Times New Roman" w:hAnsi="Times New Roman" w:cs="Times New Roman"/>
+        </w:rPr>
+        <w:t>(ZT16-ZT16)</w:t>
+      </w:r>
+      <w:r>
+        <w:rPr>
+          <w:rFonts w:ascii="Times New Roman" w:hAnsi="Times New Roman" w:cs="Times New Roman"/>
+        </w:rPr>
+        <w:t xml:space="preserve">. </w:t>
+      </w:r>
+      <w:r>
+        <w:rPr>
+          <w:rFonts w:ascii="Times New Roman" w:hAnsi="Times New Roman" w:cs="Times New Roman"/>
+        </w:rPr>
+        <w:t xml:space="preserve">Dams began dietary treatment </w:t>
+      </w:r>
+    </w:p>
+    <w:p>
+      <w:pPr>
+        <w:pStyle w:val="Heading2"/>
+      </w:pPr>
+    </w:p>
+    <w:p>
+      <w:pPr>
+        <w:pStyle w:val="Heading2"/>
+      </w:pPr>
+      <w:r>
+        <w:t>Mating</w:t>
+      </w:r>
+      <w:r>
+        <w:t xml:space="preserve"> &amp; Pups</w:t>
+      </w:r>
+    </w:p>
+    <w:p>
+      <w:pPr>
+        <w:rPr>
+          <w:rFonts w:ascii="Times New Roman" w:hAnsi="Times New Roman" w:cs="Times New Roman"/>
+        </w:rPr>
+      </w:pPr>
+      <w:r>
+        <w:rPr>
+          <w:rFonts w:ascii="Times New Roman" w:hAnsi="Times New Roman" w:cs="Times New Roman"/>
+        </w:rPr>
+        <w:t xml:space="preserve">After </w:t>
+      </w:r>
+      <w:r>
+        <w:rPr>
+          <w:rFonts w:ascii="Times New Roman" w:hAnsi="Times New Roman" w:cs="Times New Roman"/>
+        </w:rPr>
+        <w:t>6</w:t>
+      </w:r>
+      <w:r>
+        <w:rPr>
+          <w:rFonts w:ascii="Times New Roman" w:hAnsi="Times New Roman" w:cs="Times New Roman"/>
+        </w:rPr>
+        <w:t xml:space="preserve"> days of diet, age and diet-matched males were introduced into female cages and were allowed to remain until copulatory plug was discovered (indicating pregnancy and gestational day E</w:t>
+      </w:r>
+      <w:r>
+        <w:rPr>
+          <w:rFonts w:ascii="Times New Roman" w:hAnsi="Times New Roman" w:cs="Times New Roman"/>
+        </w:rPr>
+        <w:t>0</w:t>
+      </w:r>
+      <w:r>
+        <w:rPr>
+          <w:rFonts w:ascii="Times New Roman" w:hAnsi="Times New Roman" w:cs="Times New Roman"/>
+        </w:rPr>
+        <w:t xml:space="preserve">.5). </w:t>
+      </w:r>
+      <w:r>
+        <w:rPr>
+          <w:rFonts w:ascii="Times New Roman" w:hAnsi="Times New Roman" w:cs="Times New Roman"/>
+        </w:rPr>
+        <w:t>When pups were born, they were measured and counted within 24 hours</w:t>
+      </w:r>
+      <w:r>
+        <w:rPr>
+          <w:rFonts w:ascii="Times New Roman" w:hAnsi="Times New Roman" w:cs="Times New Roman"/>
+        </w:rPr>
+        <w:t>, including those who were dead at birth</w:t>
+      </w:r>
+      <w:r>
+        <w:rPr>
+          <w:rFonts w:ascii="Times New Roman" w:hAnsi="Times New Roman" w:cs="Times New Roman"/>
+        </w:rPr>
+        <w:t xml:space="preserve">. </w:t>
+      </w:r>
+      <w:r>
+        <w:rPr>
+          <w:rFonts w:ascii="Times New Roman" w:hAnsi="Times New Roman" w:cs="Times New Roman"/>
+        </w:rPr>
+        <w:t xml:space="preserve">Pups were then left to nurse for 3 days. At postnatal day 3, litters were </w:t>
+      </w:r>
+      <w:r>
+        <w:rPr>
+          <w:rFonts w:ascii="Times New Roman" w:hAnsi="Times New Roman" w:cs="Times New Roman"/>
+        </w:rPr>
+        <w:t xml:space="preserve">weighed then </w:t>
+      </w:r>
+      <w:r>
+        <w:rPr>
+          <w:rFonts w:ascii="Times New Roman" w:hAnsi="Times New Roman" w:cs="Times New Roman"/>
+        </w:rPr>
+        <w:t xml:space="preserve">reduced to </w:t>
+      </w:r>
+      <w:r>
+        <w:rPr>
+          <w:rFonts w:ascii="Times New Roman" w:hAnsi="Times New Roman" w:cs="Times New Roman"/>
+        </w:rPr>
+        <w:t xml:space="preserve">4 pups to each dam (2 males, 2 females when possible) to standardize milk supply between litters. </w:t>
+      </w:r>
+      <w:r>
+        <w:rPr>
+          <w:rFonts w:ascii="Times New Roman" w:hAnsi="Times New Roman" w:cs="Times New Roman"/>
+        </w:rPr>
+        <w:t xml:space="preserve">Pups were then reweighed on postnatal days 7, 14, and 21. At postnatal day 21dams and pups were sacrificed by Carbon Dioxide Inhalation and cervical dislocation. </w:t>
+      </w:r>
+    </w:p>
+    <w:p>
+      <w:pPr>
+        <w:pStyle w:val="Heading2"/>
+      </w:pPr>
+    </w:p>
+    <w:p>
+      <w:pPr>
+        <w:pStyle w:val="Heading2"/>
+      </w:pPr>
+      <w:r>
+        <w:t xml:space="preserve">Intraperitoneal </w:t>
+      </w:r>
+      <w:r>
+        <w:t>Insulin tolerance testing</w:t>
+      </w:r>
+      <w:r>
         <w:t xml:space="preserve"> </w:t>
       </w:r>
-      <w:proofErr w:type="gramStart"/>
-      <w:r>
-        <w:rPr>
-          <w:rFonts w:ascii="Times New Roman" w:hAnsi="Times New Roman" w:cs="Times New Roman"/>
-        </w:rPr>
-        <w:t>intervals</w:t>
-      </w:r>
-      <w:r>
-        <w:rPr>
-          <w:rFonts w:ascii="Times New Roman" w:hAnsi="Times New Roman" w:cs="Times New Roman"/>
-        </w:rPr>
-        <w:t>(</w:t>
-      </w:r>
-      <w:proofErr w:type="gramEnd"/>
-      <w:r>
-        <w:rPr>
-          <w:rFonts w:ascii="Times New Roman" w:hAnsi="Times New Roman" w:cs="Times New Roman"/>
-        </w:rPr>
-        <w:t>ZT16-ZT16)</w:t>
+    </w:p>
+    <w:p>
+      <w:pPr>
+        <w:spacing w:line="360" w:lineRule="auto"/>
+        <w:rPr>
+          <w:ins w:id="0" w:author="Molly Carter" w:date="2022-12-15T09:41:00Z"/>
+          <w:rFonts w:ascii="Times New Roman" w:eastAsia="Times New Roman" w:hAnsi="Times New Roman" w:cs="Times New Roman"/>
+        </w:rPr>
+      </w:pPr>
+      <w:r>
+        <w:rPr>
+          <w:rFonts w:ascii="Times New Roman" w:hAnsi="Times New Roman" w:cs="Times New Roman"/>
+        </w:rPr>
+        <w:t xml:space="preserve">Insulin tolerance was measured via an insulin tolerance test (ITT). </w:t>
+      </w:r>
+      <w:r>
+        <w:rPr>
+          <w:rFonts w:ascii="Times New Roman" w:hAnsi="Times New Roman" w:cs="Times New Roman"/>
+        </w:rPr>
+        <w:t>On gestational day 16.5, dams were placed in a clean cage free of food with a water bottle</w:t>
+      </w:r>
+      <w:r>
+        <w:rPr>
+          <w:rFonts w:ascii="Times New Roman" w:hAnsi="Times New Roman" w:cs="Times New Roman"/>
+        </w:rPr>
+        <w:t xml:space="preserve"> </w:t>
+      </w:r>
+      <w:r>
+        <w:rPr>
+          <w:rFonts w:ascii="Times New Roman" w:hAnsi="Times New Roman" w:cs="Times New Roman"/>
+        </w:rPr>
+        <w:t xml:space="preserve">at ZT20 (2AM). </w:t>
+      </w:r>
+      <w:r>
+        <w:rPr>
+          <w:rFonts w:ascii="Times New Roman" w:hAnsi="Times New Roman" w:cs="Times New Roman"/>
+        </w:rPr>
+        <w:t>Dams were fasted for 6 hours. At ZT2, a fasted blood sample was collected via tail clip and handheld glucometer. After assessment of fasting blood glucose, an intraperitoneal injection of insulin (Humulin, 0.75mg/</w:t>
+      </w:r>
+      <w:r>
+        <w:rPr>
+          <w:rFonts w:ascii="Times New Roman" w:hAnsi="Times New Roman" w:cs="Times New Roman"/>
+        </w:rPr>
+        <w:t>kg body weight</w:t>
+      </w:r>
+      <w:r>
+        <w:rPr>
+          <w:rFonts w:ascii="Times New Roman" w:hAnsi="Times New Roman" w:cs="Times New Roman"/>
+        </w:rPr>
+        <w:t>)</w:t>
+      </w:r>
+      <w:r>
+        <w:rPr>
+          <w:rFonts w:ascii="Times New Roman" w:hAnsi="Times New Roman" w:cs="Times New Roman"/>
+        </w:rPr>
+        <w:t xml:space="preserve"> was given. </w:t>
+      </w:r>
+      <w:r>
+        <w:rPr>
+          <w:rFonts w:ascii="Times New Roman" w:hAnsi="Times New Roman" w:cs="Times New Roman"/>
+        </w:rPr>
+        <w:t>B</w:t>
+      </w:r>
+      <w:commentRangeStart w:id="1"/>
+      <w:r>
+        <w:rPr>
+          <w:rFonts w:ascii="Times New Roman" w:hAnsi="Times New Roman" w:cs="Times New Roman"/>
+        </w:rPr>
+        <w:t>lood glucose</w:t>
+      </w:r>
+      <w:r>
+        <w:rPr>
+          <w:rFonts w:ascii="Times New Roman" w:hAnsi="Times New Roman" w:cs="Times New Roman"/>
+        </w:rPr>
+        <w:t xml:space="preserve"> following injection was taken every 15 minutes for 2 hours. </w:t>
+      </w:r>
+      <w:r>
+        <w:rPr>
+          <w:rFonts w:ascii="Times New Roman" w:hAnsi="Times New Roman" w:cs="Times New Roman"/>
+        </w:rPr>
+        <w:t xml:space="preserve">Glucose </w:t>
+      </w:r>
+      <w:r>
+        <w:rPr>
+          <w:rFonts w:ascii="Times New Roman" w:hAnsi="Times New Roman" w:cs="Times New Roman"/>
+        </w:rPr>
+        <w:t xml:space="preserve">area under the curve (AUC) was calculated by taking the sum of glucose values for each animal. </w:t>
+      </w:r>
+      <w:commentRangeEnd w:id="1"/>
+      <w:r>
+        <w:rPr>
+          <w:rStyle w:val="CommentReference"/>
+        </w:rPr>
+        <w:commentReference w:id="1"/>
+      </w:r>
+      <w:r>
+        <w:rPr>
+          <w:rFonts w:ascii="Times New Roman" w:hAnsi="Times New Roman" w:cs="Times New Roman"/>
+        </w:rPr>
+        <w:t xml:space="preserve">Rates of initial reduction in blood glucose was calculated by </w:t>
+      </w:r>
+      <w:r>
+        <w:rPr>
+          <w:rFonts w:ascii="Times New Roman" w:hAnsi="Times New Roman" w:cs="Times New Roman"/>
+        </w:rPr>
+        <w:t xml:space="preserve">limiting the data to </w:t>
+      </w:r>
+      <w:r>
+        <w:rPr>
+          <w:rFonts w:ascii="Times New Roman" w:hAnsi="Times New Roman" w:cs="Times New Roman"/>
+          <w:highlight w:val="yellow"/>
+        </w:rPr>
+        <w:t>XX</w:t>
+      </w:r>
+      <w:r>
+        <w:rPr>
+          <w:rFonts w:ascii="Times New Roman" w:hAnsi="Times New Roman" w:cs="Times New Roman"/>
+        </w:rPr>
+        <w:t xml:space="preserve"> minutes after injection. We then modeled the exponential rate of decay in blood glucose for each dam as a </w:t>
+      </w:r>
+      <w:r>
+        <w:rPr>
+          <w:rFonts w:ascii="Times New Roman" w:hAnsi="Times New Roman" w:cs="Times New Roman"/>
+        </w:rPr>
+        <w:t>slope</w:t>
+      </w:r>
+      <w:r>
+        <w:rPr>
+          <w:rFonts w:ascii="Times New Roman" w:hAnsi="Times New Roman" w:cs="Times New Roman"/>
+        </w:rPr>
+        <w:t xml:space="preserve"> and took the average by feeding group. </w:t>
+      </w:r>
+      <w:r>
+        <w:rPr>
+          <w:rFonts w:ascii="Times New Roman" w:hAnsi="Times New Roman" w:cs="Times New Roman"/>
+        </w:rPr>
+        <w:t xml:space="preserve">We also calculate the rate of rebound after hypoglycemia by limiting the data </w:t>
+      </w:r>
+      <w:r>
+        <w:rPr>
+          <w:rFonts w:ascii="Times New Roman" w:hAnsi="Times New Roman" w:cs="Times New Roman"/>
+        </w:rPr>
+        <w:t xml:space="preserve">by </w:t>
+      </w:r>
+      <w:r>
+        <w:rPr>
+          <w:rFonts w:ascii="Times New Roman" w:hAnsi="Times New Roman" w:cs="Times New Roman"/>
+          <w:highlight w:val="yellow"/>
+        </w:rPr>
+        <w:t>XX</w:t>
+      </w:r>
+      <w:r>
+        <w:rPr>
+          <w:rFonts w:ascii="Times New Roman" w:hAnsi="Times New Roman" w:cs="Times New Roman"/>
+        </w:rPr>
+        <w:t xml:space="preserve"> minutes after injection</w:t>
+      </w:r>
+      <w:r>
+        <w:rPr>
+          <w:rFonts w:ascii="Times New Roman" w:hAnsi="Times New Roman" w:cs="Times New Roman"/>
+        </w:rPr>
+        <w:t xml:space="preserve">, then </w:t>
+      </w:r>
+      <w:r>
+        <w:rPr>
+          <w:rFonts w:ascii="Times New Roman" w:hAnsi="Times New Roman" w:cs="Times New Roman"/>
+          <w:highlight w:val="yellow"/>
+        </w:rPr>
+        <w:t>modeling the linear rise in glucose as a rate of time* group, then averaging by feeding group</w:t>
       </w:r>
       <w:r>
         <w:rPr>
@@ -713,310 +965,104 @@
         </w:rPr>
         <w:t xml:space="preserve">. </w:t>
       </w:r>
-      <w:r>
-        <w:rPr>
-          <w:rFonts w:ascii="Times New Roman" w:hAnsi="Times New Roman" w:cs="Times New Roman"/>
-        </w:rPr>
-        <w:t xml:space="preserve">Dams began dietary treatment </w:t>
-      </w:r>
+    </w:p>
+    <w:p>
+      <w:pPr>
+        <w:rPr>
+          <w:rFonts w:ascii="Times New Roman" w:hAnsi="Times New Roman" w:cs="Times New Roman"/>
+        </w:rPr>
+      </w:pPr>
+    </w:p>
+    <w:p>
+      <w:pPr>
+        <w:rPr>
+          <w:rFonts w:ascii="Times New Roman" w:hAnsi="Times New Roman" w:cs="Times New Roman"/>
+        </w:rPr>
+      </w:pPr>
     </w:p>
     <w:p>
       <w:pPr>
         <w:pStyle w:val="Heading2"/>
       </w:pPr>
+      <w:r>
+        <w:t>Blood Collection and Hormonal Analysis</w:t>
+      </w:r>
+    </w:p>
+    <w:p>
+      <w:pPr>
+        <w:rPr>
+          <w:rFonts w:ascii="Times New Roman" w:hAnsi="Times New Roman" w:cs="Times New Roman"/>
+        </w:rPr>
+      </w:pPr>
+      <w:r>
+        <w:rPr>
+          <w:rFonts w:ascii="Times New Roman" w:hAnsi="Times New Roman" w:cs="Times New Roman"/>
+        </w:rPr>
+        <w:t>The day after the insulin tolerance testing, we collected blood sample</w:t>
+      </w:r>
+      <w:r>
+        <w:rPr>
+          <w:rFonts w:ascii="Times New Roman" w:hAnsi="Times New Roman" w:cs="Times New Roman"/>
+        </w:rPr>
+        <w:t>s from dams</w:t>
+      </w:r>
+      <w:r>
+        <w:rPr>
+          <w:rFonts w:ascii="Times New Roman" w:hAnsi="Times New Roman" w:cs="Times New Roman"/>
+        </w:rPr>
+        <w:t xml:space="preserve"> at ZT1 and ZT13</w:t>
+      </w:r>
+      <w:r>
+        <w:rPr>
+          <w:rFonts w:ascii="Times New Roman" w:hAnsi="Times New Roman" w:cs="Times New Roman"/>
+        </w:rPr>
+        <w:t>. They were lightly anaesthetized via inhaled isoflurane then whole blood w</w:t>
+      </w:r>
+      <w:r>
+        <w:rPr>
+          <w:rFonts w:ascii="Times New Roman" w:hAnsi="Times New Roman" w:cs="Times New Roman"/>
+        </w:rPr>
+        <w:t>as collected via capillary tube and retroorbital bleed. Whole blood was left to clot on ice for 20 minutes, then was spun down in a cold centrifuge for 20 minutes at 2000G (</w:t>
+      </w:r>
+      <w:r>
+        <w:rPr>
+          <w:rFonts w:ascii="Times New Roman" w:hAnsi="Times New Roman" w:cs="Times New Roman"/>
+          <w:highlight w:val="yellow"/>
+        </w:rPr>
+        <w:t>Eppendorf,</w:t>
+      </w:r>
+      <w:r>
+        <w:rPr>
+          <w:rFonts w:ascii="Times New Roman" w:hAnsi="Times New Roman" w:cs="Times New Roman"/>
+        </w:rPr>
+        <w:t xml:space="preserve"> 4°C). Serum was pipetted off and stored at -80°C until later use. Insulin was assayed in serum using a commercially available ELISA kit (</w:t>
+      </w:r>
+      <w:r>
+        <w:rPr>
+          <w:rFonts w:ascii="Times New Roman" w:hAnsi="Times New Roman" w:cs="Times New Roman"/>
+          <w:highlight w:val="yellow"/>
+        </w:rPr>
+        <w:t>ALPCO, Cat number</w:t>
+      </w:r>
+      <w:r>
+        <w:rPr>
+          <w:rFonts w:ascii="Times New Roman" w:hAnsi="Times New Roman" w:cs="Times New Roman"/>
+        </w:rPr>
+        <w:t>)</w:t>
+      </w:r>
+    </w:p>
+    <w:p>
+      <w:pPr>
+        <w:rPr>
+          <w:rFonts w:ascii="Times New Roman" w:hAnsi="Times New Roman" w:cs="Times New Roman"/>
+        </w:rPr>
+      </w:pPr>
     </w:p>
     <w:p>
       <w:pPr>
         <w:pStyle w:val="Heading2"/>
       </w:pPr>
       <w:r>
-        <w:t>Mating</w:t>
-      </w:r>
-      <w:r>
-        <w:t xml:space="preserve"> &amp; Pups</w:t>
-      </w:r>
-    </w:p>
-    <w:p>
-      <w:pPr>
-        <w:rPr>
-          <w:rFonts w:ascii="Times New Roman" w:hAnsi="Times New Roman" w:cs="Times New Roman"/>
-        </w:rPr>
-      </w:pPr>
-      <w:r>
-        <w:rPr>
-          <w:rFonts w:ascii="Times New Roman" w:hAnsi="Times New Roman" w:cs="Times New Roman"/>
-        </w:rPr>
-        <w:t xml:space="preserve">After </w:t>
-      </w:r>
-      <w:r>
-        <w:rPr>
-          <w:rFonts w:ascii="Times New Roman" w:hAnsi="Times New Roman" w:cs="Times New Roman"/>
-        </w:rPr>
-        <w:t>6</w:t>
-      </w:r>
-      <w:r>
-        <w:rPr>
-          <w:rFonts w:ascii="Times New Roman" w:hAnsi="Times New Roman" w:cs="Times New Roman"/>
-        </w:rPr>
-        <w:t xml:space="preserve"> days of diet, age and diet-matched males were introduced into female cages and were allowed to remain until copulatory plug was discovered (indicating pregnancy and gestational day E</w:t>
-      </w:r>
-      <w:r>
-        <w:rPr>
-          <w:rFonts w:ascii="Times New Roman" w:hAnsi="Times New Roman" w:cs="Times New Roman"/>
-        </w:rPr>
-        <w:t>0</w:t>
-      </w:r>
-      <w:r>
-        <w:rPr>
-          <w:rFonts w:ascii="Times New Roman" w:hAnsi="Times New Roman" w:cs="Times New Roman"/>
-        </w:rPr>
-        <w:t xml:space="preserve">.5). </w:t>
-      </w:r>
-      <w:r>
-        <w:rPr>
-          <w:rFonts w:ascii="Times New Roman" w:hAnsi="Times New Roman" w:cs="Times New Roman"/>
-        </w:rPr>
-        <w:t>When pups were born, they were measured and counted within 24 hours</w:t>
-      </w:r>
-      <w:r>
-        <w:rPr>
-          <w:rFonts w:ascii="Times New Roman" w:hAnsi="Times New Roman" w:cs="Times New Roman"/>
-        </w:rPr>
-        <w:t>, including those who were dead at birth</w:t>
-      </w:r>
-      <w:r>
-        <w:rPr>
-          <w:rFonts w:ascii="Times New Roman" w:hAnsi="Times New Roman" w:cs="Times New Roman"/>
-        </w:rPr>
-        <w:t xml:space="preserve">. </w:t>
-      </w:r>
-      <w:r>
-        <w:rPr>
-          <w:rFonts w:ascii="Times New Roman" w:hAnsi="Times New Roman" w:cs="Times New Roman"/>
-        </w:rPr>
-        <w:t xml:space="preserve">Pups were then left to nurse for 3 days. At postnatal day 3, litters were </w:t>
-      </w:r>
-      <w:r>
-        <w:rPr>
-          <w:rFonts w:ascii="Times New Roman" w:hAnsi="Times New Roman" w:cs="Times New Roman"/>
-        </w:rPr>
-        <w:t xml:space="preserve">weighed then </w:t>
-      </w:r>
-      <w:r>
-        <w:rPr>
-          <w:rFonts w:ascii="Times New Roman" w:hAnsi="Times New Roman" w:cs="Times New Roman"/>
-        </w:rPr>
-        <w:t xml:space="preserve">reduced to </w:t>
-      </w:r>
-      <w:r>
-        <w:rPr>
-          <w:rFonts w:ascii="Times New Roman" w:hAnsi="Times New Roman" w:cs="Times New Roman"/>
-        </w:rPr>
-        <w:t xml:space="preserve">4 pups to each dam (2 males, 2 females when possible) to standardize milk supply between litters. </w:t>
-      </w:r>
-      <w:r>
-        <w:rPr>
-          <w:rFonts w:ascii="Times New Roman" w:hAnsi="Times New Roman" w:cs="Times New Roman"/>
-        </w:rPr>
-        <w:t xml:space="preserve">Pups were then reweighed on postnatal days 7, 14, and 21. At postnatal day 21dams and pups were sacrificed by Carbon Dioxide Inhalation and cervical dislocation. </w:t>
-      </w:r>
-    </w:p>
-    <w:p>
-      <w:pPr>
-        <w:pStyle w:val="Heading2"/>
-      </w:pPr>
-    </w:p>
-    <w:p>
-      <w:pPr>
-        <w:pStyle w:val="Heading2"/>
-      </w:pPr>
-      <w:r>
-        <w:t xml:space="preserve">Intraperitoneal </w:t>
-      </w:r>
-      <w:r>
-        <w:t>Insulin tolerance testing</w:t>
-      </w:r>
-      <w:r>
-        <w:t xml:space="preserve"> </w:t>
-      </w:r>
-    </w:p>
-    <w:p>
-      <w:pPr>
-        <w:rPr>
-          <w:rFonts w:ascii="Times New Roman" w:hAnsi="Times New Roman" w:cs="Times New Roman"/>
-        </w:rPr>
-      </w:pPr>
-      <w:r>
-        <w:rPr>
-          <w:rFonts w:ascii="Times New Roman" w:hAnsi="Times New Roman" w:cs="Times New Roman"/>
-        </w:rPr>
-        <w:t xml:space="preserve">Insulin tolerance was measured via an insulin tolerance test (ITT). </w:t>
-      </w:r>
-      <w:r>
-        <w:rPr>
-          <w:rFonts w:ascii="Times New Roman" w:hAnsi="Times New Roman" w:cs="Times New Roman"/>
-        </w:rPr>
-        <w:t>On gestational day 16.5, dams were placed in a clean cage free of food with a water bottle</w:t>
-      </w:r>
-      <w:r>
-        <w:rPr>
-          <w:rFonts w:ascii="Times New Roman" w:hAnsi="Times New Roman" w:cs="Times New Roman"/>
-        </w:rPr>
-        <w:t xml:space="preserve"> </w:t>
-      </w:r>
-      <w:r>
-        <w:rPr>
-          <w:rFonts w:ascii="Times New Roman" w:hAnsi="Times New Roman" w:cs="Times New Roman"/>
-        </w:rPr>
-        <w:t xml:space="preserve">at ZT20 (2AM). </w:t>
-      </w:r>
-      <w:r>
-        <w:rPr>
-          <w:rFonts w:ascii="Times New Roman" w:hAnsi="Times New Roman" w:cs="Times New Roman"/>
-        </w:rPr>
-        <w:t>Dams were fasted for 6 hours. At ZT2, a fasted blood sample was collected via tail clip and handheld glucometer. After assessment of fasting blood glucose, an intraperitoneal injection of insulin (Humulin, 0.75mg/</w:t>
-      </w:r>
-      <w:r>
-        <w:rPr>
-          <w:rFonts w:ascii="Times New Roman" w:hAnsi="Times New Roman" w:cs="Times New Roman"/>
-        </w:rPr>
-        <w:t>kg body weight</w:t>
-      </w:r>
-      <w:r>
-        <w:rPr>
-          <w:rFonts w:ascii="Times New Roman" w:hAnsi="Times New Roman" w:cs="Times New Roman"/>
-        </w:rPr>
-        <w:t>)</w:t>
-      </w:r>
-      <w:r>
-        <w:rPr>
-          <w:rFonts w:ascii="Times New Roman" w:hAnsi="Times New Roman" w:cs="Times New Roman"/>
-        </w:rPr>
-        <w:t xml:space="preserve"> was given. </w:t>
-      </w:r>
-      <w:r>
-        <w:rPr>
-          <w:rFonts w:ascii="Times New Roman" w:hAnsi="Times New Roman" w:cs="Times New Roman"/>
-        </w:rPr>
-        <w:t>B</w:t>
-      </w:r>
-      <w:commentRangeStart w:id="4"/>
-      <w:r>
-        <w:rPr>
-          <w:rFonts w:ascii="Times New Roman" w:hAnsi="Times New Roman" w:cs="Times New Roman"/>
-        </w:rPr>
-        <w:t>lood glucose</w:t>
-      </w:r>
-      <w:r>
-        <w:rPr>
-          <w:rFonts w:ascii="Times New Roman" w:hAnsi="Times New Roman" w:cs="Times New Roman"/>
-        </w:rPr>
-        <w:t xml:space="preserve"> following injection was taken every 15 minutes for 2 hours. </w:t>
-      </w:r>
-      <w:r>
-        <w:rPr>
-          <w:rFonts w:ascii="Times New Roman" w:hAnsi="Times New Roman" w:cs="Times New Roman"/>
-        </w:rPr>
-        <w:t xml:space="preserve">Glucose area under the curve (AUC) was calculated by taking the sum of glucose values for each animal. </w:t>
-      </w:r>
-      <w:commentRangeEnd w:id="4"/>
-      <w:r>
-        <w:rPr>
-          <w:rStyle w:val="CommentReference"/>
-        </w:rPr>
-        <w:commentReference w:id="4"/>
-      </w:r>
-    </w:p>
-    <w:p>
-      <w:pPr>
-        <w:rPr>
-          <w:rFonts w:ascii="Times New Roman" w:hAnsi="Times New Roman" w:cs="Times New Roman"/>
-        </w:rPr>
-      </w:pPr>
-    </w:p>
-    <w:p>
-      <w:pPr>
-        <w:pStyle w:val="Heading2"/>
-      </w:pPr>
-      <w:r>
-        <w:t>Blood Collection and Hormonal Analysis</w:t>
-      </w:r>
-    </w:p>
-    <w:p>
-      <w:pPr>
-        <w:rPr>
-          <w:rFonts w:ascii="Times New Roman" w:hAnsi="Times New Roman" w:cs="Times New Roman"/>
-        </w:rPr>
-      </w:pPr>
-      <w:r>
-        <w:rPr>
-          <w:rFonts w:ascii="Times New Roman" w:hAnsi="Times New Roman" w:cs="Times New Roman"/>
-        </w:rPr>
-        <w:t>The day after the insulin tolerance testing, we collected blood sample</w:t>
-      </w:r>
-      <w:r>
-        <w:rPr>
-          <w:rFonts w:ascii="Times New Roman" w:hAnsi="Times New Roman" w:cs="Times New Roman"/>
-        </w:rPr>
-        <w:t>s from dams</w:t>
-      </w:r>
-      <w:r>
-        <w:rPr>
-          <w:rFonts w:ascii="Times New Roman" w:hAnsi="Times New Roman" w:cs="Times New Roman"/>
-        </w:rPr>
-        <w:t xml:space="preserve"> at ZT1 and ZT13</w:t>
-      </w:r>
-      <w:r>
-        <w:rPr>
-          <w:rFonts w:ascii="Times New Roman" w:hAnsi="Times New Roman" w:cs="Times New Roman"/>
-        </w:rPr>
-        <w:t>. They were lightly anaesthetized via inhaled isoflurane then whole blood w</w:t>
-      </w:r>
-      <w:r>
-        <w:rPr>
-          <w:rFonts w:ascii="Times New Roman" w:hAnsi="Times New Roman" w:cs="Times New Roman"/>
-        </w:rPr>
-        <w:t>as collected via capillary tube and retroorbital bleed. Whole blood was left to clot on ice for 20 minutes, then was spun down in a cold centrifuge for 20 minutes at 2000G (</w:t>
-      </w:r>
-      <w:r>
-        <w:rPr>
-          <w:rFonts w:ascii="Times New Roman" w:hAnsi="Times New Roman" w:cs="Times New Roman"/>
-          <w:highlight w:val="yellow"/>
-        </w:rPr>
-        <w:t>Eppendorf,</w:t>
-      </w:r>
-      <w:r>
-        <w:rPr>
-          <w:rFonts w:ascii="Times New Roman" w:hAnsi="Times New Roman" w:cs="Times New Roman"/>
-        </w:rPr>
-        <w:t xml:space="preserve"> 4°C). Serum was pipetted off and stored at -80°C until later use. Insulin was assayed in serum using a commercially available ELISA kit (</w:t>
-      </w:r>
-      <w:r>
-        <w:rPr>
-          <w:rFonts w:ascii="Times New Roman" w:hAnsi="Times New Roman" w:cs="Times New Roman"/>
-          <w:highlight w:val="yellow"/>
-        </w:rPr>
-        <w:t>ALPCO, Cat number</w:t>
-      </w:r>
-      <w:r>
-        <w:rPr>
-          <w:rFonts w:ascii="Times New Roman" w:hAnsi="Times New Roman" w:cs="Times New Roman"/>
-        </w:rPr>
-        <w:t>)</w:t>
-      </w:r>
-    </w:p>
-    <w:p>
-      <w:pPr>
-        <w:rPr>
-          <w:rFonts w:ascii="Times New Roman" w:hAnsi="Times New Roman" w:cs="Times New Roman"/>
-        </w:rPr>
-      </w:pPr>
-    </w:p>
-    <w:p>
-      <w:pPr>
-        <w:pStyle w:val="Heading2"/>
-      </w:pPr>
-      <w:r>
         <w:t>Neonatal Life Outcomes</w:t>
       </w:r>
     </w:p>
@@ -1042,7 +1088,14 @@
         <w:rPr>
           <w:rFonts w:ascii="Times New Roman" w:hAnsi="Times New Roman" w:cs="Times New Roman"/>
         </w:rPr>
-        <w:t>Percent survival was determined as the number of pups who were present at postnatal day 3</w:t>
+        <w:t xml:space="preserve">Percent survival was determined as the number of pups who were present at </w:t>
+      </w:r>
+      <w:r>
+        <w:rPr>
+          <w:rFonts w:ascii="Times New Roman" w:hAnsi="Times New Roman" w:cs="Times New Roman"/>
+        </w:rPr>
+        <w:lastRenderedPageBreak/>
+        <w:t>postnatal day 3</w:t>
       </w:r>
       <w:r>
         <w:rPr>
@@ -1050,7 +1103,7 @@
         </w:rPr>
         <w:t xml:space="preserve"> divided by the initial litter size</w:t>
       </w:r>
-      <w:del w:id="5" w:author="Dave Bridges" w:date="2022-12-08T14:48:00Z">
+      <w:del w:id="2" w:author="Dave Bridges" w:date="2022-12-08T14:48:00Z">
         <w:r>
           <w:rPr>
             <w:rFonts w:ascii="Times New Roman" w:hAnsi="Times New Roman" w:cs="Times New Roman"/>
@@ -1117,27 +1170,7 @@
         <w:rPr>
           <w:rFonts w:ascii="Times New Roman" w:hAnsi="Times New Roman" w:cs="Times New Roman"/>
         </w:rPr>
-        <w:t xml:space="preserve">Values are represented as mean ± standard error </w:t>
-      </w:r>
-      <w:commentRangeStart w:id="6"/>
-      <w:r>
-        <w:rPr>
-          <w:rFonts w:ascii="Times New Roman" w:hAnsi="Times New Roman" w:cs="Times New Roman"/>
-        </w:rPr>
-        <w:t>whenever possible</w:t>
-      </w:r>
-      <w:commentRangeEnd w:id="6"/>
-      <w:r>
-        <w:rPr>
-          <w:rStyle w:val="CommentReference"/>
-        </w:rPr>
-        <w:commentReference w:id="6"/>
-      </w:r>
-      <w:r>
-        <w:rPr>
-          <w:rFonts w:ascii="Times New Roman" w:hAnsi="Times New Roman" w:cs="Times New Roman"/>
-        </w:rPr>
-        <w:t xml:space="preserve">. Pairwise values are evaluated by Shapiro test for normality and </w:t>
+        <w:t xml:space="preserve">Values are represented as mean ± standard error. Pairwise values are evaluated by Shapiro test for normality and </w:t>
       </w:r>
       <w:proofErr w:type="spellStart"/>
       <w:r>
@@ -1175,24 +1208,20 @@
         <w:rPr>
           <w:rFonts w:ascii="Times New Roman" w:hAnsi="Times New Roman" w:cs="Times New Roman"/>
         </w:rPr>
-        <w:t xml:space="preserve">For repeated measures, such as food intake, and body composition, linear mixed effect modeling was completed using </w:t>
-      </w:r>
-      <w:del w:id="8" w:author="Dave Bridges" w:date="2022-12-08T14:48:00Z">
-        <w:r>
-          <w:rPr>
-            <w:rFonts w:ascii="Times New Roman" w:hAnsi="Times New Roman" w:cs="Times New Roman"/>
-          </w:rPr>
-          <w:delText>LME</w:delText>
-        </w:r>
-      </w:del>
-      <w:ins w:id="9" w:author="Dave Bridges" w:date="2022-12-08T14:48:00Z">
-        <w:r>
-          <w:rPr>
-            <w:rFonts w:ascii="Times New Roman" w:hAnsi="Times New Roman" w:cs="Times New Roman"/>
-          </w:rPr>
-          <w:t>lme</w:t>
-        </w:r>
-      </w:ins>
+        <w:t xml:space="preserve">For repeated measures, such as food intake, and body composition, linear mixed effect modeling was completed </w:t>
+      </w:r>
+      <w:r>
+        <w:rPr>
+          <w:rFonts w:ascii="Times New Roman" w:hAnsi="Times New Roman" w:cs="Times New Roman"/>
+        </w:rPr>
+        <w:t xml:space="preserve">using </w:t>
+      </w:r>
+      <w:r>
+        <w:rPr>
+          <w:rFonts w:ascii="Times New Roman" w:hAnsi="Times New Roman" w:cs="Times New Roman"/>
+        </w:rPr>
+        <w:t>lme</w:t>
+      </w:r>
       <w:r>
         <w:rPr>
           <w:rFonts w:ascii="Times New Roman" w:hAnsi="Times New Roman" w:cs="Times New Roman"/>
@@ -1242,28 +1271,12 @@
         </w:rPr>
         <w:t xml:space="preserve"> We used random effect of maternal ID and dam ID and fixed effects </w:t>
       </w:r>
-      <w:del w:id="10" w:author="Dave Bridges" w:date="2022-12-08T14:48:00Z">
-        <w:r>
-          <w:rPr>
-            <w:rFonts w:ascii="Times New Roman" w:hAnsi="Times New Roman" w:cs="Times New Roman"/>
-          </w:rPr>
-          <w:delText xml:space="preserve">of </w:delText>
-        </w:r>
-      </w:del>
-      <w:ins w:id="11" w:author="Dave Bridges" w:date="2022-12-08T14:48:00Z">
-        <w:r>
-          <w:rPr>
-            <w:rFonts w:ascii="Times New Roman" w:hAnsi="Times New Roman" w:cs="Times New Roman"/>
-          </w:rPr>
-          <w:t>for</w:t>
-        </w:r>
-        <w:r>
-          <w:rPr>
-            <w:rFonts w:ascii="Times New Roman" w:hAnsi="Times New Roman" w:cs="Times New Roman"/>
-          </w:rPr>
-          <w:t xml:space="preserve"> </w:t>
-        </w:r>
-      </w:ins>
+      <w:r>
+        <w:rPr>
+          <w:rFonts w:ascii="Times New Roman" w:hAnsi="Times New Roman" w:cs="Times New Roman"/>
+        </w:rPr>
+        <w:t xml:space="preserve">for </w:t>
+      </w:r>
       <w:r>
         <w:rPr>
           <w:rFonts w:ascii="Times New Roman" w:hAnsi="Times New Roman" w:cs="Times New Roman"/>
@@ -1288,10 +1301,31 @@
         <w:pStyle w:val="Heading1"/>
       </w:pPr>
       <w:r>
-        <w:lastRenderedPageBreak/>
         <w:t>Results</w:t>
       </w:r>
     </w:p>
+    <w:p>
+      <w:pPr>
+        <w:pStyle w:val="Heading2"/>
+      </w:pPr>
+      <w:r>
+        <w:t>Fecundity, birthweights and growth are similar between control and eTRF pregnancies</w:t>
+      </w:r>
+    </w:p>
+    <w:p>
+      <w:pPr>
+        <w:rPr>
+          <w:rFonts w:ascii="Times New Roman" w:hAnsi="Times New Roman" w:cs="Times New Roman"/>
+        </w:rPr>
+      </w:pPr>
+      <w:r>
+        <w:rPr>
+          <w:rFonts w:ascii="Times New Roman" w:hAnsi="Times New Roman" w:cs="Times New Roman"/>
+        </w:rPr>
+        <w:t xml:space="preserve">To evaluate the effect of gestational eTRF on reproductive outcomes, we assess the latency to copulatory plug appearance after pairing. We found that. </w:t>
+      </w:r>
+    </w:p>
+    <w:p/>
     <w:p>
       <w:pPr>
         <w:pStyle w:val="Heading1"/>
@@ -1423,8 +1457,8 @@
 </file>
 
 <file path=word/comments.xml><?xml version="1.0" encoding="utf-8"?>
-<w:comments xmlns:wpc="http://schemas.microsoft.com/office/word/2010/wordprocessingCanvas" xmlns:cx="http://schemas.microsoft.com/office/drawing/2014/chartex" xmlns:cx1="http://schemas.microsoft.com/office/drawing/2015/9/8/chartex" xmlns:cx2="http://schemas.microsoft.com/office/drawing/2015/10/21/chartex" xmlns:cx3="http://schemas.microsoft.com/office/drawing/2016/5/9/chartex" xmlns:cx4="http://schemas.microsoft.com/office/drawing/2016/5/10/chartex" xmlns:cx5="http://schemas.microsoft.com/office/drawing/2016/5/11/chartex" xmlns:cx6="http://schemas.microsoft.com/office/drawing/2016/5/12/chartex" xmlns:cx7="http://schemas.microsoft.com/office/drawing/2016/5/13/chartex" xmlns:cx8="http://schemas.microsoft.com/office/drawing/2016/5/14/chartex" xmlns:mc="http://schemas.openxmlformats.org/markup-compatibility/2006" xmlns:aink="http://schemas.microsoft.com/office/drawing/2016/ink" xmlns:am3d="http://schemas.microsoft.com/office/drawing/2017/model3d" xmlns:o="urn:schemas-microsoft-com:office:office" xmlns:r="http://schemas.openxmlformats.org/officeDocument/2006/relationships" xmlns:m="http://schemas.openxmlformats.org/officeDocument/2006/math" xmlns:v="urn:schemas-microsoft-com:vml" xmlns:wp14="http://schemas.microsoft.com/office/word/2010/wordprocessingDrawing" xmlns:wp="http://schemas.openxmlformats.org/drawingml/2006/wordprocessingDrawing" xmlns:w10="urn:schemas-microsoft-com:office:word" xmlns:w="http://schemas.openxmlformats.org/wordprocessingml/2006/main" xmlns:w14="http://schemas.microsoft.com/office/word/2010/wordml" xmlns:w15="http://schemas.microsoft.com/office/word/2012/wordml" xmlns:w16cid="http://schemas.microsoft.com/office/word/2016/wordml/cid" xmlns:w16se="http://schemas.microsoft.com/office/word/2015/wordml/symex" xmlns:wpg="http://schemas.microsoft.com/office/word/2010/wordprocessingGroup" xmlns:wpi="http://schemas.microsoft.com/office/word/2010/wordprocessingInk" xmlns:wne="http://schemas.microsoft.com/office/word/2006/wordml" xmlns:wps="http://schemas.microsoft.com/office/word/2010/wordprocessingShape" mc:Ignorable="w14 w15 w16se w16cid wp14">
-  <w:comment w:id="4" w:author="Dave Bridges" w:date="2022-12-08T14:48:00Z" w:initials="DB">
+<w:comments xmlns:wpc="http://schemas.microsoft.com/office/word/2010/wordprocessingCanvas" xmlns:cx="http://schemas.microsoft.com/office/drawing/2014/chartex" xmlns:cx1="http://schemas.microsoft.com/office/drawing/2015/9/8/chartex" xmlns:cx2="http://schemas.microsoft.com/office/drawing/2015/10/21/chartex" xmlns:cx3="http://schemas.microsoft.com/office/drawing/2016/5/9/chartex" xmlns:cx4="http://schemas.microsoft.com/office/drawing/2016/5/10/chartex" xmlns:cx5="http://schemas.microsoft.com/office/drawing/2016/5/11/chartex" xmlns:cx6="http://schemas.microsoft.com/office/drawing/2016/5/12/chartex" xmlns:cx7="http://schemas.microsoft.com/office/drawing/2016/5/13/chartex" xmlns:cx8="http://schemas.microsoft.com/office/drawing/2016/5/14/chartex" xmlns:mc="http://schemas.openxmlformats.org/markup-compatibility/2006" xmlns:aink="http://schemas.microsoft.com/office/drawing/2016/ink" xmlns:am3d="http://schemas.microsoft.com/office/drawing/2017/model3d" xmlns:o="urn:schemas-microsoft-com:office:office" xmlns:oel="http://schemas.microsoft.com/office/2019/extlst" xmlns:r="http://schemas.openxmlformats.org/officeDocument/2006/relationships" xmlns:m="http://schemas.openxmlformats.org/officeDocument/2006/math" xmlns:v="urn:schemas-microsoft-com:vml" xmlns:wp14="http://schemas.microsoft.com/office/word/2010/wordprocessingDrawing" xmlns:wp="http://schemas.openxmlformats.org/drawingml/2006/wordprocessingDrawing" xmlns:w10="urn:schemas-microsoft-com:office:word" xmlns:w="http://schemas.openxmlformats.org/wordprocessingml/2006/main" xmlns:w14="http://schemas.microsoft.com/office/word/2010/wordml" xmlns:w15="http://schemas.microsoft.com/office/word/2012/wordml" xmlns:w16cex="http://schemas.microsoft.com/office/word/2018/wordml/cex" xmlns:w16cid="http://schemas.microsoft.com/office/word/2016/wordml/cid" xmlns:w16="http://schemas.microsoft.com/office/word/2018/wordml" xmlns:w16sdtdh="http://schemas.microsoft.com/office/word/2020/wordml/sdtdatahash" xmlns:w16se="http://schemas.microsoft.com/office/word/2015/wordml/symex" xmlns:wpg="http://schemas.microsoft.com/office/word/2010/wordprocessingGroup" xmlns:wpi="http://schemas.microsoft.com/office/word/2010/wordprocessingInk" xmlns:wne="http://schemas.microsoft.com/office/word/2006/wordml" xmlns:wps="http://schemas.microsoft.com/office/word/2010/wordprocessingShape" mc:Ignorable="w14 w15 w16se w16cid w16 w16cex w16sdtdh wp14">
+  <w:comment w:id="1" w:author="Dave Bridges" w:date="2022-12-08T14:48:00Z" w:initials="DB">
     <w:p>
       <w:pPr>
         <w:pStyle w:val="CommentText"/>
@@ -1438,48 +1472,25 @@
       <w:r>
         <w:t>Add calculations of recovery and rates of drop</w:t>
       </w:r>
-    </w:p>
-  </w:comment>
-  <w:comment w:id="6" w:author="Dave Bridges" w:date="2022-12-08T14:49:00Z" w:initials="DB">
-    <w:p>
-      <w:pPr>
-        <w:pStyle w:val="CommentText"/>
-      </w:pPr>
-      <w:r>
-        <w:rPr>
-          <w:rStyle w:val="CommentReference"/>
-        </w:rPr>
-        <w:annotationRef/>
-      </w:r>
-      <w:r>
-        <w:t xml:space="preserve">Is this </w:t>
-      </w:r>
-      <w:r>
-        <w:t>needed</w:t>
-      </w:r>
-      <w:bookmarkStart w:id="7" w:name="_GoBack"/>
-      <w:bookmarkEnd w:id="7"/>
     </w:p>
   </w:comment>
 </w:comments>
 </file>
 
 <file path=word/commentsExtended.xml><?xml version="1.0" encoding="utf-8"?>
-<w15:commentsEx xmlns:wpc="http://schemas.microsoft.com/office/word/2010/wordprocessingCanvas" xmlns:cx="http://schemas.microsoft.com/office/drawing/2014/chartex" xmlns:cx1="http://schemas.microsoft.com/office/drawing/2015/9/8/chartex" xmlns:cx2="http://schemas.microsoft.com/office/drawing/2015/10/21/chartex" xmlns:cx3="http://schemas.microsoft.com/office/drawing/2016/5/9/chartex" xmlns:cx4="http://schemas.microsoft.com/office/drawing/2016/5/10/chartex" xmlns:cx5="http://schemas.microsoft.com/office/drawing/2016/5/11/chartex" xmlns:cx6="http://schemas.microsoft.com/office/drawing/2016/5/12/chartex" xmlns:cx7="http://schemas.microsoft.com/office/drawing/2016/5/13/chartex" xmlns:cx8="http://schemas.microsoft.com/office/drawing/2016/5/14/chartex" xmlns:mc="http://schemas.openxmlformats.org/markup-compatibility/2006" xmlns:aink="http://schemas.microsoft.com/office/drawing/2016/ink" xmlns:am3d="http://schemas.microsoft.com/office/drawing/2017/model3d" xmlns:o="urn:schemas-microsoft-com:office:office" xmlns:r="http://schemas.openxmlformats.org/officeDocument/2006/relationships" xmlns:m="http://schemas.openxmlformats.org/officeDocument/2006/math" xmlns:v="urn:schemas-microsoft-com:vml" xmlns:wp14="http://schemas.microsoft.com/office/word/2010/wordprocessingDrawing" xmlns:wp="http://schemas.openxmlformats.org/drawingml/2006/wordprocessingDrawing" xmlns:w10="urn:schemas-microsoft-com:office:word" xmlns:w="http://schemas.openxmlformats.org/wordprocessingml/2006/main" xmlns:w14="http://schemas.microsoft.com/office/word/2010/wordml" xmlns:w15="http://schemas.microsoft.com/office/word/2012/wordml" xmlns:w16cid="http://schemas.microsoft.com/office/word/2016/wordml/cid" xmlns:w16se="http://schemas.microsoft.com/office/word/2015/wordml/symex" xmlns:wpg="http://schemas.microsoft.com/office/word/2010/wordprocessingGroup" xmlns:wpi="http://schemas.microsoft.com/office/word/2010/wordprocessingInk" xmlns:wne="http://schemas.microsoft.com/office/word/2006/wordml" xmlns:wps="http://schemas.microsoft.com/office/word/2010/wordprocessingShape" mc:Ignorable="w14 w15 w16se w16cid wp14">
+<w15:commentsEx xmlns:wpc="http://schemas.microsoft.com/office/word/2010/wordprocessingCanvas" xmlns:cx="http://schemas.microsoft.com/office/drawing/2014/chartex" xmlns:cx1="http://schemas.microsoft.com/office/drawing/2015/9/8/chartex" xmlns:cx2="http://schemas.microsoft.com/office/drawing/2015/10/21/chartex" xmlns:cx3="http://schemas.microsoft.com/office/drawing/2016/5/9/chartex" xmlns:cx4="http://schemas.microsoft.com/office/drawing/2016/5/10/chartex" xmlns:cx5="http://schemas.microsoft.com/office/drawing/2016/5/11/chartex" xmlns:cx6="http://schemas.microsoft.com/office/drawing/2016/5/12/chartex" xmlns:cx7="http://schemas.microsoft.com/office/drawing/2016/5/13/chartex" xmlns:cx8="http://schemas.microsoft.com/office/drawing/2016/5/14/chartex" xmlns:mc="http://schemas.openxmlformats.org/markup-compatibility/2006" xmlns:aink="http://schemas.microsoft.com/office/drawing/2016/ink" xmlns:am3d="http://schemas.microsoft.com/office/drawing/2017/model3d" xmlns:o="urn:schemas-microsoft-com:office:office" xmlns:oel="http://schemas.microsoft.com/office/2019/extlst" xmlns:r="http://schemas.openxmlformats.org/officeDocument/2006/relationships" xmlns:m="http://schemas.openxmlformats.org/officeDocument/2006/math" xmlns:v="urn:schemas-microsoft-com:vml" xmlns:wp14="http://schemas.microsoft.com/office/word/2010/wordprocessingDrawing" xmlns:wp="http://schemas.openxmlformats.org/drawingml/2006/wordprocessingDrawing" xmlns:w10="urn:schemas-microsoft-com:office:word" xmlns:w="http://schemas.openxmlformats.org/wordprocessingml/2006/main" xmlns:w14="http://schemas.microsoft.com/office/word/2010/wordml" xmlns:w15="http://schemas.microsoft.com/office/word/2012/wordml" xmlns:w16cex="http://schemas.microsoft.com/office/word/2018/wordml/cex" xmlns:w16cid="http://schemas.microsoft.com/office/word/2016/wordml/cid" xmlns:w16="http://schemas.microsoft.com/office/word/2018/wordml" xmlns:w16sdtdh="http://schemas.microsoft.com/office/word/2020/wordml/sdtdatahash" xmlns:w16se="http://schemas.microsoft.com/office/word/2015/wordml/symex" xmlns:wpg="http://schemas.microsoft.com/office/word/2010/wordprocessingGroup" xmlns:wpi="http://schemas.microsoft.com/office/word/2010/wordprocessingInk" xmlns:wne="http://schemas.microsoft.com/office/word/2006/wordml" xmlns:wps="http://schemas.microsoft.com/office/word/2010/wordprocessingShape" mc:Ignorable="w14 w15 w16se w16cid w16 w16cex w16sdtdh wp14">
   <w15:commentEx w15:paraId="3856138F" w15:done="0"/>
-  <w15:commentEx w15:paraId="5829A1EB" w15:done="0"/>
 </w15:commentsEx>
 </file>
 
 <file path=word/commentsIds.xml><?xml version="1.0" encoding="utf-8"?>
-<w16cid:commentsIds xmlns:wpc="http://schemas.microsoft.com/office/word/2010/wordprocessingCanvas" xmlns:cx="http://schemas.microsoft.com/office/drawing/2014/chartex" xmlns:cx1="http://schemas.microsoft.com/office/drawing/2015/9/8/chartex" xmlns:cx2="http://schemas.microsoft.com/office/drawing/2015/10/21/chartex" xmlns:cx3="http://schemas.microsoft.com/office/drawing/2016/5/9/chartex" xmlns:cx4="http://schemas.microsoft.com/office/drawing/2016/5/10/chartex" xmlns:cx5="http://schemas.microsoft.com/office/drawing/2016/5/11/chartex" xmlns:cx6="http://schemas.microsoft.com/office/drawing/2016/5/12/chartex" xmlns:cx7="http://schemas.microsoft.com/office/drawing/2016/5/13/chartex" xmlns:cx8="http://schemas.microsoft.com/office/drawing/2016/5/14/chartex" xmlns:mc="http://schemas.openxmlformats.org/markup-compatibility/2006" xmlns:aink="http://schemas.microsoft.com/office/drawing/2016/ink" xmlns:am3d="http://schemas.microsoft.com/office/drawing/2017/model3d" xmlns:o="urn:schemas-microsoft-com:office:office" xmlns:r="http://schemas.openxmlformats.org/officeDocument/2006/relationships" xmlns:m="http://schemas.openxmlformats.org/officeDocument/2006/math" xmlns:v="urn:schemas-microsoft-com:vml" xmlns:wp14="http://schemas.microsoft.com/office/word/2010/wordprocessingDrawing" xmlns:wp="http://schemas.openxmlformats.org/drawingml/2006/wordprocessingDrawing" xmlns:w10="urn:schemas-microsoft-com:office:word" xmlns:w="http://schemas.openxmlformats.org/wordprocessingml/2006/main" xmlns:w14="http://schemas.microsoft.com/office/word/2010/wordml" xmlns:w15="http://schemas.microsoft.com/office/word/2012/wordml" xmlns:w16cid="http://schemas.microsoft.com/office/word/2016/wordml/cid" xmlns:w16se="http://schemas.microsoft.com/office/word/2015/wordml/symex" xmlns:wpg="http://schemas.microsoft.com/office/word/2010/wordprocessingGroup" xmlns:wpi="http://schemas.microsoft.com/office/word/2010/wordprocessingInk" xmlns:wne="http://schemas.microsoft.com/office/word/2006/wordml" xmlns:wps="http://schemas.microsoft.com/office/word/2010/wordprocessingShape" mc:Ignorable="w14 w15 w16se w16cid wp14">
+<w16cid:commentsIds xmlns:wpc="http://schemas.microsoft.com/office/word/2010/wordprocessingCanvas" xmlns:cx="http://schemas.microsoft.com/office/drawing/2014/chartex" xmlns:cx1="http://schemas.microsoft.com/office/drawing/2015/9/8/chartex" xmlns:cx2="http://schemas.microsoft.com/office/drawing/2015/10/21/chartex" xmlns:cx3="http://schemas.microsoft.com/office/drawing/2016/5/9/chartex" xmlns:cx4="http://schemas.microsoft.com/office/drawing/2016/5/10/chartex" xmlns:cx5="http://schemas.microsoft.com/office/drawing/2016/5/11/chartex" xmlns:cx6="http://schemas.microsoft.com/office/drawing/2016/5/12/chartex" xmlns:cx7="http://schemas.microsoft.com/office/drawing/2016/5/13/chartex" xmlns:cx8="http://schemas.microsoft.com/office/drawing/2016/5/14/chartex" xmlns:mc="http://schemas.openxmlformats.org/markup-compatibility/2006" xmlns:aink="http://schemas.microsoft.com/office/drawing/2016/ink" xmlns:am3d="http://schemas.microsoft.com/office/drawing/2017/model3d" xmlns:o="urn:schemas-microsoft-com:office:office" xmlns:oel="http://schemas.microsoft.com/office/2019/extlst" xmlns:r="http://schemas.openxmlformats.org/officeDocument/2006/relationships" xmlns:m="http://schemas.openxmlformats.org/officeDocument/2006/math" xmlns:v="urn:schemas-microsoft-com:vml" xmlns:wp14="http://schemas.microsoft.com/office/word/2010/wordprocessingDrawing" xmlns:wp="http://schemas.openxmlformats.org/drawingml/2006/wordprocessingDrawing" xmlns:w10="urn:schemas-microsoft-com:office:word" xmlns:w="http://schemas.openxmlformats.org/wordprocessingml/2006/main" xmlns:w14="http://schemas.microsoft.com/office/word/2010/wordml" xmlns:w15="http://schemas.microsoft.com/office/word/2012/wordml" xmlns:w16cex="http://schemas.microsoft.com/office/word/2018/wordml/cex" xmlns:w16cid="http://schemas.microsoft.com/office/word/2016/wordml/cid" xmlns:w16="http://schemas.microsoft.com/office/word/2018/wordml" xmlns:w16sdtdh="http://schemas.microsoft.com/office/word/2020/wordml/sdtdatahash" xmlns:w16se="http://schemas.microsoft.com/office/word/2015/wordml/symex" xmlns:wpg="http://schemas.microsoft.com/office/word/2010/wordprocessingGroup" xmlns:wpi="http://schemas.microsoft.com/office/word/2010/wordprocessingInk" xmlns:wne="http://schemas.microsoft.com/office/word/2006/wordml" xmlns:wps="http://schemas.microsoft.com/office/word/2010/wordprocessingShape" mc:Ignorable="w14 w15 w16se w16cid w16 w16cex w16sdtdh wp14">
   <w16cid:commentId w16cid:paraId="3856138F" w16cid:durableId="273C77AA"/>
-  <w16cid:commentId w16cid:paraId="5829A1EB" w16cid:durableId="273C77E5"/>
 </w16cid:commentsIds>
 </file>
 
 <file path=word/numbering.xml><?xml version="1.0" encoding="utf-8"?>
-<w:numbering xmlns:wpc="http://schemas.microsoft.com/office/word/2010/wordprocessingCanvas" xmlns:cx="http://schemas.microsoft.com/office/drawing/2014/chartex" xmlns:cx1="http://schemas.microsoft.com/office/drawing/2015/9/8/chartex" xmlns:cx2="http://schemas.microsoft.com/office/drawing/2015/10/21/chartex" xmlns:cx3="http://schemas.microsoft.com/office/drawing/2016/5/9/chartex" xmlns:cx4="http://schemas.microsoft.com/office/drawing/2016/5/10/chartex" xmlns:cx5="http://schemas.microsoft.com/office/drawing/2016/5/11/chartex" xmlns:cx6="http://schemas.microsoft.com/office/drawing/2016/5/12/chartex" xmlns:cx7="http://schemas.microsoft.com/office/drawing/2016/5/13/chartex" xmlns:cx8="http://schemas.microsoft.com/office/drawing/2016/5/14/chartex" xmlns:mc="http://schemas.openxmlformats.org/markup-compatibility/2006" xmlns:aink="http://schemas.microsoft.com/office/drawing/2016/ink" xmlns:am3d="http://schemas.microsoft.com/office/drawing/2017/model3d" xmlns:o="urn:schemas-microsoft-com:office:office" xmlns:r="http://schemas.openxmlformats.org/officeDocument/2006/relationships" xmlns:m="http://schemas.openxmlformats.org/officeDocument/2006/math" xmlns:v="urn:schemas-microsoft-com:vml" xmlns:wp14="http://schemas.microsoft.com/office/word/2010/wordprocessingDrawing" xmlns:wp="http://schemas.openxmlformats.org/drawingml/2006/wordprocessingDrawing" xmlns:w10="urn:schemas-microsoft-com:office:word" xmlns:w="http://schemas.openxmlformats.org/wordprocessingml/2006/main" xmlns:w14="http://schemas.microsoft.com/office/word/2010/wordml" xmlns:w15="http://schemas.microsoft.com/office/word/2012/wordml" xmlns:w16cid="http://schemas.microsoft.com/office/word/2016/wordml/cid" xmlns:w16se="http://schemas.microsoft.com/office/word/2015/wordml/symex" xmlns:wpg="http://schemas.microsoft.com/office/word/2010/wordprocessingGroup" xmlns:wpi="http://schemas.microsoft.com/office/word/2010/wordprocessingInk" xmlns:wne="http://schemas.microsoft.com/office/word/2006/wordml" xmlns:wps="http://schemas.microsoft.com/office/word/2010/wordprocessingShape" mc:Ignorable="w14 w15 w16se w16cid wp14">
+<w:numbering xmlns:wpc="http://schemas.microsoft.com/office/word/2010/wordprocessingCanvas" xmlns:cx="http://schemas.microsoft.com/office/drawing/2014/chartex" xmlns:cx1="http://schemas.microsoft.com/office/drawing/2015/9/8/chartex" xmlns:cx2="http://schemas.microsoft.com/office/drawing/2015/10/21/chartex" xmlns:cx3="http://schemas.microsoft.com/office/drawing/2016/5/9/chartex" xmlns:cx4="http://schemas.microsoft.com/office/drawing/2016/5/10/chartex" xmlns:cx5="http://schemas.microsoft.com/office/drawing/2016/5/11/chartex" xmlns:cx6="http://schemas.microsoft.com/office/drawing/2016/5/12/chartex" xmlns:cx7="http://schemas.microsoft.com/office/drawing/2016/5/13/chartex" xmlns:cx8="http://schemas.microsoft.com/office/drawing/2016/5/14/chartex" xmlns:mc="http://schemas.openxmlformats.org/markup-compatibility/2006" xmlns:aink="http://schemas.microsoft.com/office/drawing/2016/ink" xmlns:am3d="http://schemas.microsoft.com/office/drawing/2017/model3d" xmlns:o="urn:schemas-microsoft-com:office:office" xmlns:oel="http://schemas.microsoft.com/office/2019/extlst" xmlns:r="http://schemas.openxmlformats.org/officeDocument/2006/relationships" xmlns:m="http://schemas.openxmlformats.org/officeDocument/2006/math" xmlns:v="urn:schemas-microsoft-com:vml" xmlns:wp14="http://schemas.microsoft.com/office/word/2010/wordprocessingDrawing" xmlns:wp="http://schemas.openxmlformats.org/drawingml/2006/wordprocessingDrawing" xmlns:w10="urn:schemas-microsoft-com:office:word" xmlns:w="http://schemas.openxmlformats.org/wordprocessingml/2006/main" xmlns:w14="http://schemas.microsoft.com/office/word/2010/wordml" xmlns:w15="http://schemas.microsoft.com/office/word/2012/wordml" xmlns:w16cex="http://schemas.microsoft.com/office/word/2018/wordml/cex" xmlns:w16cid="http://schemas.microsoft.com/office/word/2016/wordml/cid" xmlns:w16="http://schemas.microsoft.com/office/word/2018/wordml" xmlns:w16sdtdh="http://schemas.microsoft.com/office/word/2020/wordml/sdtdatahash" xmlns:w16se="http://schemas.microsoft.com/office/word/2015/wordml/symex" xmlns:wpg="http://schemas.microsoft.com/office/word/2010/wordprocessingGroup" xmlns:wpi="http://schemas.microsoft.com/office/word/2010/wordprocessingInk" xmlns:wne="http://schemas.microsoft.com/office/word/2006/wordml" xmlns:wps="http://schemas.microsoft.com/office/word/2010/wordprocessingShape" mc:Ignorable="w14 w15 w16se w16cid w16 w16cex w16sdtdh wp14">
   <w:abstractNum w:abstractNumId="0" w15:restartNumberingAfterBreak="0">
     <w:nsid w:val="298F1C88"/>
     <w:multiLevelType w:val="hybridMultilevel"/>
@@ -1819,20 +1830,23 @@
       </w:rPr>
     </w:lvl>
   </w:abstractNum>
-  <w:num w:numId="1">
+  <w:num w:numId="1" w16cid:durableId="924535058">
     <w:abstractNumId w:val="2"/>
   </w:num>
-  <w:num w:numId="2">
+  <w:num w:numId="2" w16cid:durableId="1866359659">
     <w:abstractNumId w:val="0"/>
   </w:num>
-  <w:num w:numId="3">
+  <w:num w:numId="3" w16cid:durableId="540822329">
     <w:abstractNumId w:val="1"/>
   </w:num>
 </w:numbering>
 </file>
 
 <file path=word/people.xml><?xml version="1.0" encoding="utf-8"?>
-<w15:people xmlns:wpc="http://schemas.microsoft.com/office/word/2010/wordprocessingCanvas" xmlns:cx="http://schemas.microsoft.com/office/drawing/2014/chartex" xmlns:cx1="http://schemas.microsoft.com/office/drawing/2015/9/8/chartex" xmlns:cx2="http://schemas.microsoft.com/office/drawing/2015/10/21/chartex" xmlns:cx3="http://schemas.microsoft.com/office/drawing/2016/5/9/chartex" xmlns:cx4="http://schemas.microsoft.com/office/drawing/2016/5/10/chartex" xmlns:cx5="http://schemas.microsoft.com/office/drawing/2016/5/11/chartex" xmlns:cx6="http://schemas.microsoft.com/office/drawing/2016/5/12/chartex" xmlns:cx7="http://schemas.microsoft.com/office/drawing/2016/5/13/chartex" xmlns:cx8="http://schemas.microsoft.com/office/drawing/2016/5/14/chartex" xmlns:mc="http://schemas.openxmlformats.org/markup-compatibility/2006" xmlns:aink="http://schemas.microsoft.com/office/drawing/2016/ink" xmlns:am3d="http://schemas.microsoft.com/office/drawing/2017/model3d" xmlns:o="urn:schemas-microsoft-com:office:office" xmlns:r="http://schemas.openxmlformats.org/officeDocument/2006/relationships" xmlns:m="http://schemas.openxmlformats.org/officeDocument/2006/math" xmlns:v="urn:schemas-microsoft-com:vml" xmlns:wp14="http://schemas.microsoft.com/office/word/2010/wordprocessingDrawing" xmlns:wp="http://schemas.openxmlformats.org/drawingml/2006/wordprocessingDrawing" xmlns:w10="urn:schemas-microsoft-com:office:word" xmlns:w="http://schemas.openxmlformats.org/wordprocessingml/2006/main" xmlns:w14="http://schemas.microsoft.com/office/word/2010/wordml" xmlns:w15="http://schemas.microsoft.com/office/word/2012/wordml" xmlns:w16cid="http://schemas.microsoft.com/office/word/2016/wordml/cid" xmlns:w16se="http://schemas.microsoft.com/office/word/2015/wordml/symex" xmlns:wpg="http://schemas.microsoft.com/office/word/2010/wordprocessingGroup" xmlns:wpi="http://schemas.microsoft.com/office/word/2010/wordprocessingInk" xmlns:wne="http://schemas.microsoft.com/office/word/2006/wordml" xmlns:wps="http://schemas.microsoft.com/office/word/2010/wordprocessingShape" mc:Ignorable="w14 w15 w16se w16cid wp14">
+<w15:people xmlns:wpc="http://schemas.microsoft.com/office/word/2010/wordprocessingCanvas" xmlns:cx="http://schemas.microsoft.com/office/drawing/2014/chartex" xmlns:cx1="http://schemas.microsoft.com/office/drawing/2015/9/8/chartex" xmlns:cx2="http://schemas.microsoft.com/office/drawing/2015/10/21/chartex" xmlns:cx3="http://schemas.microsoft.com/office/drawing/2016/5/9/chartex" xmlns:cx4="http://schemas.microsoft.com/office/drawing/2016/5/10/chartex" xmlns:cx5="http://schemas.microsoft.com/office/drawing/2016/5/11/chartex" xmlns:cx6="http://schemas.microsoft.com/office/drawing/2016/5/12/chartex" xmlns:cx7="http://schemas.microsoft.com/office/drawing/2016/5/13/chartex" xmlns:cx8="http://schemas.microsoft.com/office/drawing/2016/5/14/chartex" xmlns:mc="http://schemas.openxmlformats.org/markup-compatibility/2006" xmlns:aink="http://schemas.microsoft.com/office/drawing/2016/ink" xmlns:am3d="http://schemas.microsoft.com/office/drawing/2017/model3d" xmlns:o="urn:schemas-microsoft-com:office:office" xmlns:oel="http://schemas.microsoft.com/office/2019/extlst" xmlns:r="http://schemas.openxmlformats.org/officeDocument/2006/relationships" xmlns:m="http://schemas.openxmlformats.org/officeDocument/2006/math" xmlns:v="urn:schemas-microsoft-com:vml" xmlns:wp14="http://schemas.microsoft.com/office/word/2010/wordprocessingDrawing" xmlns:wp="http://schemas.openxmlformats.org/drawingml/2006/wordprocessingDrawing" xmlns:w10="urn:schemas-microsoft-com:office:word" xmlns:w="http://schemas.openxmlformats.org/wordprocessingml/2006/main" xmlns:w14="http://schemas.microsoft.com/office/word/2010/wordml" xmlns:w15="http://schemas.microsoft.com/office/word/2012/wordml" xmlns:w16cex="http://schemas.microsoft.com/office/word/2018/wordml/cex" xmlns:w16cid="http://schemas.microsoft.com/office/word/2016/wordml/cid" xmlns:w16="http://schemas.microsoft.com/office/word/2018/wordml" xmlns:w16sdtdh="http://schemas.microsoft.com/office/word/2020/wordml/sdtdatahash" xmlns:w16se="http://schemas.microsoft.com/office/word/2015/wordml/symex" xmlns:wpg="http://schemas.microsoft.com/office/word/2010/wordprocessingGroup" xmlns:wpi="http://schemas.microsoft.com/office/word/2010/wordprocessingInk" xmlns:wne="http://schemas.microsoft.com/office/word/2006/wordml" xmlns:wps="http://schemas.microsoft.com/office/word/2010/wordprocessingShape" mc:Ignorable="w14 w15 w16se w16cid w16 w16cex w16sdtdh wp14">
+  <w15:person w15:author="Molly Carter">
+    <w15:presenceInfo w15:providerId="Windows Live" w15:userId="80b2a043931789ab"/>
+  </w15:person>
   <w15:person w15:author="Dave Bridges">
     <w15:presenceInfo w15:providerId="Windows Live" w15:userId="4bc1184c43c78bbd"/>
   </w15:person>
@@ -1840,7 +1854,7 @@
 </file>
 
 <file path=word/styles.xml><?xml version="1.0" encoding="utf-8"?>
-<w:styles xmlns:mc="http://schemas.openxmlformats.org/markup-compatibility/2006" xmlns:r="http://schemas.openxmlformats.org/officeDocument/2006/relationships" xmlns:w="http://schemas.openxmlformats.org/wordprocessingml/2006/main" xmlns:w14="http://schemas.microsoft.com/office/word/2010/wordml" xmlns:w15="http://schemas.microsoft.com/office/word/2012/wordml" xmlns:w16cid="http://schemas.microsoft.com/office/word/2016/wordml/cid" xmlns:w16se="http://schemas.microsoft.com/office/word/2015/wordml/symex" mc:Ignorable="w14 w15 w16se w16cid">
+<w:styles xmlns:mc="http://schemas.openxmlformats.org/markup-compatibility/2006" xmlns:r="http://schemas.openxmlformats.org/officeDocument/2006/relationships" xmlns:w="http://schemas.openxmlformats.org/wordprocessingml/2006/main" xmlns:w14="http://schemas.microsoft.com/office/word/2010/wordml" xmlns:w15="http://schemas.microsoft.com/office/word/2012/wordml" xmlns:w16cex="http://schemas.microsoft.com/office/word/2018/wordml/cex" xmlns:w16cid="http://schemas.microsoft.com/office/word/2016/wordml/cid" xmlns:w16="http://schemas.microsoft.com/office/word/2018/wordml" xmlns:w16sdtdh="http://schemas.microsoft.com/office/word/2020/wordml/sdtdatahash" xmlns:w16se="http://schemas.microsoft.com/office/word/2015/wordml/symex" mc:Ignorable="w14 w15 w16se w16cid w16 w16cex w16sdtdh">
   <w:docDefaults>
     <w:rPrDefault>
       <w:rPr>
@@ -1852,7 +1866,7 @@
     </w:rPrDefault>
     <w:pPrDefault/>
   </w:docDefaults>
-  <w:latentStyles w:defLockedState="0" w:defUIPriority="99" w:defSemiHidden="0" w:defUnhideWhenUsed="0" w:defQFormat="0" w:count="375">
+  <w:latentStyles w:defLockedState="0" w:defUIPriority="99" w:defSemiHidden="0" w:defUnhideWhenUsed="0" w:defQFormat="0" w:count="376">
     <w:lsdException w:name="Normal" w:uiPriority="0" w:qFormat="1"/>
     <w:lsdException w:name="heading 1" w:uiPriority="9" w:qFormat="1"/>
     <w:lsdException w:name="heading 2" w:semiHidden="1" w:uiPriority="9" w:unhideWhenUsed="1" w:qFormat="1"/>
@@ -1958,7 +1972,6 @@
     <w:lsdException w:name="HTML Sample" w:semiHidden="1" w:unhideWhenUsed="1"/>
     <w:lsdException w:name="HTML Typewriter" w:semiHidden="1" w:unhideWhenUsed="1"/>
     <w:lsdException w:name="HTML Variable" w:semiHidden="1" w:unhideWhenUsed="1"/>
-    <w:lsdException w:name="Normal Table" w:semiHidden="1" w:unhideWhenUsed="1"/>
     <w:lsdException w:name="annotation subject" w:semiHidden="1" w:unhideWhenUsed="1"/>
     <w:lsdException w:name="No List" w:semiHidden="1" w:unhideWhenUsed="1"/>
     <w:lsdException w:name="Outline List 1" w:semiHidden="1" w:unhideWhenUsed="1"/>
@@ -2005,10 +2018,8 @@
     <w:lsdException w:name="Table Subtle 2" w:semiHidden="1" w:unhideWhenUsed="1"/>
     <w:lsdException w:name="Table Web 1" w:semiHidden="1" w:unhideWhenUsed="1"/>
     <w:lsdException w:name="Table Web 2" w:semiHidden="1" w:unhideWhenUsed="1"/>
-    <w:lsdException w:name="Table Web 3" w:semiHidden="1" w:unhideWhenUsed="1"/>
     <w:lsdException w:name="Balloon Text" w:semiHidden="1" w:unhideWhenUsed="1"/>
     <w:lsdException w:name="Table Grid" w:uiPriority="39"/>
-    <w:lsdException w:name="Table Theme" w:semiHidden="1" w:unhideWhenUsed="1"/>
     <w:lsdException w:name="Placeholder Text" w:semiHidden="1"/>
     <w:lsdException w:name="No Spacing" w:uiPriority="1" w:qFormat="1"/>
     <w:lsdException w:name="Light Shading" w:uiPriority="60"/>
@@ -2228,6 +2239,7 @@
     <w:lsdException w:name="Smart Hyperlink" w:semiHidden="1" w:unhideWhenUsed="1"/>
     <w:lsdException w:name="Hashtag" w:semiHidden="1" w:unhideWhenUsed="1"/>
     <w:lsdException w:name="Unresolved Mention" w:semiHidden="1" w:unhideWhenUsed="1"/>
+    <w:lsdException w:name="Smart Link" w:semiHidden="1" w:unhideWhenUsed="1"/>
   </w:latentStyles>
   <w:style w:type="paragraph" w:default="1" w:styleId="Normal">
     <w:name w:val="Normal"/>
@@ -2448,6 +2460,13 @@
       <w:sz w:val="20"/>
       <w:szCs w:val="20"/>
     </w:rPr>
+  </w:style>
+  <w:style w:type="paragraph" w:styleId="Revision">
+    <w:name w:val="Revision"/>
+    <w:hidden/>
+    <w:uiPriority w:val="99"/>
+    <w:semiHidden/>
+    <w:rsid w:val="00ED7932"/>
   </w:style>
 </w:styles>
 </file>

</xml_diff>

<commit_message>
updated chapters to have correct headers, started remaining chapters
</commit_message>
<xml_diff>
--- a/Dissertation Chapters/Chapter 1/MaternaleTRF.Manuscript.docx
+++ b/Dissertation Chapters/Chapter 1/MaternaleTRF.Manuscript.docx
@@ -276,6 +276,286 @@
     </w:p>
     <w:p>
       <w:pPr>
+        <w:rPr>
+          <w:rFonts w:ascii="Times New Roman" w:hAnsi="Times New Roman" w:cs="Times New Roman"/>
+        </w:rPr>
+      </w:pPr>
+      <w:r>
+        <w:rPr>
+          <w:rFonts w:ascii="Times New Roman" w:hAnsi="Times New Roman" w:cs="Times New Roman"/>
+        </w:rPr>
+        <w:t>Dietary health during pregnancy has long been a topic of intense research interest.</w:t>
+      </w:r>
+    </w:p>
+    <w:p>
+      <w:pPr>
+        <w:rPr>
+          <w:rFonts w:ascii="Times New Roman" w:hAnsi="Times New Roman" w:cs="Times New Roman"/>
+        </w:rPr>
+      </w:pPr>
+    </w:p>
+    <w:p>
+      <w:pPr>
+        <w:rPr>
+          <w:rFonts w:ascii="Times New Roman" w:hAnsi="Times New Roman" w:cs="Times New Roman"/>
+        </w:rPr>
+      </w:pPr>
+    </w:p>
+    <w:p>
+      <w:pPr>
+        <w:rPr>
+          <w:rFonts w:ascii="Times New Roman" w:hAnsi="Times New Roman" w:cs="Times New Roman"/>
+        </w:rPr>
+      </w:pPr>
+      <w:r>
+        <w:rPr>
+          <w:rFonts w:ascii="Times New Roman" w:hAnsi="Times New Roman" w:cs="Times New Roman"/>
+        </w:rPr>
+        <w:t>There is evidence to suggest that timing of food intake is an important, yet understudied aspect of nutrition during pregnancy. Although preclinical work is limited to 2 papers, there is evidence that those who are currently or considering pregnancy are open to the manipulation of the timing of food intake as a modality to improve health. Flanagan and colleagues asked about attitudes of trying time-restricted eating during the course of pregnancy, 24.7% of those polled said they would be open to trying</w:t>
+      </w:r>
+      <w:r>
+        <w:rPr>
+          <w:rFonts w:ascii="Times New Roman" w:hAnsi="Times New Roman" w:cs="Times New Roman"/>
+        </w:rPr>
+        <w:fldChar w:fldCharType="begin"/>
+      </w:r>
+      <w:r>
+        <w:rPr>
+          <w:rFonts w:ascii="Times New Roman" w:hAnsi="Times New Roman" w:cs="Times New Roman"/>
+        </w:rPr>
+        <w:instrText xml:space="preserve"> ADDIN ZOTERO_ITEM CSL_CITATION {"citationID":"cj3KxY80","properties":{"formattedCitation":"(1)","plainCitation":"(1)","noteIndex":0},"citationItems":[{"id":1360,"uris":["http://zotero.org/users/5073745/items/NHIMJJF6"],"itemData":{"id":1360,"type":"article-journal","abstract":"The maternal metabolic milieu is challenged during pregnancy and may result in unwarranted metabolic complications. A time-restricted eating (TRE) pattern may optimize the metabolic response to pregnancy by improving glucose metabolism and reducing circulating glucose concentrations, as it does in nonpregnant individuals.The objectives of this study were to 1) assess eating timing in pregnant women; 2) understand the perceptions of adopting a TRE pattern; 3) determine the barriers and support mechanisms for incorporating a TRE pattern; and 4) identify those most willing to adopt a TRE pattern during pregnancy.This was a cross-sectional quantitative and quasi-qualitative online survey study for women who were pregnant at the time of study completion or had given birth in the prior 2 years. Group analyses were performed based off willingness to try a TRE pattern using chi-squared analyses, independent samples t-tests, or an analysis of variance. Three separate reviewers reviewed qualitative responses.A total of 431 women (BMI, 27.5 ± 0.3 kg/m2) completed the study. Of the participating women, 23.7% reported willingness to try a TRE pattern during pregnancy. Top barriers to adopting a TRE pattern during pregnancy were concerns for 1) safety; 2) nausea; and 3) hunger. The highest ranked support mechanisms were: 1) the ability to choose the eating window; 2) more frequent prenatal visits to ensure the health of the baby; and 3) receiving feedback from a dietician/nutritionist. Women who did not identify as White/Caucasian expressed a higher willingness to try a TRE pattern during pregnancy (P = 0.01). Women who were nulliparous expressed a higher willingness to try a TRE pattern (P = 0.05).TRE, an alternative dietary strategy shown to optimize metabolic control, may be effective to prevent and manage pregnancy-related metabolic impairments. To create an effective TRE intervention during pregnancy, the input of pregnant mothers is necessary to increase adherence and acceptability.","container-title":"The Journal of Nutrition","DOI":"10.1093/jn/nxab397","ISSN":"0022-3166","issue":"2","journalAbbreviation":"The Journal of Nutrition","page":"475-483","source":"Silverchair","title":"Assessment of Eating Behaviors and Perceptions of Time-Restricted Eating During Pregnancy","volume":"152","author":[{"family":"Flanagan","given":"Emily W"},{"family":"Kebbe","given":"Maryam"},{"family":"Sparks","given":"Joshua R"},{"family":"Redman","given":"Leanne M"}],"issued":{"date-parts":[["2022",2,1]]}}}],"schema":"https://github.com/citation-style-language/schema/raw/master/csl-citation.json"} </w:instrText>
+      </w:r>
+      <w:r>
+        <w:rPr>
+          <w:rFonts w:ascii="Times New Roman" w:hAnsi="Times New Roman" w:cs="Times New Roman"/>
+        </w:rPr>
+        <w:fldChar w:fldCharType="separate"/>
+      </w:r>
+      <w:r>
+        <w:rPr>
+          <w:rFonts w:ascii="Times New Roman" w:hAnsi="Times New Roman" w:cs="Times New Roman"/>
+          <w:noProof/>
+        </w:rPr>
+        <w:t>(1)</w:t>
+      </w:r>
+      <w:r>
+        <w:rPr>
+          <w:rFonts w:ascii="Times New Roman" w:hAnsi="Times New Roman" w:cs="Times New Roman"/>
+        </w:rPr>
+        <w:fldChar w:fldCharType="end"/>
+      </w:r>
+      <w:r>
+        <w:rPr>
+          <w:rFonts w:ascii="Times New Roman" w:hAnsi="Times New Roman" w:cs="Times New Roman"/>
+        </w:rPr>
+        <w:t>. There was also a qualitative response from one participant who stated they had practiced intermittent fasting during their pregnancy, after finding out they were 9-w</w:t>
+      </w:r>
+      <w:r>
+        <w:rPr>
+          <w:rFonts w:ascii="Times New Roman" w:hAnsi="Times New Roman" w:cs="Times New Roman"/>
+        </w:rPr>
+        <w:t>ee</w:t>
+      </w:r>
+      <w:r>
+        <w:rPr>
+          <w:rFonts w:ascii="Times New Roman" w:hAnsi="Times New Roman" w:cs="Times New Roman"/>
+        </w:rPr>
+        <w:t>ks pregnant while already following this diet. Furthermore, a case study of manipulation of the feeding window to manage gestational diabetes also exists</w:t>
+      </w:r>
+      <w:r>
+        <w:rPr>
+          <w:rFonts w:ascii="Times New Roman" w:hAnsi="Times New Roman" w:cs="Times New Roman"/>
+        </w:rPr>
+        <w:fldChar w:fldCharType="begin"/>
+      </w:r>
+      <w:r>
+        <w:rPr>
+          <w:rFonts w:ascii="Times New Roman" w:hAnsi="Times New Roman" w:cs="Times New Roman"/>
+        </w:rPr>
+        <w:instrText xml:space="preserve"> ADDIN ZOTERO_ITEM CSL_CITATION {"citationID":"xmkzbvLO","properties":{"formattedCitation":"(2)","plainCitation":"(2)","noteIndex":0},"citationItems":[{"id":825,"uris":["http://zotero.org/users/5073745/items/MJUJ2CHG"],"itemData":{"id":825,"type":"article-journal","abstract":"Gestational diabetes mellitus (GDM) is a common pregnancy-related condition afflicting 5–36% of pregnancies. It is associated with many morbid maternal and fetal outcomes. Mood dysregulations (MDs, e.g., depression, distress, and anxiety) are common among women with GDM, and they exacerbate its prognosis and hinder its treatment. Hence, in addition to early detection and proper management of GDM, treating the associated MDs is crucial. Maternal hyperglycemia and MDs result from a complex network of genetic, behavioral, and environmental factors. This review briefly explores mechanisms that underlie GDM and prenatal MDs. It also describes the effect of exercise, dietary modification, and intermittent fasting (IF) on metabolic and affective dysfunctions exemplified by a case report. In this patient, interventions such as IF considerably reduced maternal body weight, plasma glucose, and psychological distress without any adverse effects. Thus, IF is one measure that can control GDM and maternal MDs; however, more investigations are warranted.","container-title":"International Journal of Environmental Research and Public Health","DOI":"10.3390/ijerph17249379","ISSN":"1661-7827","issue":"24","journalAbbreviation":"Int J Environ Res Public Health","note":"PMID: 33333828\nPMCID: PMC7765295","page":"9379","source":"PubMed Central","title":"Intermittent Fasting, Dietary Modifications, and Exercise for the Control of Gestational Diabetes and Maternal Mood Dysregulation: A Review and a Case Report","title-short":"Intermittent Fasting, Dietary Modifications, and Exercise for the Control of Gestational Diabetes and Maternal Mood Dysregulation","volume":"17","author":[{"family":"Ali","given":"Amira Mohammed"},{"family":"Kunugi","given":"Hiroshi"}],"issued":{"date-parts":[["2020",12]]}}}],"schema":"https://github.com/citation-style-language/schema/raw/master/csl-citation.json"} </w:instrText>
+      </w:r>
+      <w:r>
+        <w:rPr>
+          <w:rFonts w:ascii="Times New Roman" w:hAnsi="Times New Roman" w:cs="Times New Roman"/>
+        </w:rPr>
+        <w:fldChar w:fldCharType="separate"/>
+      </w:r>
+      <w:r>
+        <w:rPr>
+          <w:rFonts w:ascii="Times New Roman" w:hAnsi="Times New Roman" w:cs="Times New Roman"/>
+          <w:noProof/>
+        </w:rPr>
+        <w:t>(2)</w:t>
+      </w:r>
+      <w:r>
+        <w:rPr>
+          <w:rFonts w:ascii="Times New Roman" w:hAnsi="Times New Roman" w:cs="Times New Roman"/>
+        </w:rPr>
+        <w:fldChar w:fldCharType="end"/>
+      </w:r>
+      <w:r>
+        <w:rPr>
+          <w:rFonts w:ascii="Times New Roman" w:hAnsi="Times New Roman" w:cs="Times New Roman"/>
+        </w:rPr>
+        <w:t xml:space="preserve">. This suggests that there is evidence that human pregnant populations either practice or consider practicing this diet. </w:t>
+      </w:r>
+    </w:p>
+    <w:p>
+      <w:pPr>
+        <w:rPr>
+          <w:rFonts w:ascii="Times New Roman" w:hAnsi="Times New Roman" w:cs="Times New Roman"/>
+        </w:rPr>
+      </w:pPr>
+    </w:p>
+    <w:p>
+      <w:pPr>
+        <w:rPr>
+          <w:rFonts w:ascii="Times New Roman" w:hAnsi="Times New Roman" w:cs="Times New Roman"/>
+        </w:rPr>
+      </w:pPr>
+      <w:r>
+        <w:rPr>
+          <w:rFonts w:ascii="Times New Roman" w:hAnsi="Times New Roman" w:cs="Times New Roman"/>
+        </w:rPr>
+        <w:t>Preclinical work in this space is also limited to XX studies. Those that are completed have focused on assuaging ill effects from high-fat, high-sucrose overfeeding on fetal lung development and placental oxidative stress or on the long-term consequences in the offspring after weaning age</w:t>
+      </w:r>
+      <w:r>
+        <w:rPr>
+          <w:rFonts w:ascii="Times New Roman" w:hAnsi="Times New Roman" w:cs="Times New Roman"/>
+        </w:rPr>
+        <w:fldChar w:fldCharType="begin"/>
+      </w:r>
+      <w:r>
+        <w:rPr>
+          <w:rFonts w:ascii="Times New Roman" w:hAnsi="Times New Roman" w:cs="Times New Roman"/>
+        </w:rPr>
+        <w:instrText xml:space="preserve"> ADDIN ZOTERO_ITEM CSL_CITATION {"citationID":"9RO2Y9R6","properties":{"formattedCitation":"(3, 4)","plainCitation":"(3, 4)","noteIndex":0},"citationItems":[{"id":1374,"uris":["http://zotero.org/users/5073745/items/AH9V27AA"],"itemData":{"id":1374,"type":"report","abstract":"The timing of food intake is a novel dietary component that can impact health. Time-restricted feeding (TRF), a form of intermittent fasting, manipulates food timing. During pregnancy, one may experience disruptions to food intake for diverse reasons (e.g. nausea and vomiting of pregnancy, food insecurity, desire to manage gestational weight gain, disordered eating behaviors, changes in taste and food preferences, etc) and therefore may experience periods of intentional or unintentional fasting similar to TRF protocols. Because interest in TRF is gaining popularity and feeding may be interrupted in those who are pregnant, it is important to understand the long-term effects of TRF during pregnancy on the resultant offspring. Using a mouse model, we tested the effects of gestational exposure to early TRF (eTRF) over the life course of both male and female offspring. Offspring body composition was similar between experimental groups in both males and females from weaning (day 21) to adulthood (day 70), with minor increases in food intake in eTRF females and improved glucose tolerance in males. After 10 weeks of high fat, high sucrose diet feeding, male eTRF offspring were more sensitive to insulin but developed glucose intolerance with impaired insulin secretion. As such, gestational eTRF causes sex-specific deleterious effects on glucose homeostasis after chronic high fat, high sucrose diet feeding in male offspring. Further studies are needed to determine the effect gestational eTRF has on the male pancreas as well as to elucidate the mechanisms that protect females from this metabolic dysfunction.","language":"en","license":"© 2022, Posted by Cold Spring Harbor Laboratory. This pre-print is available under a Creative Commons License (Attribution 4.0 International), CC BY 4.0, as described at http://creativecommons.org/licenses/by/4.0/","note":"DOI: 10.1101/2022.04.27.489576\nsection: New Results\ntype: article","page":"2022.04.27.489576","publisher":"bioRxiv","source":"bioRxiv","title":"Gestational Early-Time Restricted Feeding Results in Sex-Specific Glucose Intolerance in Adult Male Mice","URL":"https://www.biorxiv.org/content/10.1101/2022.04.27.489576v1","author":[{"family":"Mulcahy","given":"Molly C."},{"family":"Habbal","given":"Noura El"},{"family":"Snyder","given":"Detrick"},{"family":"Redd","given":"JeAnna R."},{"family":"Sun","given":"Haijing"},{"family":"Gregg","given":"Brigid E."},{"family":"Bridges","given":"Dave"}],"accessed":{"date-parts":[["2022",4,29]]},"issued":{"date-parts":[["2022",4,28]]}}},{"id":1395,"uris":["http://zotero.org/users/5073745/items/H2SF844K"],"itemData":{"id":1395,"type":"article-journal","abstract":"Maternal circadian eating time and frequency were associated with altered glucose metabolism during pregnancy in humans. Research about long maternal fasting intervals is inconclusive, and little is known about the effect of maternal time-feeding on the offspring health. Therefore, the aim of the present study was to determine whether maternal time feeding influences the metabolic status of both male and female offspring. Pregnant rats were provided ad libitum (AD) access to chow diet or fed during either the light phase (LP) or dark phase (DP) during the embryonic development. At the age of 150 days, glucose tolerance, lipid concentrations, and insulin secretion were determined in adult male and female offspring. Both male and female offspring of LP and DP dams exhibited alterations in the lipid profile and female offspring were glucose intolerant. Glucose-stimulated insulin secretion decreased in male and female offspring of LP and DP dams. Acetylcholine increased insulin secretion in male and female offspring. Islets from male and female offspring of DP dams exhibited less pronounced inhibition of insulin secretion by epinephrine, suggesting alterations in cholinergic and adrenergic pathways in these animals. Our data suggest that TRF regimen during embryonic development could program rat offspring for metabolic dysfunction in adulthood.","container-title":"Nutrition","DOI":"10.1016/j.nut.2022.111776","ISSN":"0899-9007","journalAbbreviation":"Nutrition","language":"en","page":"111776","source":"ScienceDirect","title":"Time-restricted feeding during embryonic development leads to metabolic dysfunction in adult rat offspring","author":[{"family":"Prates","given":"Kelly Valério"},{"family":"Pavanello","given":"Audrei"},{"family":"Gongora","given":"Adriane Barreto"},{"family":"Moreira","given":"Veridiana Mota"},{"family":"Moraes","given":"Ana Maria Praxedes","non-dropping-particle":"de"},{"family":"Rigo","given":"Kesia Palma"},{"family":"Vieira","given":"Elaine"},{"family":"Mathias","given":"Paulo Cezar de Freitas"}],"issued":{"date-parts":[["2022",6,17]]}}}],"schema":"https://github.com/citation-style-language/schema/raw/master/csl-citation.json"} </w:instrText>
+      </w:r>
+      <w:r>
+        <w:rPr>
+          <w:rFonts w:ascii="Times New Roman" w:hAnsi="Times New Roman" w:cs="Times New Roman"/>
+        </w:rPr>
+        <w:fldChar w:fldCharType="separate"/>
+      </w:r>
+      <w:r>
+        <w:rPr>
+          <w:rFonts w:ascii="Times New Roman" w:hAnsi="Times New Roman" w:cs="Times New Roman"/>
+          <w:noProof/>
+        </w:rPr>
+        <w:t>(3, 4)</w:t>
+      </w:r>
+      <w:r>
+        <w:rPr>
+          <w:rFonts w:ascii="Times New Roman" w:hAnsi="Times New Roman" w:cs="Times New Roman"/>
+        </w:rPr>
+        <w:fldChar w:fldCharType="end"/>
+      </w:r>
+      <w:r>
+        <w:rPr>
+          <w:rFonts w:ascii="Times New Roman" w:hAnsi="Times New Roman" w:cs="Times New Roman"/>
+        </w:rPr>
+        <w:t xml:space="preserve">. </w:t>
+      </w:r>
+      <w:proofErr w:type="spellStart"/>
+      <w:r>
+        <w:rPr>
+          <w:rFonts w:ascii="Times New Roman" w:hAnsi="Times New Roman" w:cs="Times New Roman"/>
+        </w:rPr>
+        <w:t>Litlle</w:t>
+      </w:r>
+      <w:proofErr w:type="spellEnd"/>
+      <w:r>
+        <w:rPr>
+          <w:rFonts w:ascii="Times New Roman" w:hAnsi="Times New Roman" w:cs="Times New Roman"/>
+        </w:rPr>
+        <w:t xml:space="preserve"> has been done to evaluate the effect of this altered eating pattern on maternal health during the course of pregnancy. </w:t>
+      </w:r>
+    </w:p>
+    <w:p>
+      <w:pPr>
+        <w:rPr>
+          <w:rFonts w:ascii="Times New Roman" w:hAnsi="Times New Roman" w:cs="Times New Roman"/>
+        </w:rPr>
+      </w:pPr>
+    </w:p>
+    <w:p>
+      <w:pPr>
+        <w:rPr>
+          <w:rFonts w:ascii="Times New Roman" w:hAnsi="Times New Roman" w:cs="Times New Roman"/>
+        </w:rPr>
+      </w:pPr>
+      <w:r>
+        <w:rPr>
+          <w:rFonts w:ascii="Times New Roman" w:hAnsi="Times New Roman" w:cs="Times New Roman"/>
+        </w:rPr>
+        <w:lastRenderedPageBreak/>
+        <w:t xml:space="preserve">Because it is understudied, we have extremely limited </w:t>
+      </w:r>
+    </w:p>
+    <w:p>
+      <w:pPr>
+        <w:rPr>
+          <w:rFonts w:ascii="Times New Roman" w:hAnsi="Times New Roman" w:cs="Times New Roman"/>
+        </w:rPr>
+      </w:pPr>
+    </w:p>
+    <w:p>
+      <w:pPr>
+        <w:rPr>
+          <w:rFonts w:ascii="Times New Roman" w:hAnsi="Times New Roman" w:cs="Times New Roman"/>
+        </w:rPr>
+      </w:pPr>
+      <w:r>
+        <w:rPr>
+          <w:rFonts w:ascii="Times New Roman" w:hAnsi="Times New Roman" w:cs="Times New Roman"/>
+        </w:rPr>
+        <w:t xml:space="preserve">In light of the potential use of this diet to improve health during pregnancy and limited </w:t>
+      </w:r>
+      <w:proofErr w:type="spellStart"/>
+      <w:r>
+        <w:rPr>
+          <w:rFonts w:ascii="Times New Roman" w:hAnsi="Times New Roman" w:cs="Times New Roman"/>
+        </w:rPr>
+        <w:t>chatacterisation</w:t>
+      </w:r>
+      <w:proofErr w:type="spellEnd"/>
+      <w:r>
+        <w:rPr>
+          <w:rFonts w:ascii="Times New Roman" w:hAnsi="Times New Roman" w:cs="Times New Roman"/>
+        </w:rPr>
+        <w:t xml:space="preserve"> of the </w:t>
+      </w:r>
+      <w:proofErr w:type="spellStart"/>
+      <w:r>
+        <w:rPr>
+          <w:rFonts w:ascii="Times New Roman" w:hAnsi="Times New Roman" w:cs="Times New Roman"/>
+        </w:rPr>
+        <w:t>practive</w:t>
+      </w:r>
+      <w:proofErr w:type="spellEnd"/>
+      <w:r>
+        <w:rPr>
+          <w:rFonts w:ascii="Times New Roman" w:hAnsi="Times New Roman" w:cs="Times New Roman"/>
+        </w:rPr>
+        <w:t xml:space="preserve"> in pregnant populations, we sought to identify the effect of early time-restricted feeding on maternal insulin sensitivity and early postnatal health in resultant offspring using a mouse model. We hope this can increase the evidence for understanding the safety of this </w:t>
+      </w:r>
+      <w:proofErr w:type="spellStart"/>
+      <w:r>
+        <w:rPr>
+          <w:rFonts w:ascii="Times New Roman" w:hAnsi="Times New Roman" w:cs="Times New Roman"/>
+        </w:rPr>
+        <w:t>practive</w:t>
+      </w:r>
+      <w:proofErr w:type="spellEnd"/>
+      <w:r>
+        <w:rPr>
+          <w:rFonts w:ascii="Times New Roman" w:hAnsi="Times New Roman" w:cs="Times New Roman"/>
+        </w:rPr>
+        <w:t xml:space="preserve"> in pregnant populations and ultimately help those who are pregnant navigate that time healthfully. </w:t>
+      </w:r>
+    </w:p>
+    <w:p>
+      <w:pPr>
         <w:pStyle w:val="Heading1"/>
       </w:pPr>
       <w:r>
@@ -320,13 +600,7 @@
         <w:rPr>
           <w:rFonts w:ascii="Times New Roman" w:hAnsi="Times New Roman" w:cs="Times New Roman"/>
         </w:rPr>
-        <w:t xml:space="preserve">) male and female </w:t>
-      </w:r>
-      <w:r>
-        <w:rPr>
-          <w:rFonts w:ascii="Times New Roman" w:hAnsi="Times New Roman" w:cs="Times New Roman"/>
-        </w:rPr>
-        <w:t>C57B</w:t>
+        <w:t>) male and female C57B</w:t>
       </w:r>
       <w:r>
         <w:rPr>
@@ -338,13 +612,7 @@
         <w:rPr>
           <w:rFonts w:ascii="Times New Roman" w:hAnsi="Times New Roman" w:cs="Times New Roman"/>
         </w:rPr>
-        <w:t xml:space="preserve">/6J mice </w:t>
-      </w:r>
-      <w:r>
-        <w:rPr>
-          <w:rFonts w:ascii="Times New Roman" w:hAnsi="Times New Roman" w:cs="Times New Roman"/>
-        </w:rPr>
-        <w:t xml:space="preserve">were obtained from Jax. Animals were allowed to </w:t>
+        <w:t xml:space="preserve">/6J mice were obtained from Jax. Animals were allowed to </w:t>
       </w:r>
       <w:r>
         <w:rPr>
@@ -576,14 +844,7 @@
         <w:rPr>
           <w:rFonts w:ascii="Times New Roman" w:hAnsi="Times New Roman" w:cs="Times New Roman"/>
         </w:rPr>
-        <w:t xml:space="preserve">Dams randomized to eTRF had empty hoppers placed in their new cages, and AL dams had their same hoppers replaced in their new </w:t>
-      </w:r>
-      <w:r>
-        <w:rPr>
-          <w:rFonts w:ascii="Times New Roman" w:hAnsi="Times New Roman" w:cs="Times New Roman"/>
-        </w:rPr>
-        <w:lastRenderedPageBreak/>
-        <w:t xml:space="preserve">cages. </w:t>
+        <w:t xml:space="preserve">Dams randomized to eTRF had empty hoppers placed in their new cages, and AL dams had their same hoppers replaced in their new cages. </w:t>
       </w:r>
       <w:r>
         <w:rPr>
@@ -826,7 +1087,14 @@
         <w:rPr>
           <w:rFonts w:ascii="Times New Roman" w:hAnsi="Times New Roman" w:cs="Times New Roman"/>
         </w:rPr>
-        <w:t>Dams were fasted for 6 hours. At ZT2, a fasted blood sample was collected via tail clip and handheld glucometer. After assessment of fasting blood glucose, an intraperitoneal injection of insulin (Humulin, 0.75mg/</w:t>
+        <w:t xml:space="preserve">Dams were fasted for 6 hours. At ZT2, a fasted blood sample was collected via tail clip and handheld glucometer. </w:t>
+      </w:r>
+      <w:r>
+        <w:rPr>
+          <w:rFonts w:ascii="Times New Roman" w:hAnsi="Times New Roman" w:cs="Times New Roman"/>
+        </w:rPr>
+        <w:lastRenderedPageBreak/>
+        <w:t>After assessment of fasting blood glucose, an intraperitoneal injection of insulin (Humulin, 0.75mg/</w:t>
       </w:r>
       <w:r>
         <w:rPr>
@@ -869,13 +1137,7 @@
         <w:rPr>
           <w:rFonts w:ascii="Times New Roman" w:hAnsi="Times New Roman" w:cs="Times New Roman"/>
         </w:rPr>
-        <w:t xml:space="preserve">Glucose </w:t>
-      </w:r>
-      <w:r>
-        <w:rPr>
-          <w:rFonts w:ascii="Times New Roman" w:hAnsi="Times New Roman" w:cs="Times New Roman"/>
-        </w:rPr>
-        <w:t xml:space="preserve">area under the curve (AUC) was calculated by taking the sum of glucose values for each animal. </w:t>
+        <w:t xml:space="preserve">Glucose area under the curve (AUC) was calculated by taking the sum of glucose values for each animal. </w:t>
       </w:r>
       <w:commentRangeEnd w:id="1"/>
       <w:r>
@@ -888,13 +1150,7 @@
         <w:rPr>
           <w:rFonts w:ascii="Times New Roman" w:hAnsi="Times New Roman" w:cs="Times New Roman"/>
         </w:rPr>
-        <w:t xml:space="preserve">Rates of initial reduction in blood glucose was calculated by </w:t>
-      </w:r>
-      <w:r>
-        <w:rPr>
-          <w:rFonts w:ascii="Times New Roman" w:hAnsi="Times New Roman" w:cs="Times New Roman"/>
-        </w:rPr>
-        <w:t xml:space="preserve">limiting the data to </w:t>
+        <w:t xml:space="preserve">Rates of initial reduction in blood glucose was calculated by limiting the data to </w:t>
       </w:r>
       <w:r>
         <w:rPr>
@@ -1088,14 +1344,7 @@
         <w:rPr>
           <w:rFonts w:ascii="Times New Roman" w:hAnsi="Times New Roman" w:cs="Times New Roman"/>
         </w:rPr>
-        <w:t xml:space="preserve">Percent survival was determined as the number of pups who were present at </w:t>
-      </w:r>
-      <w:r>
-        <w:rPr>
-          <w:rFonts w:ascii="Times New Roman" w:hAnsi="Times New Roman" w:cs="Times New Roman"/>
-        </w:rPr>
-        <w:lastRenderedPageBreak/>
-        <w:t>postnatal day 3</w:t>
+        <w:t>Percent survival was determined as the number of pups who were present at postnatal day 3</w:t>
       </w:r>
       <w:r>
         <w:rPr>
@@ -1208,13 +1457,7 @@
         <w:rPr>
           <w:rFonts w:ascii="Times New Roman" w:hAnsi="Times New Roman" w:cs="Times New Roman"/>
         </w:rPr>
-        <w:t xml:space="preserve">For repeated measures, such as food intake, and body composition, linear mixed effect modeling was completed </w:t>
-      </w:r>
-      <w:r>
-        <w:rPr>
-          <w:rFonts w:ascii="Times New Roman" w:hAnsi="Times New Roman" w:cs="Times New Roman"/>
-        </w:rPr>
-        <w:t xml:space="preserve">using </w:t>
+        <w:t xml:space="preserve">For repeated measures, such as food intake, and body composition, linear mixed effect modeling was completed using </w:t>
       </w:r>
       <w:r>
         <w:rPr>
@@ -1238,7 +1481,7 @@
         <w:rPr>
           <w:rFonts w:ascii="Times New Roman" w:hAnsi="Times New Roman" w:cs="Times New Roman"/>
         </w:rPr>
-        <w:instrText xml:space="preserve"> ADDIN ZOTERO_ITEM CSL_CITATION {"citationID":"1DIEKuhH","properties":{"formattedCitation":"(1)","plainCitation":"(1)","noteIndex":0},"citationItems":[{"id":757,"uris":["http://zotero.org/users/5073745/items/GUUE2ZQS"],"itemData":{"id":757,"type":"article-journal","abstract":"Maximum likelihood or restricted maximum likelihood (REML) estimates of the parameters in linear mixed-effects models can be determined using the lmer function in the lme4 package for R. As for most model-fitting functions in R, the model is described in an lmer call by a formula, in this case including both fixed- and random-effects terms. The formula and data together determine a numerical representation of the model from which the profiled deviance or the profiled REML criterion can be evaluated as a function of some of the model parameters. The appropriate criterion is optimized, using one of the constrained optimization functions in R, to provide the parameter estimates. We describe the structure of the model, the steps in evaluating the profiled deviance or REML criterion, and the structure of classes or types that represents such a model. Sufficient detail is included to allow specialization of these structures by users who wish to write functions to fit specialized linear mixed models, such as models incorporating pedigrees or smoothing splines, that are not easily expressible in the formula language used by lmer.","container-title":"Journal of Statistical Software","DOI":"10.18637/jss.v067.i01","ISSN":"1548-7660","language":"en","license":"Copyright (c) 2015 Douglas Bates, Martin Mächler, Ben Bolker, Steve Walker","page":"1-48","source":"www.jstatsoft.org","title":"Fitting Linear Mixed-Effects Models Using lme4","volume":"67","author":[{"family":"Bates","given":"Douglas"},{"family":"Mächler","given":"Martin"},{"family":"Bolker","given":"Ben"},{"family":"Walker","given":"Steve"}],"issued":{"date-parts":[["2015",10,7]]}},"locator":"4"}],"schema":"https://github.com/citation-style-language/schema/raw/master/csl-citation.json"} </w:instrText>
+        <w:instrText xml:space="preserve"> ADDIN ZOTERO_ITEM CSL_CITATION {"citationID":"1DIEKuhH","properties":{"formattedCitation":"(5)","plainCitation":"(5)","noteIndex":0},"citationItems":[{"id":757,"uris":["http://zotero.org/users/5073745/items/GUUE2ZQS"],"itemData":{"id":757,"type":"article-journal","abstract":"Maximum likelihood or restricted maximum likelihood (REML) estimates of the parameters in linear mixed-effects models can be determined using the lmer function in the lme4 package for R. As for most model-fitting functions in R, the model is described in an lmer call by a formula, in this case including both fixed- and random-effects terms. The formula and data together determine a numerical representation of the model from which the profiled deviance or the profiled REML criterion can be evaluated as a function of some of the model parameters. The appropriate criterion is optimized, using one of the constrained optimization functions in R, to provide the parameter estimates. We describe the structure of the model, the steps in evaluating the profiled deviance or REML criterion, and the structure of classes or types that represents such a model. Sufficient detail is included to allow specialization of these structures by users who wish to write functions to fit specialized linear mixed models, such as models incorporating pedigrees or smoothing splines, that are not easily expressible in the formula language used by lmer.","container-title":"Journal of Statistical Software","DOI":"10.18637/jss.v067.i01","ISSN":"1548-7660","language":"en","license":"Copyright (c) 2015 Douglas Bates, Martin Mächler, Ben Bolker, Steve Walker","page":"1-48","source":"www.jstatsoft.org","title":"Fitting Linear Mixed-Effects Models Using lme4","volume":"67","author":[{"family":"Bates","given":"Douglas"},{"family":"Mächler","given":"Martin"},{"family":"Bolker","given":"Ben"},{"family":"Walker","given":"Steve"}],"issued":{"date-parts":[["2015",10,7]]}},"locator":"4"}],"schema":"https://github.com/citation-style-language/schema/raw/master/csl-citation.json"} </w:instrText>
       </w:r>
       <w:r>
         <w:rPr>
@@ -1251,7 +1494,7 @@
           <w:rFonts w:ascii="Times New Roman" w:hAnsi="Times New Roman" w:cs="Times New Roman"/>
           <w:noProof/>
         </w:rPr>
-        <w:t>(1)</w:t>
+        <w:t>(5)</w:t>
       </w:r>
       <w:r>
         <w:rPr>
@@ -1331,6 +1574,7 @@
         <w:pStyle w:val="Heading1"/>
       </w:pPr>
       <w:r>
+        <w:lastRenderedPageBreak/>
         <w:t>Discussion</w:t>
       </w:r>
     </w:p>
@@ -1376,7 +1620,7 @@
           <w:b/>
           <w:bCs/>
         </w:rPr>
-        <w:t>Bates D</w:t>
+        <w:t>Flanagan EW</w:t>
       </w:r>
       <w:r>
         <w:rPr>
@@ -1384,27 +1628,23 @@
         </w:rPr>
         <w:t xml:space="preserve">, </w:t>
       </w:r>
+      <w:proofErr w:type="spellStart"/>
       <w:r>
         <w:rPr>
           <w:rFonts w:ascii="Calibri" w:cs="Calibri"/>
           <w:b/>
           <w:bCs/>
         </w:rPr>
-        <w:t>Mächler M</w:t>
-      </w:r>
-      <w:r>
-        <w:rPr>
-          <w:rFonts w:ascii="Calibri" w:cs="Calibri"/>
-        </w:rPr>
-        <w:t xml:space="preserve">, </w:t>
-      </w:r>
+        <w:t>Kebbe</w:t>
+      </w:r>
+      <w:proofErr w:type="spellEnd"/>
       <w:r>
         <w:rPr>
           <w:rFonts w:ascii="Calibri" w:cs="Calibri"/>
           <w:b/>
           <w:bCs/>
         </w:rPr>
-        <w:t>Bolker B</w:t>
+        <w:t xml:space="preserve"> M</w:t>
       </w:r>
       <w:r>
         <w:rPr>
@@ -1418,13 +1658,27 @@
           <w:b/>
           <w:bCs/>
         </w:rPr>
-        <w:t>Walker S</w:t>
-      </w:r>
-      <w:r>
-        <w:rPr>
-          <w:rFonts w:ascii="Calibri" w:cs="Calibri"/>
-        </w:rPr>
-        <w:t xml:space="preserve">. Fitting Linear Mixed-Effects Models Using lme4. </w:t>
+        <w:t>Sparks JR</w:t>
+      </w:r>
+      <w:r>
+        <w:rPr>
+          <w:rFonts w:ascii="Calibri" w:cs="Calibri"/>
+        </w:rPr>
+        <w:t xml:space="preserve">, </w:t>
+      </w:r>
+      <w:r>
+        <w:rPr>
+          <w:rFonts w:ascii="Calibri" w:cs="Calibri"/>
+          <w:b/>
+          <w:bCs/>
+        </w:rPr>
+        <w:t>Redman LM</w:t>
+      </w:r>
+      <w:r>
+        <w:rPr>
+          <w:rFonts w:ascii="Calibri" w:cs="Calibri"/>
+        </w:rPr>
+        <w:t xml:space="preserve">. Assessment of Eating Behaviors and Perceptions of Time-Restricted Eating During Pregnancy. </w:t>
       </w:r>
       <w:r>
         <w:rPr>
@@ -1432,13 +1686,563 @@
           <w:i/>
           <w:iCs/>
         </w:rPr>
-        <w:t>J Stat Softw</w:t>
-      </w:r>
-      <w:r>
-        <w:rPr>
-          <w:rFonts w:ascii="Calibri" w:cs="Calibri"/>
-        </w:rPr>
-        <w:t xml:space="preserve"> 67: 1–48, 2015. doi: 10.18637/jss.v067.i01.</w:t>
+        <w:t xml:space="preserve">J </w:t>
+      </w:r>
+      <w:proofErr w:type="spellStart"/>
+      <w:r>
+        <w:rPr>
+          <w:rFonts w:ascii="Calibri" w:cs="Calibri"/>
+          <w:i/>
+          <w:iCs/>
+        </w:rPr>
+        <w:t>Nutr</w:t>
+      </w:r>
+      <w:proofErr w:type="spellEnd"/>
+      <w:r>
+        <w:rPr>
+          <w:rFonts w:ascii="Calibri" w:cs="Calibri"/>
+        </w:rPr>
+        <w:t xml:space="preserve"> 152: 475–483, 2022. </w:t>
+      </w:r>
+      <w:proofErr w:type="spellStart"/>
+      <w:r>
+        <w:rPr>
+          <w:rFonts w:ascii="Calibri" w:cs="Calibri"/>
+        </w:rPr>
+        <w:t>doi</w:t>
+      </w:r>
+      <w:proofErr w:type="spellEnd"/>
+      <w:r>
+        <w:rPr>
+          <w:rFonts w:ascii="Calibri" w:cs="Calibri"/>
+        </w:rPr>
+        <w:t>: 10.1093/</w:t>
+      </w:r>
+      <w:proofErr w:type="spellStart"/>
+      <w:r>
+        <w:rPr>
+          <w:rFonts w:ascii="Calibri" w:cs="Calibri"/>
+        </w:rPr>
+        <w:t>jn</w:t>
+      </w:r>
+      <w:proofErr w:type="spellEnd"/>
+      <w:r>
+        <w:rPr>
+          <w:rFonts w:ascii="Calibri" w:cs="Calibri"/>
+        </w:rPr>
+        <w:t>/nxab397.</w:t>
+      </w:r>
+    </w:p>
+    <w:p>
+      <w:pPr>
+        <w:pStyle w:val="Bibliography"/>
+        <w:rPr>
+          <w:rFonts w:ascii="Calibri" w:cs="Calibri"/>
+        </w:rPr>
+      </w:pPr>
+      <w:r>
+        <w:rPr>
+          <w:rFonts w:ascii="Calibri" w:cs="Calibri"/>
+        </w:rPr>
+        <w:t xml:space="preserve">2. </w:t>
+      </w:r>
+      <w:r>
+        <w:rPr>
+          <w:rFonts w:ascii="Calibri" w:cs="Calibri"/>
+        </w:rPr>
+        <w:tab/>
+      </w:r>
+      <w:r>
+        <w:rPr>
+          <w:rFonts w:ascii="Calibri" w:cs="Calibri"/>
+          <w:b/>
+          <w:bCs/>
+        </w:rPr>
+        <w:t>Ali AM</w:t>
+      </w:r>
+      <w:r>
+        <w:rPr>
+          <w:rFonts w:ascii="Calibri" w:cs="Calibri"/>
+        </w:rPr>
+        <w:t xml:space="preserve">, </w:t>
+      </w:r>
+      <w:proofErr w:type="spellStart"/>
+      <w:r>
+        <w:rPr>
+          <w:rFonts w:ascii="Calibri" w:cs="Calibri"/>
+          <w:b/>
+          <w:bCs/>
+        </w:rPr>
+        <w:t>Kunugi</w:t>
+      </w:r>
+      <w:proofErr w:type="spellEnd"/>
+      <w:r>
+        <w:rPr>
+          <w:rFonts w:ascii="Calibri" w:cs="Calibri"/>
+          <w:b/>
+          <w:bCs/>
+        </w:rPr>
+        <w:t xml:space="preserve"> H</w:t>
+      </w:r>
+      <w:r>
+        <w:rPr>
+          <w:rFonts w:ascii="Calibri" w:cs="Calibri"/>
+        </w:rPr>
+        <w:t xml:space="preserve">. Intermittent Fasting, Dietary Modifications, and Exercise for the Control of Gestational Diabetes and Maternal Mood Dysregulation: A Review and a Case Report. </w:t>
+      </w:r>
+      <w:r>
+        <w:rPr>
+          <w:rFonts w:ascii="Calibri" w:cs="Calibri"/>
+          <w:i/>
+          <w:iCs/>
+        </w:rPr>
+        <w:t>Int J Environ Res Public Health</w:t>
+      </w:r>
+      <w:r>
+        <w:rPr>
+          <w:rFonts w:ascii="Calibri" w:cs="Calibri"/>
+        </w:rPr>
+        <w:t xml:space="preserve"> 17: 9379, 2020. </w:t>
+      </w:r>
+      <w:proofErr w:type="spellStart"/>
+      <w:r>
+        <w:rPr>
+          <w:rFonts w:ascii="Calibri" w:cs="Calibri"/>
+        </w:rPr>
+        <w:t>doi</w:t>
+      </w:r>
+      <w:proofErr w:type="spellEnd"/>
+      <w:r>
+        <w:rPr>
+          <w:rFonts w:ascii="Calibri" w:cs="Calibri"/>
+        </w:rPr>
+        <w:t>: 10.3390/ijerph17249379.</w:t>
+      </w:r>
+    </w:p>
+    <w:p>
+      <w:pPr>
+        <w:pStyle w:val="Bibliography"/>
+        <w:rPr>
+          <w:rFonts w:ascii="Calibri" w:cs="Calibri"/>
+        </w:rPr>
+      </w:pPr>
+      <w:r>
+        <w:rPr>
+          <w:rFonts w:ascii="Calibri" w:cs="Calibri"/>
+        </w:rPr>
+        <w:t xml:space="preserve">3. </w:t>
+      </w:r>
+      <w:r>
+        <w:rPr>
+          <w:rFonts w:ascii="Calibri" w:cs="Calibri"/>
+        </w:rPr>
+        <w:tab/>
+      </w:r>
+      <w:r>
+        <w:rPr>
+          <w:rFonts w:ascii="Calibri" w:cs="Calibri"/>
+          <w:b/>
+          <w:bCs/>
+        </w:rPr>
+        <w:t>Mulcahy MC</w:t>
+      </w:r>
+      <w:r>
+        <w:rPr>
+          <w:rFonts w:ascii="Calibri" w:cs="Calibri"/>
+        </w:rPr>
+        <w:t xml:space="preserve">, </w:t>
+      </w:r>
+      <w:proofErr w:type="spellStart"/>
+      <w:r>
+        <w:rPr>
+          <w:rFonts w:ascii="Calibri" w:cs="Calibri"/>
+          <w:b/>
+          <w:bCs/>
+        </w:rPr>
+        <w:t>Habbal</w:t>
+      </w:r>
+      <w:proofErr w:type="spellEnd"/>
+      <w:r>
+        <w:rPr>
+          <w:rFonts w:ascii="Calibri" w:cs="Calibri"/>
+          <w:b/>
+          <w:bCs/>
+        </w:rPr>
+        <w:t xml:space="preserve"> NE</w:t>
+      </w:r>
+      <w:r>
+        <w:rPr>
+          <w:rFonts w:ascii="Calibri" w:cs="Calibri"/>
+        </w:rPr>
+        <w:t xml:space="preserve">, </w:t>
+      </w:r>
+      <w:r>
+        <w:rPr>
+          <w:rFonts w:ascii="Calibri" w:cs="Calibri"/>
+          <w:b/>
+          <w:bCs/>
+        </w:rPr>
+        <w:t>Snyder D</w:t>
+      </w:r>
+      <w:r>
+        <w:rPr>
+          <w:rFonts w:ascii="Calibri" w:cs="Calibri"/>
+        </w:rPr>
+        <w:t xml:space="preserve">, </w:t>
+      </w:r>
+      <w:r>
+        <w:rPr>
+          <w:rFonts w:ascii="Calibri" w:cs="Calibri"/>
+          <w:b/>
+          <w:bCs/>
+        </w:rPr>
+        <w:t>Redd JR</w:t>
+      </w:r>
+      <w:r>
+        <w:rPr>
+          <w:rFonts w:ascii="Calibri" w:cs="Calibri"/>
+        </w:rPr>
+        <w:t xml:space="preserve">, </w:t>
+      </w:r>
+      <w:r>
+        <w:rPr>
+          <w:rFonts w:ascii="Calibri" w:cs="Calibri"/>
+          <w:b/>
+          <w:bCs/>
+        </w:rPr>
+        <w:t>Sun H</w:t>
+      </w:r>
+      <w:r>
+        <w:rPr>
+          <w:rFonts w:ascii="Calibri" w:cs="Calibri"/>
+        </w:rPr>
+        <w:t xml:space="preserve">, </w:t>
+      </w:r>
+      <w:r>
+        <w:rPr>
+          <w:rFonts w:ascii="Calibri" w:cs="Calibri"/>
+          <w:b/>
+          <w:bCs/>
+        </w:rPr>
+        <w:t>Gregg BE</w:t>
+      </w:r>
+      <w:r>
+        <w:rPr>
+          <w:rFonts w:ascii="Calibri" w:cs="Calibri"/>
+        </w:rPr>
+        <w:t xml:space="preserve">, </w:t>
+      </w:r>
+      <w:r>
+        <w:rPr>
+          <w:rFonts w:ascii="Calibri" w:cs="Calibri"/>
+          <w:b/>
+          <w:bCs/>
+        </w:rPr>
+        <w:t>Bridges D</w:t>
+      </w:r>
+      <w:r>
+        <w:rPr>
+          <w:rFonts w:ascii="Calibri" w:cs="Calibri"/>
+        </w:rPr>
+        <w:t xml:space="preserve">. Gestational Early-Time Restricted Feeding Results in Sex-Specific Glucose Intolerance in Adult Male Mice. </w:t>
+      </w:r>
+      <w:proofErr w:type="spellStart"/>
+      <w:r>
+        <w:rPr>
+          <w:rFonts w:ascii="Calibri" w:cs="Calibri"/>
+        </w:rPr>
+        <w:t>bioRxiv</w:t>
+      </w:r>
+      <w:proofErr w:type="spellEnd"/>
+      <w:r>
+        <w:rPr>
+          <w:rFonts w:ascii="Calibri" w:cs="Calibri"/>
+        </w:rPr>
+        <w:t>: 2022.04.27.489576, 2022.</w:t>
+      </w:r>
+    </w:p>
+    <w:p>
+      <w:pPr>
+        <w:pStyle w:val="Bibliography"/>
+        <w:rPr>
+          <w:rFonts w:ascii="Calibri" w:cs="Calibri"/>
+        </w:rPr>
+      </w:pPr>
+      <w:r>
+        <w:rPr>
+          <w:rFonts w:ascii="Calibri" w:cs="Calibri"/>
+        </w:rPr>
+        <w:t xml:space="preserve">4. </w:t>
+      </w:r>
+      <w:r>
+        <w:rPr>
+          <w:rFonts w:ascii="Calibri" w:cs="Calibri"/>
+        </w:rPr>
+        <w:tab/>
+      </w:r>
+      <w:r>
+        <w:rPr>
+          <w:rFonts w:ascii="Calibri" w:cs="Calibri"/>
+          <w:b/>
+          <w:bCs/>
+        </w:rPr>
+        <w:t>Prates KV</w:t>
+      </w:r>
+      <w:r>
+        <w:rPr>
+          <w:rFonts w:ascii="Calibri" w:cs="Calibri"/>
+        </w:rPr>
+        <w:t xml:space="preserve">, </w:t>
+      </w:r>
+      <w:proofErr w:type="spellStart"/>
+      <w:r>
+        <w:rPr>
+          <w:rFonts w:ascii="Calibri" w:cs="Calibri"/>
+          <w:b/>
+          <w:bCs/>
+        </w:rPr>
+        <w:t>Pavanello</w:t>
+      </w:r>
+      <w:proofErr w:type="spellEnd"/>
+      <w:r>
+        <w:rPr>
+          <w:rFonts w:ascii="Calibri" w:cs="Calibri"/>
+          <w:b/>
+          <w:bCs/>
+        </w:rPr>
+        <w:t xml:space="preserve"> A</w:t>
+      </w:r>
+      <w:r>
+        <w:rPr>
+          <w:rFonts w:ascii="Calibri" w:cs="Calibri"/>
+        </w:rPr>
+        <w:t xml:space="preserve">, </w:t>
+      </w:r>
+      <w:r>
+        <w:rPr>
+          <w:rFonts w:ascii="Calibri" w:cs="Calibri"/>
+          <w:b/>
+          <w:bCs/>
+        </w:rPr>
+        <w:t>Gongora AB</w:t>
+      </w:r>
+      <w:r>
+        <w:rPr>
+          <w:rFonts w:ascii="Calibri" w:cs="Calibri"/>
+        </w:rPr>
+        <w:t xml:space="preserve">, </w:t>
+      </w:r>
+      <w:r>
+        <w:rPr>
+          <w:rFonts w:ascii="Calibri" w:cs="Calibri"/>
+          <w:b/>
+          <w:bCs/>
+        </w:rPr>
+        <w:t>Moreira VM</w:t>
+      </w:r>
+      <w:r>
+        <w:rPr>
+          <w:rFonts w:ascii="Calibri" w:cs="Calibri"/>
+        </w:rPr>
+        <w:t xml:space="preserve">, </w:t>
+      </w:r>
+      <w:r>
+        <w:rPr>
+          <w:rFonts w:ascii="Calibri" w:cs="Calibri"/>
+          <w:b/>
+          <w:bCs/>
+        </w:rPr>
+        <w:t xml:space="preserve">de </w:t>
+      </w:r>
+      <w:proofErr w:type="spellStart"/>
+      <w:r>
+        <w:rPr>
+          <w:rFonts w:ascii="Calibri" w:cs="Calibri"/>
+          <w:b/>
+          <w:bCs/>
+        </w:rPr>
+        <w:t>Moraes</w:t>
+      </w:r>
+      <w:proofErr w:type="spellEnd"/>
+      <w:r>
+        <w:rPr>
+          <w:rFonts w:ascii="Calibri" w:cs="Calibri"/>
+          <w:b/>
+          <w:bCs/>
+        </w:rPr>
+        <w:t xml:space="preserve"> AMP</w:t>
+      </w:r>
+      <w:r>
+        <w:rPr>
+          <w:rFonts w:ascii="Calibri" w:cs="Calibri"/>
+        </w:rPr>
+        <w:t xml:space="preserve">, </w:t>
+      </w:r>
+      <w:proofErr w:type="spellStart"/>
+      <w:r>
+        <w:rPr>
+          <w:rFonts w:ascii="Calibri" w:cs="Calibri"/>
+          <w:b/>
+          <w:bCs/>
+        </w:rPr>
+        <w:t>Rigo</w:t>
+      </w:r>
+      <w:proofErr w:type="spellEnd"/>
+      <w:r>
+        <w:rPr>
+          <w:rFonts w:ascii="Calibri" w:cs="Calibri"/>
+          <w:b/>
+          <w:bCs/>
+        </w:rPr>
+        <w:t xml:space="preserve"> KP</w:t>
+      </w:r>
+      <w:r>
+        <w:rPr>
+          <w:rFonts w:ascii="Calibri" w:cs="Calibri"/>
+        </w:rPr>
+        <w:t xml:space="preserve">, </w:t>
+      </w:r>
+      <w:r>
+        <w:rPr>
+          <w:rFonts w:ascii="Calibri" w:cs="Calibri"/>
+          <w:b/>
+          <w:bCs/>
+        </w:rPr>
+        <w:t>Vieira E</w:t>
+      </w:r>
+      <w:r>
+        <w:rPr>
+          <w:rFonts w:ascii="Calibri" w:cs="Calibri"/>
+        </w:rPr>
+        <w:t xml:space="preserve">, </w:t>
+      </w:r>
+      <w:r>
+        <w:rPr>
+          <w:rFonts w:ascii="Calibri" w:cs="Calibri"/>
+          <w:b/>
+          <w:bCs/>
+        </w:rPr>
+        <w:t>Mathias PC de F</w:t>
+      </w:r>
+      <w:r>
+        <w:rPr>
+          <w:rFonts w:ascii="Calibri" w:cs="Calibri"/>
+        </w:rPr>
+        <w:t>. Time-restricted feeding during embryonic development leads to metabolic dysfunction in adult rat offspring. .</w:t>
+      </w:r>
+    </w:p>
+    <w:p>
+      <w:pPr>
+        <w:pStyle w:val="Bibliography"/>
+        <w:rPr>
+          <w:rFonts w:ascii="Calibri" w:cs="Calibri"/>
+        </w:rPr>
+      </w:pPr>
+      <w:r>
+        <w:rPr>
+          <w:rFonts w:ascii="Calibri" w:cs="Calibri"/>
+        </w:rPr>
+        <w:t xml:space="preserve">5. </w:t>
+      </w:r>
+      <w:r>
+        <w:rPr>
+          <w:rFonts w:ascii="Calibri" w:cs="Calibri"/>
+        </w:rPr>
+        <w:tab/>
+      </w:r>
+      <w:r>
+        <w:rPr>
+          <w:rFonts w:ascii="Calibri" w:cs="Calibri"/>
+          <w:b/>
+          <w:bCs/>
+        </w:rPr>
+        <w:t>Bates D</w:t>
+      </w:r>
+      <w:r>
+        <w:rPr>
+          <w:rFonts w:ascii="Calibri" w:cs="Calibri"/>
+        </w:rPr>
+        <w:t xml:space="preserve">, </w:t>
+      </w:r>
+      <w:r>
+        <w:rPr>
+          <w:rFonts w:ascii="Calibri" w:cs="Calibri"/>
+          <w:b/>
+          <w:bCs/>
+        </w:rPr>
+        <w:t>Mächler M</w:t>
+      </w:r>
+      <w:r>
+        <w:rPr>
+          <w:rFonts w:ascii="Calibri" w:cs="Calibri"/>
+        </w:rPr>
+        <w:t xml:space="preserve">, </w:t>
+      </w:r>
+      <w:r>
+        <w:rPr>
+          <w:rFonts w:ascii="Calibri" w:cs="Calibri"/>
+          <w:b/>
+          <w:bCs/>
+        </w:rPr>
+        <w:t>Bolker B</w:t>
+      </w:r>
+      <w:r>
+        <w:rPr>
+          <w:rFonts w:ascii="Calibri" w:cs="Calibri"/>
+        </w:rPr>
+        <w:t xml:space="preserve">, </w:t>
+      </w:r>
+      <w:r>
+        <w:rPr>
+          <w:rFonts w:ascii="Calibri" w:cs="Calibri"/>
+          <w:b/>
+          <w:bCs/>
+        </w:rPr>
+        <w:t>Walker S</w:t>
+      </w:r>
+      <w:r>
+        <w:rPr>
+          <w:rFonts w:ascii="Calibri" w:cs="Calibri"/>
+        </w:rPr>
+        <w:t xml:space="preserve">. Fitting Linear Mixed-Effects Models Using lme4. </w:t>
+      </w:r>
+      <w:r>
+        <w:rPr>
+          <w:rFonts w:ascii="Calibri" w:cs="Calibri"/>
+          <w:i/>
+          <w:iCs/>
+        </w:rPr>
+        <w:t xml:space="preserve">J Stat </w:t>
+      </w:r>
+      <w:proofErr w:type="spellStart"/>
+      <w:r>
+        <w:rPr>
+          <w:rFonts w:ascii="Calibri" w:cs="Calibri"/>
+          <w:i/>
+          <w:iCs/>
+        </w:rPr>
+        <w:t>Softw</w:t>
+      </w:r>
+      <w:proofErr w:type="spellEnd"/>
+      <w:r>
+        <w:rPr>
+          <w:rFonts w:ascii="Calibri" w:cs="Calibri"/>
+        </w:rPr>
+        <w:t xml:space="preserve"> 67: 1–48, 2015. </w:t>
+      </w:r>
+      <w:proofErr w:type="spellStart"/>
+      <w:r>
+        <w:rPr>
+          <w:rFonts w:ascii="Calibri" w:cs="Calibri"/>
+        </w:rPr>
+        <w:t>doi</w:t>
+      </w:r>
+      <w:proofErr w:type="spellEnd"/>
+      <w:r>
+        <w:rPr>
+          <w:rFonts w:ascii="Calibri" w:cs="Calibri"/>
+        </w:rPr>
+        <w:t>: 10.18637/jss.v067.i01.</w:t>
       </w:r>
     </w:p>
     <w:p>
@@ -1972,6 +2776,7 @@
     <w:lsdException w:name="HTML Sample" w:semiHidden="1" w:unhideWhenUsed="1"/>
     <w:lsdException w:name="HTML Typewriter" w:semiHidden="1" w:unhideWhenUsed="1"/>
     <w:lsdException w:name="HTML Variable" w:semiHidden="1" w:unhideWhenUsed="1"/>
+    <w:lsdException w:name="Normal Table" w:semiHidden="1" w:unhideWhenUsed="1"/>
     <w:lsdException w:name="annotation subject" w:semiHidden="1" w:unhideWhenUsed="1"/>
     <w:lsdException w:name="No List" w:semiHidden="1" w:unhideWhenUsed="1"/>
     <w:lsdException w:name="Outline List 1" w:semiHidden="1" w:unhideWhenUsed="1"/>
@@ -2018,8 +2823,10 @@
     <w:lsdException w:name="Table Subtle 2" w:semiHidden="1" w:unhideWhenUsed="1"/>
     <w:lsdException w:name="Table Web 1" w:semiHidden="1" w:unhideWhenUsed="1"/>
     <w:lsdException w:name="Table Web 2" w:semiHidden="1" w:unhideWhenUsed="1"/>
+    <w:lsdException w:name="Table Web 3" w:semiHidden="1" w:unhideWhenUsed="1"/>
     <w:lsdException w:name="Balloon Text" w:semiHidden="1" w:unhideWhenUsed="1"/>
     <w:lsdException w:name="Table Grid" w:uiPriority="39"/>
+    <w:lsdException w:name="Table Theme" w:semiHidden="1" w:unhideWhenUsed="1"/>
     <w:lsdException w:name="Placeholder Text" w:semiHidden="1"/>
     <w:lsdException w:name="No Spacing" w:uiPriority="1" w:qFormat="1"/>
     <w:lsdException w:name="Light Shading" w:uiPriority="60"/>

</xml_diff>

<commit_message>
included ITT data, added figure 1 schematics
</commit_message>
<xml_diff>
--- a/Dissertation Chapters/Chapter 1/MaternaleTRF.Manuscript.docx
+++ b/Dissertation Chapters/Chapter 1/MaternaleTRF.Manuscript.docx
@@ -803,7 +803,7 @@
         <w:rPr>
           <w:rFonts w:ascii="Times New Roman" w:hAnsi="Times New Roman" w:cs="Times New Roman"/>
         </w:rPr>
-        <w:instrText xml:space="preserve"> ADDIN ZOTERO_ITEM CSL_CITATION {"citationID":"hJPPDurV","properties":{"formattedCitation":"(12)","plainCitation":"(12)","noteIndex":0},"citationItems":[{"id":1395,"uris":["http://zotero.org/users/5073745/items/H2SF844K"],"itemData":{"id":1395,"type":"article-journal","abstract":"Maternal circadian eating time and frequency were associated with altered glucose metabolism during pregnancy in humans. Research about long maternal fasting intervals is inconclusive, and little is known about the effect of maternal time-feeding on the offspring health. Therefore, the aim of the present study was to determine whether maternal time feeding influences the metabolic status of both male and female offspring. Pregnant rats were provided ad libitum (AD) access to chow diet or fed during either the light phase (LP) or dark phase (DP) during the embryonic development. At the age of 150 days, glucose tolerance, lipid concentrations, and insulin secretion were determined in adult male and female offspring. Both male and female offspring of LP and DP dams exhibited alterations in the lipid profile and female offspring were glucose intolerant. Glucose-stimulated insulin secretion decreased in male and female offspring of LP and DP dams. Acetylcholine increased insulin secretion in male and female offspring. Islets from male and female offspring of DP dams exhibited less pronounced inhibition of insulin secretion by epinephrine, suggesting alterations in cholinergic and adrenergic pathways in these animals. Our data suggest that TRF regimen during embryonic development could program rat offspring for metabolic dysfunction in adulthood.","container-title":"Nutrition","DOI":"10.1016/j.nut.2022.111776","ISSN":"0899-9007","journalAbbreviation":"Nutrition","language":"en","page":"111776","source":"ScienceDirect","title":"Time-restricted feeding during embryonic development leads to metabolic dysfunction in adult rat offspring","author":[{"family":"Prates","given":"Kelly Valério"},{"family":"Pavanello","given":"Audrei"},{"family":"Gongora","given":"Adriane Barreto"},{"family":"Moreira","given":"Veridiana Mota"},{"family":"Moraes","given":"Ana Maria Praxedes","non-dropping-particle":"de"},{"family":"Rigo","given":"Kesia Palma"},{"family":"Vieira","given":"Elaine"},{"family":"Mathias","given":"Paulo Cezar de Freitas"}],"issued":{"date-parts":[["2022",6,17]]}}}],"schema":"https://github.com/citation-style-language/schema/raw/master/csl-citation.json"} </w:instrText>
+        <w:instrText xml:space="preserve"> ADDIN ZOTERO_ITEM CSL_CITATION {"citationID":"hJPPDurV","properties":{"formattedCitation":"(7)","plainCitation":"(7)","noteIndex":0},"citationItems":[{"id":1395,"uris":["http://zotero.org/users/5073745/items/H2SF844K"],"itemData":{"id":1395,"type":"article-journal","abstract":"Maternal circadian eating time and frequency were associated with altered glucose metabolism during pregnancy in humans. Research about long maternal fasting intervals is inconclusive, and little is known about the effect of maternal time-feeding on the offspring health. Therefore, the aim of the present study was to determine whether maternal time feeding influences the metabolic status of both male and female offspring. Pregnant rats were provided ad libitum (AD) access to chow diet or fed during either the light phase (LP) or dark phase (DP) during the embryonic development. At the age of 150 days, glucose tolerance, lipid concentrations, and insulin secretion were determined in adult male and female offspring. Both male and female offspring of LP and DP dams exhibited alterations in the lipid profile and female offspring were glucose intolerant. Glucose-stimulated insulin secretion decreased in male and female offspring of LP and DP dams. Acetylcholine increased insulin secretion in male and female offspring. Islets from male and female offspring of DP dams exhibited less pronounced inhibition of insulin secretion by epinephrine, suggesting alterations in cholinergic and adrenergic pathways in these animals. Our data suggest that TRF regimen during embryonic development could program rat offspring for metabolic dysfunction in adulthood.","container-title":"Nutrition","DOI":"10.1016/j.nut.2022.111776","ISSN":"0899-9007","journalAbbreviation":"Nutrition","language":"en","page":"111776","source":"ScienceDirect","title":"Time-restricted feeding during embryonic development leads to metabolic dysfunction in adult rat offspring","author":[{"family":"Prates","given":"Kelly Valério"},{"family":"Pavanello","given":"Audrei"},{"family":"Gongora","given":"Adriane Barreto"},{"family":"Moreira","given":"Veridiana Mota"},{"family":"Moraes","given":"Ana Maria Praxedes","non-dropping-particle":"de"},{"family":"Rigo","given":"Kesia Palma"},{"family":"Vieira","given":"Elaine"},{"family":"Mathias","given":"Paulo Cezar de Freitas"}],"issued":{"date-parts":[["2022",6,17]]}}}],"schema":"https://github.com/citation-style-language/schema/raw/master/csl-citation.json"} </w:instrText>
       </w:r>
       <w:r>
         <w:rPr>
@@ -816,7 +816,7 @@
           <w:rFonts w:ascii="Times New Roman" w:hAnsi="Times New Roman" w:cs="Times New Roman"/>
           <w:noProof/>
         </w:rPr>
-        <w:t>(12)</w:t>
+        <w:t>(7)</w:t>
       </w:r>
       <w:r>
         <w:rPr>
@@ -840,7 +840,7 @@
         <w:rPr>
           <w:rFonts w:ascii="Times New Roman" w:hAnsi="Times New Roman" w:cs="Times New Roman"/>
         </w:rPr>
-        <w:instrText xml:space="preserve"> ADDIN ZOTERO_ITEM CSL_CITATION {"citationID":"ovp3OqCG","properties":{"formattedCitation":"(11)","plainCitation":"(11)","noteIndex":0},"citationItems":[{"id":1374,"uris":["http://zotero.org/users/5073745/items/AH9V27AA"],"itemData":{"id":1374,"type":"report","abstract":"The timing of food intake is a novel dietary component that can impact health. Time-restricted feeding (TRF), a form of intermittent fasting, manipulates food timing. During pregnancy, one may experience disruptions to food intake for diverse reasons (e.g. nausea and vomiting of pregnancy, food insecurity, desire to manage gestational weight gain, disordered eating behaviors, changes in taste and food preferences, etc) and therefore may experience periods of intentional or unintentional fasting similar to TRF protocols. Because interest in TRF is gaining popularity and feeding may be interrupted in those who are pregnant, it is important to understand the long-term effects of TRF during pregnancy on the resultant offspring. Using a mouse model, we tested the effects of gestational exposure to early TRF (eTRF) over the life course of both male and female offspring. Offspring body composition was similar between experimental groups in both males and females from weaning (day 21) to adulthood (day 70), with minor increases in food intake in eTRF females and improved glucose tolerance in males. After 10 weeks of high fat, high sucrose diet feeding, male eTRF offspring were more sensitive to insulin but developed glucose intolerance with impaired insulin secretion. As such, gestational eTRF causes sex-specific deleterious effects on glucose homeostasis after chronic high fat, high sucrose diet feeding in male offspring. Further studies are needed to determine the effect gestational eTRF has on the male pancreas as well as to elucidate the mechanisms that protect females from this metabolic dysfunction.","language":"en","license":"© 2022, Posted by Cold Spring Harbor Laboratory. This pre-print is available under a Creative Commons License (Attribution 4.0 International), CC BY 4.0, as described at http://creativecommons.org/licenses/by/4.0/","note":"DOI: 10.1101/2022.04.27.489576\nsection: New Results\ntype: article","page":"2022.04.27.489576","publisher":"bioRxiv","source":"bioRxiv","title":"Gestational Early-Time Restricted Feeding Results in Sex-Specific Glucose Intolerance in Adult Male Mice","URL":"https://www.biorxiv.org/content/10.1101/2022.04.27.489576v1","author":[{"family":"Mulcahy","given":"Molly C."},{"family":"Habbal","given":"Noura El"},{"family":"Snyder","given":"Detrick"},{"family":"Redd","given":"JeAnna R."},{"family":"Sun","given":"Haijing"},{"family":"Gregg","given":"Brigid E."},{"family":"Bridges","given":"Dave"}],"accessed":{"date-parts":[["2022",4,29]]},"issued":{"date-parts":[["2022",4,28]]}}}],"schema":"https://github.com/citation-style-language/schema/raw/master/csl-citation.json"} </w:instrText>
+        <w:instrText xml:space="preserve"> ADDIN ZOTERO_ITEM CSL_CITATION {"citationID":"ovp3OqCG","properties":{"formattedCitation":"(11)","plainCitation":"(11)","dontUpdate":true,"noteIndex":0},"citationItems":[{"id":1374,"uris":["http://zotero.org/users/5073745/items/AH9V27AA"],"itemData":{"id":1374,"type":"report","abstract":"The timing of food intake is a novel dietary component that can impact health. Time-restricted feeding (TRF), a form of intermittent fasting, manipulates food timing. During pregnancy, one may experience disruptions to food intake for diverse reasons (e.g. nausea and vomiting of pregnancy, food insecurity, desire to manage gestational weight gain, disordered eating behaviors, changes in taste and food preferences, etc) and therefore may experience periods of intentional or unintentional fasting similar to TRF protocols. Because interest in TRF is gaining popularity and feeding may be interrupted in those who are pregnant, it is important to understand the long-term effects of TRF during pregnancy on the resultant offspring. Using a mouse model, we tested the effects of gestational exposure to early TRF (eTRF) over the life course of both male and female offspring. Offspring body composition was similar between experimental groups in both males and females from weaning (day 21) to adulthood (day 70), with minor increases in food intake in eTRF females and improved glucose tolerance in males. After 10 weeks of high fat, high sucrose diet feeding, male eTRF offspring were more sensitive to insulin but developed glucose intolerance with impaired insulin secretion. As such, gestational eTRF causes sex-specific deleterious effects on glucose homeostasis after chronic high fat, high sucrose diet feeding in male offspring. Further studies are needed to determine the effect gestational eTRF has on the male pancreas as well as to elucidate the mechanisms that protect females from this metabolic dysfunction.","language":"en","license":"© 2022, Posted by Cold Spring Harbor Laboratory. This pre-print is available under a Creative Commons License (Attribution 4.0 International), CC BY 4.0, as described at http://creativecommons.org/licenses/by/4.0/","note":"DOI: 10.1101/2022.04.27.489576\nsection: New Results\ntype: article","page":"2022.04.27.489576","publisher":"bioRxiv","source":"bioRxiv","title":"Gestational Early-Time Restricted Feeding Results in Sex-Specific Glucose Intolerance in Adult Male Mice","URL":"https://www.biorxiv.org/content/10.1101/2022.04.27.489576v1","author":[{"family":"Mulcahy","given":"Molly C."},{"family":"Habbal","given":"Noura El"},{"family":"Snyder","given":"Detrick"},{"family":"Redd","given":"JeAnna R."},{"family":"Sun","given":"Haijing"},{"family":"Gregg","given":"Brigid E."},{"family":"Bridges","given":"Dave"}],"accessed":{"date-parts":[["2022",4,29]]},"issued":{"date-parts":[["2022",4,28]]}}}],"schema":"https://github.com/citation-style-language/schema/raw/master/csl-citation.json"} </w:instrText>
       </w:r>
       <w:r>
         <w:rPr>
@@ -1014,7 +1014,7 @@
         <w:rPr>
           <w:rFonts w:ascii="Times New Roman" w:hAnsi="Times New Roman" w:cs="Times New Roman"/>
         </w:rPr>
-        <w:instrText xml:space="preserve"> ADDIN ZOTERO_ITEM CSL_CITATION {"citationID":"cj3KxY80","properties":{"formattedCitation":"(7)","plainCitation":"(7)","noteIndex":0},"citationItems":[{"id":1360,"uris":["http://zotero.org/users/5073745/items/NHIMJJF6"],"itemData":{"id":1360,"type":"article-journal","abstract":"The maternal metabolic milieu is challenged during pregnancy and may result in unwarranted metabolic complications. A time-restricted eating (TRE) pattern may optimize the metabolic response to pregnancy by improving glucose metabolism and reducing circulating glucose concentrations, as it does in nonpregnant individuals.The objectives of this study were to 1) assess eating timing in pregnant women; 2) understand the perceptions of adopting a TRE pattern; 3) determine the barriers and support mechanisms for incorporating a TRE pattern; and 4) identify those most willing to adopt a TRE pattern during pregnancy.This was a cross-sectional quantitative and quasi-qualitative online survey study for women who were pregnant at the time of study completion or had given birth in the prior 2 years. Group analyses were performed based off willingness to try a TRE pattern using chi-squared analyses, independent samples t-tests, or an analysis of variance. Three separate reviewers reviewed qualitative responses.A total of 431 women (BMI, 27.5 ± 0.3 kg/m2) completed the study. Of the participating women, 23.7% reported willingness to try a TRE pattern during pregnancy. Top barriers to adopting a TRE pattern during pregnancy were concerns for 1) safety; 2) nausea; and 3) hunger. The highest ranked support mechanisms were: 1) the ability to choose the eating window; 2) more frequent prenatal visits to ensure the health of the baby; and 3) receiving feedback from a dietician/nutritionist. Women who did not identify as White/Caucasian expressed a higher willingness to try a TRE pattern during pregnancy (P = 0.01). Women who were nulliparous expressed a higher willingness to try a TRE pattern (P = 0.05).TRE, an alternative dietary strategy shown to optimize metabolic control, may be effective to prevent and manage pregnancy-related metabolic impairments. To create an effective TRE intervention during pregnancy, the input of pregnant mothers is necessary to increase adherence and acceptability.","container-title":"The Journal of Nutrition","DOI":"10.1093/jn/nxab397","ISSN":"0022-3166","issue":"2","journalAbbreviation":"The Journal of Nutrition","page":"475-483","source":"Silverchair","title":"Assessment of Eating Behaviors and Perceptions of Time-Restricted Eating During Pregnancy","volume":"152","author":[{"family":"Flanagan","given":"Emily W"},{"family":"Kebbe","given":"Maryam"},{"family":"Sparks","given":"Joshua R"},{"family":"Redman","given":"Leanne M"}],"issued":{"date-parts":[["2022",2,1]]}}}],"schema":"https://github.com/citation-style-language/schema/raw/master/csl-citation.json"} </w:instrText>
+        <w:instrText xml:space="preserve"> ADDIN ZOTERO_ITEM CSL_CITATION {"citationID":"cj3KxY80","properties":{"formattedCitation":"(9)","plainCitation":"(9)","noteIndex":0},"citationItems":[{"id":1360,"uris":["http://zotero.org/users/5073745/items/NHIMJJF6"],"itemData":{"id":1360,"type":"article-journal","abstract":"The maternal metabolic milieu is challenged during pregnancy and may result in unwarranted metabolic complications. A time-restricted eating (TRE) pattern may optimize the metabolic response to pregnancy by improving glucose metabolism and reducing circulating glucose concentrations, as it does in nonpregnant individuals.The objectives of this study were to 1) assess eating timing in pregnant women; 2) understand the perceptions of adopting a TRE pattern; 3) determine the barriers and support mechanisms for incorporating a TRE pattern; and 4) identify those most willing to adopt a TRE pattern during pregnancy.This was a cross-sectional quantitative and quasi-qualitative online survey study for women who were pregnant at the time of study completion or had given birth in the prior 2 years. Group analyses were performed based off willingness to try a TRE pattern using chi-squared analyses, independent samples t-tests, or an analysis of variance. Three separate reviewers reviewed qualitative responses.A total of 431 women (BMI, 27.5 ± 0.3 kg/m2) completed the study. Of the participating women, 23.7% reported willingness to try a TRE pattern during pregnancy. Top barriers to adopting a TRE pattern during pregnancy were concerns for 1) safety; 2) nausea; and 3) hunger. The highest ranked support mechanisms were: 1) the ability to choose the eating window; 2) more frequent prenatal visits to ensure the health of the baby; and 3) receiving feedback from a dietician/nutritionist. Women who did not identify as White/Caucasian expressed a higher willingness to try a TRE pattern during pregnancy (P = 0.01). Women who were nulliparous expressed a higher willingness to try a TRE pattern (P = 0.05).TRE, an alternative dietary strategy shown to optimize metabolic control, may be effective to prevent and manage pregnancy-related metabolic impairments. To create an effective TRE intervention during pregnancy, the input of pregnant mothers is necessary to increase adherence and acceptability.","container-title":"The Journal of Nutrition","DOI":"10.1093/jn/nxab397","ISSN":"0022-3166","issue":"2","journalAbbreviation":"The Journal of Nutrition","page":"475-483","source":"Silverchair","title":"Assessment of Eating Behaviors and Perceptions of Time-Restricted Eating During Pregnancy","volume":"152","author":[{"family":"Flanagan","given":"Emily W"},{"family":"Kebbe","given":"Maryam"},{"family":"Sparks","given":"Joshua R"},{"family":"Redman","given":"Leanne M"}],"issued":{"date-parts":[["2022",2,1]]}}}],"schema":"https://github.com/citation-style-language/schema/raw/master/csl-citation.json"} </w:instrText>
       </w:r>
       <w:r>
         <w:rPr>
@@ -1027,7 +1027,7 @@
           <w:rFonts w:ascii="Times New Roman" w:hAnsi="Times New Roman" w:cs="Times New Roman"/>
           <w:noProof/>
         </w:rPr>
-        <w:t>(7)</w:t>
+        <w:t>(9)</w:t>
       </w:r>
       <w:r>
         <w:rPr>
@@ -1099,7 +1099,7 @@
         <w:rPr>
           <w:rFonts w:ascii="Times New Roman" w:hAnsi="Times New Roman" w:cs="Times New Roman"/>
         </w:rPr>
-        <w:instrText xml:space="preserve"> ADDIN ZOTERO_ITEM CSL_CITATION {"citationID":"xmkzbvLO","properties":{"formattedCitation":"(8)","plainCitation":"(8)","noteIndex":0},"citationItems":[{"id":825,"uris":["http://zotero.org/users/5073745/items/MJUJ2CHG"],"itemData":{"id":825,"type":"article-journal","abstract":"Gestational diabetes mellitus (GDM) is a common pregnancy-related condition afflicting 5–36% of pregnancies. It is associated with many morbid maternal and fetal outcomes. Mood dysregulations (MDs, e.g., depression, distress, and anxiety) are common among women with GDM, and they exacerbate its prognosis and hinder its treatment. Hence, in addition to early detection and proper management of GDM, treating the associated MDs is crucial. Maternal hyperglycemia and MDs result from a complex network of genetic, behavioral, and environmental factors. This review briefly explores mechanisms that underlie GDM and prenatal MDs. It also describes the effect of exercise, dietary modification, and intermittent fasting (IF) on metabolic and affective dysfunctions exemplified by a case report. In this patient, interventions such as IF considerably reduced maternal body weight, plasma glucose, and psychological distress without any adverse effects. Thus, IF is one measure that can control GDM and maternal MDs; however, more investigations are warranted.","container-title":"International Journal of Environmental Research and Public Health","DOI":"10.3390/ijerph17249379","ISSN":"1661-7827","issue":"24","journalAbbreviation":"Int J Environ Res Public Health","note":"PMID: 33333828\nPMCID: PMC7765295","page":"9379","source":"PubMed Central","title":"Intermittent Fasting, Dietary Modifications, and Exercise for the Control of Gestational Diabetes and Maternal Mood Dysregulation: A Review and a Case Report","title-short":"Intermittent Fasting, Dietary Modifications, and Exercise for the Control of Gestational Diabetes and Maternal Mood Dysregulation","volume":"17","author":[{"family":"Ali","given":"Amira Mohammed"},{"family":"Kunugi","given":"Hiroshi"}],"issued":{"date-parts":[["2020",12]]}}}],"schema":"https://github.com/citation-style-language/schema/raw/master/csl-citation.json"} </w:instrText>
+        <w:instrText xml:space="preserve"> ADDIN ZOTERO_ITEM CSL_CITATION {"citationID":"xmkzbvLO","properties":{"formattedCitation":"(10)","plainCitation":"(10)","noteIndex":0},"citationItems":[{"id":825,"uris":["http://zotero.org/users/5073745/items/MJUJ2CHG"],"itemData":{"id":825,"type":"article-journal","abstract":"Gestational diabetes mellitus (GDM) is a common pregnancy-related condition afflicting 5–36% of pregnancies. It is associated with many morbid maternal and fetal outcomes. Mood dysregulations (MDs, e.g., depression, distress, and anxiety) are common among women with GDM, and they exacerbate its prognosis and hinder its treatment. Hence, in addition to early detection and proper management of GDM, treating the associated MDs is crucial. Maternal hyperglycemia and MDs result from a complex network of genetic, behavioral, and environmental factors. This review briefly explores mechanisms that underlie GDM and prenatal MDs. It also describes the effect of exercise, dietary modification, and intermittent fasting (IF) on metabolic and affective dysfunctions exemplified by a case report. In this patient, interventions such as IF considerably reduced maternal body weight, plasma glucose, and psychological distress without any adverse effects. Thus, IF is one measure that can control GDM and maternal MDs; however, more investigations are warranted.","container-title":"International Journal of Environmental Research and Public Health","DOI":"10.3390/ijerph17249379","ISSN":"1661-7827","issue":"24","journalAbbreviation":"Int J Environ Res Public Health","note":"PMID: 33333828\nPMCID: PMC7765295","page":"9379","source":"PubMed Central","title":"Intermittent Fasting, Dietary Modifications, and Exercise for the Control of Gestational Diabetes and Maternal Mood Dysregulation: A Review and a Case Report","title-short":"Intermittent Fasting, Dietary Modifications, and Exercise for the Control of Gestational Diabetes and Maternal Mood Dysregulation","volume":"17","author":[{"family":"Ali","given":"Amira Mohammed"},{"family":"Kunugi","given":"Hiroshi"}],"issued":{"date-parts":[["2020",12]]}}}],"schema":"https://github.com/citation-style-language/schema/raw/master/csl-citation.json"} </w:instrText>
       </w:r>
       <w:r>
         <w:rPr>
@@ -1112,7 +1112,7 @@
           <w:rFonts w:ascii="Times New Roman" w:hAnsi="Times New Roman" w:cs="Times New Roman"/>
           <w:noProof/>
         </w:rPr>
-        <w:t>(8)</w:t>
+        <w:t>(10)</w:t>
       </w:r>
       <w:r>
         <w:rPr>
@@ -1142,7 +1142,7 @@
         <w:rPr>
           <w:rFonts w:ascii="Times New Roman" w:hAnsi="Times New Roman" w:cs="Times New Roman"/>
         </w:rPr>
-        <w:instrText xml:space="preserve"> ADDIN ZOTERO_ITEM CSL_CITATION {"citationID":"rsHD1ahg","properties":{"formattedCitation":"(9)","plainCitation":"(9)","noteIndex":0},"citationItems":[{"id":1357,"uris":["http://zotero.org/users/5073745/items/5JYMECVV"],"itemData":{"id":1357,"type":"article-journal","abstract":"BACKGROUND: Synchronizing eating schedules to daily circadian rhythms may improve metabolic health, but its association with gestational glycemia is unknown.\nOBJECTIVE: This study examined the association of maternal night-fasting intervals and eating episodes with blood glucose concentrations during pregnancy.\nMETHODS: This was a cross-sectional study within a prospective cohort in Singapore. Maternal 24-h dietary recalls, fasting glucose, and 2-h glucose concentrations were ascertained at 26-28 wk gestation for 1061 women (aged 30.7 ± 5.1 y). Night-fasting intervals were based on the longest fasting duration during the night (1900-0659). Eating episodes were defined as events that provided &gt;50 kcal, with a time interval between eating episodes of ≥15 min. Multiple linear regressions with adjustment for confounders were conducted.\nRESULTS: Mean ± SD night-fasting intervals and eating episodes per day were 9.9 ± 1.6 h and 4.2 ± 1.3 times/d, respectively; fasting and 2-h glucose concentrations were 4.4 ± 0.5 and 6.6 ± 1.5 mmol/L, respectively. In adjusted models, each hourly increase in night-fasting intervals was associated with a 0.03 mmol/L decrease in fasting glucose (95% CI: -0.06, -0.01 mmol/L), whereas each additional daily eating episode was associated with a 0.15 mmol/L increase in 2-h glucose (95% CI: 0.03, 0.28 mmol/L). Conversely, night-fasting intervals and daily eating episodes were not associated with 2-h and fasting glucose, respectively.\nCONCLUSIONS: Increased maternal night-fasting intervals and reduced eating episodes per day were associated with decreased fasting glucose and 2-h glucose, respectively, in the late-second trimester of pregnancy. This points to potential alternative strategies to improve glycemic control in pregnant women. This study was registered at www.clinicaltrials.gov as NCT01174875.","container-title":"The Journal of Nutrition","DOI":"10.3945/jn.116.239392","ISSN":"1541-6100","issue":"1","journalAbbreviation":"J Nutr","language":"eng","note":"PMID: 27798346\nPMCID: PMC5358748","page":"70-77","source":"PubMed","title":"Maternal Circadian Eating Time and Frequency Are Associated with Blood Glucose Concentrations during Pregnancy","volume":"147","author":[{"family":"Loy","given":"See Ling"},{"family":"Chan","given":"Jerry Kok Yen"},{"family":"Wee","given":"Poh Hui"},{"family":"Colega","given":"Marjorelee T."},{"family":"Cheung","given":"Yin Bun"},{"family":"Godfrey","given":"Keith M."},{"family":"Kwek","given":"Kenneth"},{"family":"Saw","given":"Seang Mei"},{"family":"Chong","given":"Yap-Seng"},{"family":"Natarajan","given":"Padmapriya"},{"family":"Müller-Riemenschneider","given":"Falk"},{"family":"Lek","given":"Ngee"},{"family":"Chong","given":"Mary Foong-Fong"},{"family":"Yap","given":"Fabian"}],"issued":{"date-parts":[["2017",1]]}}}],"schema":"https://github.com/citation-style-language/schema/raw/master/csl-citation.json"} </w:instrText>
+        <w:instrText xml:space="preserve"> ADDIN ZOTERO_ITEM CSL_CITATION {"citationID":"rsHD1ahg","properties":{"formattedCitation":"(11)","plainCitation":"(11)","noteIndex":0},"citationItems":[{"id":1357,"uris":["http://zotero.org/users/5073745/items/5JYMECVV"],"itemData":{"id":1357,"type":"article-journal","abstract":"BACKGROUND: Synchronizing eating schedules to daily circadian rhythms may improve metabolic health, but its association with gestational glycemia is unknown.\nOBJECTIVE: This study examined the association of maternal night-fasting intervals and eating episodes with blood glucose concentrations during pregnancy.\nMETHODS: This was a cross-sectional study within a prospective cohort in Singapore. Maternal 24-h dietary recalls, fasting glucose, and 2-h glucose concentrations were ascertained at 26-28 wk gestation for 1061 women (aged 30.7 ± 5.1 y). Night-fasting intervals were based on the longest fasting duration during the night (1900-0659). Eating episodes were defined as events that provided &gt;50 kcal, with a time interval between eating episodes of ≥15 min. Multiple linear regressions with adjustment for confounders were conducted.\nRESULTS: Mean ± SD night-fasting intervals and eating episodes per day were 9.9 ± 1.6 h and 4.2 ± 1.3 times/d, respectively; fasting and 2-h glucose concentrations were 4.4 ± 0.5 and 6.6 ± 1.5 mmol/L, respectively. In adjusted models, each hourly increase in night-fasting intervals was associated with a 0.03 mmol/L decrease in fasting glucose (95% CI: -0.06, -0.01 mmol/L), whereas each additional daily eating episode was associated with a 0.15 mmol/L increase in 2-h glucose (95% CI: 0.03, 0.28 mmol/L). Conversely, night-fasting intervals and daily eating episodes were not associated with 2-h and fasting glucose, respectively.\nCONCLUSIONS: Increased maternal night-fasting intervals and reduced eating episodes per day were associated with decreased fasting glucose and 2-h glucose, respectively, in the late-second trimester of pregnancy. This points to potential alternative strategies to improve glycemic control in pregnant women. This study was registered at www.clinicaltrials.gov as NCT01174875.","container-title":"The Journal of Nutrition","DOI":"10.3945/jn.116.239392","ISSN":"1541-6100","issue":"1","journalAbbreviation":"J Nutr","language":"eng","note":"PMID: 27798346\nPMCID: PMC5358748","page":"70-77","source":"PubMed","title":"Maternal Circadian Eating Time and Frequency Are Associated with Blood Glucose Concentrations during Pregnancy","volume":"147","author":[{"family":"Loy","given":"See Ling"},{"family":"Chan","given":"Jerry Kok Yen"},{"family":"Wee","given":"Poh Hui"},{"family":"Colega","given":"Marjorelee T."},{"family":"Cheung","given":"Yin Bun"},{"family":"Godfrey","given":"Keith M."},{"family":"Kwek","given":"Kenneth"},{"family":"Saw","given":"Seang Mei"},{"family":"Chong","given":"Yap-Seng"},{"family":"Natarajan","given":"Padmapriya"},{"family":"Müller-Riemenschneider","given":"Falk"},{"family":"Lek","given":"Ngee"},{"family":"Chong","given":"Mary Foong-Fong"},{"family":"Yap","given":"Fabian"}],"issued":{"date-parts":[["2017",1]]}}}],"schema":"https://github.com/citation-style-language/schema/raw/master/csl-citation.json"} </w:instrText>
       </w:r>
       <w:r>
         <w:rPr>
@@ -1155,7 +1155,7 @@
           <w:rFonts w:ascii="Times New Roman" w:hAnsi="Times New Roman" w:cs="Times New Roman"/>
           <w:noProof/>
         </w:rPr>
-        <w:t>(9)</w:t>
+        <w:t>(11)</w:t>
       </w:r>
       <w:r>
         <w:rPr>
@@ -1179,14 +1179,14 @@
         <w:rPr>
           <w:rFonts w:ascii="Times New Roman" w:hAnsi="Times New Roman" w:cs="Times New Roman"/>
         </w:rPr>
-        <w:t xml:space="preserve">here have also been studies that suggest that eating overnight, although somewhat common, </w:t>
+        <w:t xml:space="preserve">here have also been studies that suggest that eating overnight, although somewhat </w:t>
       </w:r>
       <w:r>
         <w:rPr>
           <w:rFonts w:ascii="Times New Roman" w:hAnsi="Times New Roman" w:cs="Times New Roman"/>
         </w:rPr>
         <w:lastRenderedPageBreak/>
-        <w:t xml:space="preserve">can be associated with poorer pregnancy birth outcomes </w:t>
+        <w:t xml:space="preserve">common, can be associated with poorer pregnancy birth outcomes </w:t>
       </w:r>
       <w:r>
         <w:rPr>
@@ -1198,7 +1198,7 @@
         <w:rPr>
           <w:rFonts w:ascii="Times New Roman" w:hAnsi="Times New Roman" w:cs="Times New Roman"/>
         </w:rPr>
-        <w:instrText xml:space="preserve"> ADDIN ZOTERO_ITEM CSL_CITATION {"citationID":"X1r81Djr","properties":{"formattedCitation":"(10)","plainCitation":"(10)","noteIndex":0},"citationItems":[{"id":1354,"uris":["http://zotero.org/users/5073745/items/NL6SN5SH"],"itemData":{"id":1354,"type":"article-journal","abstract":"Evidence from women working night shifts during pregnancy indicates that circadian rhythm disruption has the potential to adversely influence pregnancy outcomes. In the general population, chronodisruption with the potential to affect pregnancy outcomes may also be seen in those with high energy intakes in the evening or at night. However, maternal night eating during pregnancy remains understudied. This narrative review provides an overview of the prevalence, contributing factors, nutritional aspects and health implications of night eating during pregnancy. We derived evidence based on cross-sectional studies and longitudinal cohorts. Overall, night eating is common during pregnancy, with the estimated prevalence in different populations ranging from 15% to 45%. The modern lifestyle and the presence of pregnancy symptoms contribute to night eating during pregnancy, which is likely to coexist and may interact with multiple undesirable lifestyle behaviors. Unfavorable nutritional characteristics associated with night eating have the potential to induce aberrant circadian rhythms in pregnant women, resulting in adverse metabolic and pregnancy outcomes. More research, particularly intervention studies, are needed to provide more definite information on the implications of night eating for mother-offspring health.","container-title":"Nutrients","DOI":"10.3390/nu12092783","ISSN":"2072-6643","issue":"9","journalAbbreviation":"Nutrients","note":"PMID: 32932985\nPMCID: PMC7551833","page":"2783","source":"PubMed Central","title":"Chrononutrition during Pregnancy: A Review on Maternal Night-Time Eating","title-short":"Chrononutrition during Pregnancy","volume":"12","author":[{"family":"Loy","given":"See Ling"},{"family":"Loo","given":"Rachael Si Xuan"},{"family":"Godfrey","given":"Keith M."},{"family":"Chong","given":"Yap-Seng"},{"family":"Shek","given":"Lynette Pei-Chi"},{"family":"Tan","given":"Kok Hian"},{"family":"Chong","given":"Mary Foong-Fong"},{"family":"Chan","given":"Jerry Kok Yen"},{"family":"Yap","given":"Fabian"}],"issued":{"date-parts":[["2020",9,11]]}}}],"schema":"https://github.com/citation-style-language/schema/raw/master/csl-citation.json"} </w:instrText>
+        <w:instrText xml:space="preserve"> ADDIN ZOTERO_ITEM CSL_CITATION {"citationID":"X1r81Djr","properties":{"formattedCitation":"(12)","plainCitation":"(12)","noteIndex":0},"citationItems":[{"id":1354,"uris":["http://zotero.org/users/5073745/items/NL6SN5SH"],"itemData":{"id":1354,"type":"article-journal","abstract":"Evidence from women working night shifts during pregnancy indicates that circadian rhythm disruption has the potential to adversely influence pregnancy outcomes. In the general population, chronodisruption with the potential to affect pregnancy outcomes may also be seen in those with high energy intakes in the evening or at night. However, maternal night eating during pregnancy remains understudied. This narrative review provides an overview of the prevalence, contributing factors, nutritional aspects and health implications of night eating during pregnancy. We derived evidence based on cross-sectional studies and longitudinal cohorts. Overall, night eating is common during pregnancy, with the estimated prevalence in different populations ranging from 15% to 45%. The modern lifestyle and the presence of pregnancy symptoms contribute to night eating during pregnancy, which is likely to coexist and may interact with multiple undesirable lifestyle behaviors. Unfavorable nutritional characteristics associated with night eating have the potential to induce aberrant circadian rhythms in pregnant women, resulting in adverse metabolic and pregnancy outcomes. More research, particularly intervention studies, are needed to provide more definite information on the implications of night eating for mother-offspring health.","container-title":"Nutrients","DOI":"10.3390/nu12092783","ISSN":"2072-6643","issue":"9","journalAbbreviation":"Nutrients","note":"PMID: 32932985\nPMCID: PMC7551833","page":"2783","source":"PubMed Central","title":"Chrononutrition during Pregnancy: A Review on Maternal Night-Time Eating","title-short":"Chrononutrition during Pregnancy","volume":"12","author":[{"family":"Loy","given":"See Ling"},{"family":"Loo","given":"Rachael Si Xuan"},{"family":"Godfrey","given":"Keith M."},{"family":"Chong","given":"Yap-Seng"},{"family":"Shek","given":"Lynette Pei-Chi"},{"family":"Tan","given":"Kok Hian"},{"family":"Chong","given":"Mary Foong-Fong"},{"family":"Chan","given":"Jerry Kok Yen"},{"family":"Yap","given":"Fabian"}],"issued":{"date-parts":[["2020",9,11]]}}}],"schema":"https://github.com/citation-style-language/schema/raw/master/csl-citation.json"} </w:instrText>
       </w:r>
       <w:r>
         <w:rPr>
@@ -1211,7 +1211,7 @@
           <w:rFonts w:ascii="Times New Roman" w:hAnsi="Times New Roman" w:cs="Times New Roman"/>
           <w:noProof/>
         </w:rPr>
-        <w:t>(10)</w:t>
+        <w:t>(12)</w:t>
       </w:r>
       <w:r>
         <w:rPr>
@@ -2409,10 +2409,7 @@
       </w:r>
       <w:proofErr w:type="gramEnd"/>
       <w:r>
-        <w:t xml:space="preserve"> Alter Food intake or Gestational Weight Gain</w:t>
-      </w:r>
-      <w:r>
-        <w:t>\</w:t>
+        <w:t xml:space="preserve"> Alter Food intake or Gestational Weight Gain\</w:t>
       </w:r>
     </w:p>
     <w:p>
@@ -2453,7 +2450,25 @@
           <w:rFonts w:ascii="Times New Roman" w:hAnsi="Times New Roman" w:cs="Times New Roman"/>
           <w:highlight w:val="yellow"/>
         </w:rPr>
-        <w:t>(Figure 1- schematic</w:t>
+        <w:t>(</w:t>
+      </w:r>
+      <w:r>
+        <w:rPr>
+          <w:rFonts w:ascii="Times New Roman" w:hAnsi="Times New Roman" w:cs="Times New Roman"/>
+          <w:b/>
+          <w:bCs/>
+          <w:highlight w:val="yellow"/>
+        </w:rPr>
+        <w:t>Figure 1</w:t>
+      </w:r>
+      <w:r>
+        <w:rPr>
+          <w:rFonts w:ascii="Times New Roman" w:hAnsi="Times New Roman" w:cs="Times New Roman"/>
+          <w:b/>
+          <w:bCs/>
+          <w:highlight w:val="yellow"/>
+        </w:rPr>
+        <w:t>A</w:t>
       </w:r>
       <w:r>
         <w:rPr>
@@ -2465,6 +2480,37 @@
         <w:rPr>
           <w:rFonts w:ascii="Times New Roman" w:hAnsi="Times New Roman" w:cs="Times New Roman"/>
         </w:rPr>
+        <w:fldChar w:fldCharType="begin"/>
+      </w:r>
+      <w:r>
+        <w:rPr>
+          <w:rFonts w:ascii="Times New Roman" w:hAnsi="Times New Roman" w:cs="Times New Roman"/>
+        </w:rPr>
+        <w:instrText xml:space="preserve"> ADDIN ZOTERO_ITEM CSL_CITATION {"citationID":"hD940atV","properties":{"formattedCitation":"(8)","plainCitation":"(8)","noteIndex":0},"citationItems":[{"id":1374,"uris":["http://zotero.org/users/5073745/items/AH9V27AA"],"itemData":{"id":1374,"type":"report","abstract":"The timing of food intake is a novel dietary component that can impact health. Time-restricted feeding (TRF), a form of intermittent fasting, manipulates food timing. During pregnancy, one may experience disruptions to food intake for diverse reasons (e.g. nausea and vomiting of pregnancy, food insecurity, desire to manage gestational weight gain, disordered eating behaviors, changes in taste and food preferences, etc) and therefore may experience periods of intentional or unintentional fasting similar to TRF protocols. Because interest in TRF is gaining popularity and feeding may be interrupted in those who are pregnant, it is important to understand the long-term effects of TRF during pregnancy on the resultant offspring. Using a mouse model, we tested the effects of gestational exposure to early TRF (eTRF) over the life course of both male and female offspring. Offspring body composition was similar between experimental groups in both males and females from weaning (day 21) to adulthood (day 70), with minor increases in food intake in eTRF females and improved glucose tolerance in males. After 10 weeks of high fat, high sucrose diet feeding, male eTRF offspring were more sensitive to insulin but developed glucose intolerance with impaired insulin secretion. As such, gestational eTRF causes sex-specific deleterious effects on glucose homeostasis after chronic high fat, high sucrose diet feeding in male offspring. Further studies are needed to determine the effect gestational eTRF has on the male pancreas as well as to elucidate the mechanisms that protect females from this metabolic dysfunction.","language":"en","license":"© 2022, Posted by Cold Spring Harbor Laboratory. This pre-print is available under a Creative Commons License (Attribution 4.0 International), CC BY 4.0, as described at http://creativecommons.org/licenses/by/4.0/","note":"DOI: 10.1101/2022.04.27.489576\nsection: New Results\ntype: article","page":"2022.04.27.489576","publisher":"bioRxiv","source":"bioRxiv","title":"Gestational Early-Time Restricted Feeding Results in Sex-Specific Glucose Intolerance in Adult Male Mice","URL":"https://www.biorxiv.org/content/10.1101/2022.04.27.489576v1","author":[{"family":"Mulcahy","given":"Molly C."},{"family":"Habbal","given":"Noura El"},{"family":"Snyder","given":"Detrick"},{"family":"Redd","given":"JeAnna R."},{"family":"Sun","given":"Haijing"},{"family":"Gregg","given":"Brigid E."},{"family":"Bridges","given":"Dave"}],"accessed":{"date-parts":[["2022",4,29]]},"issued":{"date-parts":[["2022",4,28]]}}}],"schema":"https://github.com/citation-style-language/schema/raw/master/csl-citation.json"} </w:instrText>
+      </w:r>
+      <w:r>
+        <w:rPr>
+          <w:rFonts w:ascii="Times New Roman" w:hAnsi="Times New Roman" w:cs="Times New Roman"/>
+        </w:rPr>
+        <w:fldChar w:fldCharType="separate"/>
+      </w:r>
+      <w:r>
+        <w:rPr>
+          <w:rFonts w:ascii="Times New Roman" w:hAnsi="Times New Roman" w:cs="Times New Roman"/>
+          <w:noProof/>
+        </w:rPr>
+        <w:t>(8)</w:t>
+      </w:r>
+      <w:r>
+        <w:rPr>
+          <w:rFonts w:ascii="Times New Roman" w:hAnsi="Times New Roman" w:cs="Times New Roman"/>
+        </w:rPr>
+        <w:fldChar w:fldCharType="end"/>
+      </w:r>
+      <w:r>
+        <w:rPr>
+          <w:rFonts w:ascii="Times New Roman" w:hAnsi="Times New Roman" w:cs="Times New Roman"/>
+        </w:rPr>
         <w:t xml:space="preserve">. After one week acclimating to the diet </w:t>
       </w:r>
       <w:r>
@@ -2487,6 +2533,34 @@
         </w:rPr>
         <w:t xml:space="preserve">, males were added to the cage and checked daily until a copulatory plug was discovered. </w:t>
       </w:r>
+      <w:r>
+        <w:rPr>
+          <w:rFonts w:ascii="Times New Roman" w:hAnsi="Times New Roman" w:cs="Times New Roman"/>
+        </w:rPr>
+        <w:t>Dams were kept on respective diets until they gave birth, at which point they were all switched to AL access to chow (</w:t>
+      </w:r>
+      <w:r>
+        <w:rPr>
+          <w:rFonts w:ascii="Times New Roman" w:hAnsi="Times New Roman" w:cs="Times New Roman"/>
+          <w:b/>
+          <w:bCs/>
+        </w:rPr>
+        <w:t>Figure 1B</w:t>
+      </w:r>
+      <w:r>
+        <w:rPr>
+          <w:rFonts w:ascii="Times New Roman" w:hAnsi="Times New Roman" w:cs="Times New Roman"/>
+        </w:rPr>
+        <w:t xml:space="preserve">). </w:t>
+      </w:r>
+    </w:p>
+    <w:p>
+      <w:pPr>
+        <w:spacing w:line="360" w:lineRule="auto"/>
+        <w:rPr>
+          <w:rFonts w:ascii="Times New Roman" w:hAnsi="Times New Roman" w:cs="Times New Roman"/>
+        </w:rPr>
+      </w:pPr>
     </w:p>
     <w:p>
       <w:pPr>
@@ -2498,6 +2572,362 @@
     </w:p>
     <w:p>
       <w:pPr>
+        <w:spacing w:line="360" w:lineRule="auto"/>
+        <w:rPr>
+          <w:rFonts w:ascii="Times New Roman" w:hAnsi="Times New Roman" w:cs="Times New Roman"/>
+        </w:rPr>
+      </w:pPr>
+      <w:r>
+        <w:rPr>
+          <w:rFonts w:ascii="Times New Roman" w:hAnsi="Times New Roman" w:cs="Times New Roman"/>
+        </w:rPr>
+        <w:t>To test our hypothesis of improved glycemic health during pregnancy for dams fed eTRF, we conducted and intraperitoneal insulin tolerance test (ITT) on gestational day 16</w:t>
+      </w:r>
+      <w:r>
+        <w:rPr>
+          <w:rFonts w:ascii="Times New Roman" w:hAnsi="Times New Roman" w:cs="Times New Roman"/>
+        </w:rPr>
+        <w:t xml:space="preserve"> (</w:t>
+      </w:r>
+      <w:r>
+        <w:rPr>
+          <w:rFonts w:ascii="Times New Roman" w:hAnsi="Times New Roman" w:cs="Times New Roman"/>
+          <w:b/>
+          <w:bCs/>
+        </w:rPr>
+        <w:t xml:space="preserve">Figure </w:t>
+      </w:r>
+      <w:r>
+        <w:rPr>
+          <w:rFonts w:ascii="Times New Roman" w:hAnsi="Times New Roman" w:cs="Times New Roman"/>
+          <w:b/>
+          <w:bCs/>
+        </w:rPr>
+        <w:t>3</w:t>
+      </w:r>
+      <w:r>
+        <w:rPr>
+          <w:rFonts w:ascii="Times New Roman" w:hAnsi="Times New Roman" w:cs="Times New Roman"/>
+          <w:b/>
+          <w:bCs/>
+        </w:rPr>
+        <w:t>A</w:t>
+      </w:r>
+      <w:r>
+        <w:rPr>
+          <w:rFonts w:ascii="Times New Roman" w:hAnsi="Times New Roman" w:cs="Times New Roman"/>
+        </w:rPr>
+        <w:t>)</w:t>
+      </w:r>
+      <w:r>
+        <w:rPr>
+          <w:rFonts w:ascii="Times New Roman" w:hAnsi="Times New Roman" w:cs="Times New Roman"/>
+        </w:rPr>
+        <w:t>. We found that fasting blood glucose was similar between eTRF and AL dams at the beginning of the ITT, (</w:t>
+      </w:r>
+      <w:r>
+        <w:rPr>
+          <w:rFonts w:ascii="Times New Roman" w:hAnsi="Times New Roman" w:cs="Times New Roman"/>
+          <w:b/>
+          <w:bCs/>
+        </w:rPr>
+        <w:t xml:space="preserve">Figure </w:t>
+      </w:r>
+      <w:r>
+        <w:rPr>
+          <w:rFonts w:ascii="Times New Roman" w:hAnsi="Times New Roman" w:cs="Times New Roman"/>
+          <w:b/>
+          <w:bCs/>
+        </w:rPr>
+        <w:t>3</w:t>
+      </w:r>
+      <w:r>
+        <w:rPr>
+          <w:rFonts w:ascii="Times New Roman" w:hAnsi="Times New Roman" w:cs="Times New Roman"/>
+          <w:b/>
+          <w:bCs/>
+        </w:rPr>
+        <w:t>B</w:t>
+      </w:r>
+      <w:r>
+        <w:rPr>
+          <w:rFonts w:ascii="Times New Roman" w:hAnsi="Times New Roman" w:cs="Times New Roman"/>
+        </w:rPr>
+        <w:t>, p=0.27).</w:t>
+      </w:r>
+      <w:r>
+        <w:rPr>
+          <w:rFonts w:ascii="Times New Roman" w:hAnsi="Times New Roman" w:cs="Times New Roman"/>
+        </w:rPr>
+        <w:t xml:space="preserve"> Using linear mixed effect models with a random effect for dam ID and fixed effects of time and maternal dietary regimen, we found there was a significant interaction between time and </w:t>
+      </w:r>
+      <w:r>
+        <w:rPr>
+          <w:rFonts w:ascii="Times New Roman" w:hAnsi="Times New Roman" w:cs="Times New Roman"/>
+        </w:rPr>
+        <w:t>maternal diet (</w:t>
+      </w:r>
+      <w:r>
+        <w:rPr>
+          <w:rFonts w:ascii="Times New Roman" w:hAnsi="Times New Roman" w:cs="Times New Roman"/>
+          <w:b/>
+          <w:bCs/>
+        </w:rPr>
+        <w:t xml:space="preserve">Figure </w:t>
+      </w:r>
+      <w:r>
+        <w:rPr>
+          <w:rFonts w:ascii="Times New Roman" w:hAnsi="Times New Roman" w:cs="Times New Roman"/>
+          <w:b/>
+          <w:bCs/>
+        </w:rPr>
+        <w:t>3</w:t>
+      </w:r>
+      <w:r>
+        <w:rPr>
+          <w:rFonts w:ascii="Times New Roman" w:hAnsi="Times New Roman" w:cs="Times New Roman"/>
+          <w:b/>
+          <w:bCs/>
+        </w:rPr>
+        <w:t>A</w:t>
+      </w:r>
+      <w:r>
+        <w:rPr>
+          <w:rFonts w:ascii="Times New Roman" w:hAnsi="Times New Roman" w:cs="Times New Roman"/>
+        </w:rPr>
+        <w:t xml:space="preserve">). eTRF dams tended to have 0.35 ±0.07 </w:t>
+      </w:r>
+      <w:r>
+        <w:rPr>
+          <w:rFonts w:ascii="Times New Roman" w:hAnsi="Times New Roman" w:cs="Times New Roman"/>
+        </w:rPr>
+        <w:lastRenderedPageBreak/>
+        <w:t>mg/dL greater glucose at each time point than AL dams (</w:t>
+      </w:r>
+      <w:proofErr w:type="spellStart"/>
+      <w:r>
+        <w:rPr>
+          <w:rFonts w:ascii="Times New Roman" w:hAnsi="Times New Roman" w:cs="Times New Roman"/>
+        </w:rPr>
+        <w:t>p</w:t>
+      </w:r>
+      <w:r>
+        <w:rPr>
+          <w:rFonts w:ascii="Times New Roman" w:hAnsi="Times New Roman" w:cs="Times New Roman"/>
+          <w:vertAlign w:val="subscript"/>
+        </w:rPr>
+        <w:t>diet</w:t>
+      </w:r>
+      <w:proofErr w:type="spellEnd"/>
+      <w:r>
+        <w:rPr>
+          <w:rFonts w:ascii="Times New Roman" w:hAnsi="Times New Roman" w:cs="Times New Roman"/>
+          <w:vertAlign w:val="subscript"/>
+        </w:rPr>
+        <w:t xml:space="preserve">*time </w:t>
+      </w:r>
+      <w:r>
+        <w:rPr>
+          <w:rFonts w:ascii="Times New Roman" w:hAnsi="Times New Roman" w:cs="Times New Roman"/>
+        </w:rPr>
+        <w:t>&lt;0.001</w:t>
+      </w:r>
+      <w:r>
+        <w:rPr>
+          <w:rFonts w:ascii="Times New Roman" w:hAnsi="Times New Roman" w:cs="Times New Roman"/>
+        </w:rPr>
+        <w:t>).</w:t>
+      </w:r>
+      <w:r>
+        <w:rPr>
+          <w:rFonts w:ascii="Times New Roman" w:hAnsi="Times New Roman" w:cs="Times New Roman"/>
+        </w:rPr>
+        <w:t xml:space="preserve"> </w:t>
+      </w:r>
+      <w:r>
+        <w:rPr>
+          <w:rFonts w:ascii="Times New Roman" w:hAnsi="Times New Roman" w:cs="Times New Roman"/>
+        </w:rPr>
+        <w:t>There was a 19.8% greater area under the curve in eTRF dams (</w:t>
+      </w:r>
+      <w:r>
+        <w:rPr>
+          <w:rFonts w:ascii="Times New Roman" w:hAnsi="Times New Roman" w:cs="Times New Roman"/>
+          <w:b/>
+          <w:bCs/>
+        </w:rPr>
+        <w:t xml:space="preserve">Figure </w:t>
+      </w:r>
+      <w:r>
+        <w:rPr>
+          <w:rFonts w:ascii="Times New Roman" w:hAnsi="Times New Roman" w:cs="Times New Roman"/>
+          <w:b/>
+          <w:bCs/>
+        </w:rPr>
+        <w:t>3</w:t>
+      </w:r>
+      <w:r>
+        <w:rPr>
+          <w:rFonts w:ascii="Times New Roman" w:hAnsi="Times New Roman" w:cs="Times New Roman"/>
+          <w:b/>
+          <w:bCs/>
+        </w:rPr>
+        <w:t>C</w:t>
+      </w:r>
+      <w:r>
+        <w:rPr>
+          <w:rFonts w:ascii="Times New Roman" w:hAnsi="Times New Roman" w:cs="Times New Roman"/>
+        </w:rPr>
+        <w:t xml:space="preserve">, </w:t>
+      </w:r>
+      <w:r>
+        <w:rPr>
+          <w:rFonts w:ascii="Times New Roman" w:hAnsi="Times New Roman" w:cs="Times New Roman"/>
+        </w:rPr>
+        <w:t xml:space="preserve">p=0.03). To assess the initial response to insulin administration, we evaluated the rate of glucose drop in the first 30 minutes after the insulin injection. We found eTRF dams and AL dams to be </w:t>
+      </w:r>
+      <w:r>
+        <w:rPr>
+          <w:rFonts w:ascii="Times New Roman" w:hAnsi="Times New Roman" w:cs="Times New Roman"/>
+        </w:rPr>
+        <w:t>similarly</w:t>
+      </w:r>
+      <w:r>
+        <w:rPr>
+          <w:rFonts w:ascii="Times New Roman" w:hAnsi="Times New Roman" w:cs="Times New Roman"/>
+        </w:rPr>
+        <w:t xml:space="preserve"> responsive, with comparable rates of glucose drop (</w:t>
+      </w:r>
+      <w:r>
+        <w:rPr>
+          <w:rFonts w:ascii="Times New Roman" w:hAnsi="Times New Roman" w:cs="Times New Roman"/>
+          <w:b/>
+          <w:bCs/>
+        </w:rPr>
+        <w:t xml:space="preserve">Figure </w:t>
+      </w:r>
+      <w:r>
+        <w:rPr>
+          <w:rFonts w:ascii="Times New Roman" w:hAnsi="Times New Roman" w:cs="Times New Roman"/>
+          <w:b/>
+          <w:bCs/>
+        </w:rPr>
+        <w:t>3</w:t>
+      </w:r>
+      <w:r>
+        <w:rPr>
+          <w:rFonts w:ascii="Times New Roman" w:hAnsi="Times New Roman" w:cs="Times New Roman"/>
+          <w:b/>
+          <w:bCs/>
+        </w:rPr>
+        <w:t>D</w:t>
+      </w:r>
+      <w:r>
+        <w:rPr>
+          <w:rFonts w:ascii="Times New Roman" w:hAnsi="Times New Roman" w:cs="Times New Roman"/>
+        </w:rPr>
+        <w:t>, p=0.75).</w:t>
+      </w:r>
+      <w:r>
+        <w:rPr>
+          <w:rFonts w:ascii="Times New Roman" w:hAnsi="Times New Roman" w:cs="Times New Roman"/>
+        </w:rPr>
+        <w:t xml:space="preserve"> We </w:t>
+      </w:r>
+      <w:r>
+        <w:rPr>
+          <w:rFonts w:ascii="Times New Roman" w:hAnsi="Times New Roman" w:cs="Times New Roman"/>
+        </w:rPr>
+        <w:t>noticed</w:t>
+      </w:r>
+      <w:r>
+        <w:rPr>
+          <w:rFonts w:ascii="Times New Roman" w:hAnsi="Times New Roman" w:cs="Times New Roman"/>
+        </w:rPr>
+        <w:t xml:space="preserve"> that eTRF dams seemed to have a greater rate of glucose recovery after reaching their lowest glucose value, so we evaluated the difference in the rates of glucose recovery after </w:t>
+      </w:r>
+      <w:r>
+        <w:rPr>
+          <w:rFonts w:ascii="Times New Roman" w:hAnsi="Times New Roman" w:cs="Times New Roman"/>
+        </w:rPr>
+        <w:t>hypoglycemia</w:t>
+      </w:r>
+      <w:r>
+        <w:rPr>
+          <w:rFonts w:ascii="Times New Roman" w:hAnsi="Times New Roman" w:cs="Times New Roman"/>
+        </w:rPr>
+        <w:t xml:space="preserve"> by using a linear model for each group in the last 60 minutes of the experiment. We found that eTRF </w:t>
+      </w:r>
+      <w:r>
+        <w:rPr>
+          <w:rFonts w:ascii="Times New Roman" w:hAnsi="Times New Roman" w:cs="Times New Roman"/>
+        </w:rPr>
+        <w:t>dams recovered glucose at a rate 2.4% faster than AL dams, but this did not reach statistical significance (</w:t>
+      </w:r>
+      <w:r>
+        <w:rPr>
+          <w:rFonts w:ascii="Times New Roman" w:hAnsi="Times New Roman" w:cs="Times New Roman"/>
+          <w:b/>
+          <w:bCs/>
+        </w:rPr>
+        <w:t xml:space="preserve">Figure </w:t>
+      </w:r>
+      <w:r>
+        <w:rPr>
+          <w:rFonts w:ascii="Times New Roman" w:hAnsi="Times New Roman" w:cs="Times New Roman"/>
+          <w:b/>
+          <w:bCs/>
+        </w:rPr>
+        <w:t>3</w:t>
+      </w:r>
+      <w:r>
+        <w:rPr>
+          <w:rFonts w:ascii="Times New Roman" w:hAnsi="Times New Roman" w:cs="Times New Roman"/>
+          <w:b/>
+          <w:bCs/>
+        </w:rPr>
+        <w:t>E</w:t>
+      </w:r>
+      <w:r>
+        <w:rPr>
+          <w:rFonts w:ascii="Times New Roman" w:hAnsi="Times New Roman" w:cs="Times New Roman"/>
+        </w:rPr>
+        <w:t>,</w:t>
+      </w:r>
+      <w:r>
+        <w:rPr>
+          <w:rFonts w:ascii="Times New Roman" w:hAnsi="Times New Roman" w:cs="Times New Roman"/>
+        </w:rPr>
+        <w:t xml:space="preserve"> p=0.084).</w:t>
+      </w:r>
+      <w:r>
+        <w:rPr>
+          <w:rFonts w:ascii="Times New Roman" w:hAnsi="Times New Roman" w:cs="Times New Roman"/>
+        </w:rPr>
+        <w:t xml:space="preserve"> </w:t>
+      </w:r>
+      <w:r>
+        <w:rPr>
+          <w:rFonts w:ascii="Times New Roman" w:hAnsi="Times New Roman" w:cs="Times New Roman"/>
+          <w:highlight w:val="yellow"/>
+        </w:rPr>
+        <w:t>INSERT INSULIN ELISA HERE</w:t>
+      </w:r>
+      <w:r>
+        <w:rPr>
+          <w:rFonts w:ascii="Times New Roman" w:hAnsi="Times New Roman" w:cs="Times New Roman"/>
+        </w:rPr>
+        <w:t xml:space="preserve">. </w:t>
+      </w:r>
+      <w:r>
+        <w:rPr>
+          <w:rFonts w:ascii="Times New Roman" w:hAnsi="Times New Roman" w:cs="Times New Roman"/>
+        </w:rPr>
+        <w:t xml:space="preserve">These data suggest that insulin sensitivity is similar to normal pregnancies in AL fed dams, but that there is a more robust response to hypoglycemia in dams who undergo chronic, prolonged overnight fasts during the perinatal period. This results in a glucose values that surpass their baseline glucose values. </w:t>
+      </w:r>
+    </w:p>
+    <w:p>
+      <w:pPr>
         <w:pStyle w:val="Heading2"/>
       </w:pPr>
     </w:p>
@@ -2598,13 +3028,31 @@
         <w:rPr>
           <w:rFonts w:ascii="Times New Roman" w:hAnsi="Times New Roman" w:cs="Times New Roman"/>
         </w:rPr>
-        <w:t>(Figure</w:t>
-      </w:r>
-      <w:r>
-        <w:rPr>
-          <w:rFonts w:ascii="Times New Roman" w:hAnsi="Times New Roman" w:cs="Times New Roman"/>
-        </w:rPr>
-        <w:t>3A</w:t>
+        <w:t>(</w:t>
+      </w:r>
+      <w:r>
+        <w:rPr>
+          <w:rFonts w:ascii="Times New Roman" w:hAnsi="Times New Roman" w:cs="Times New Roman"/>
+          <w:b/>
+          <w:bCs/>
+        </w:rPr>
+        <w:t>Figure</w:t>
+      </w:r>
+      <w:r>
+        <w:rPr>
+          <w:rFonts w:ascii="Times New Roman" w:hAnsi="Times New Roman" w:cs="Times New Roman"/>
+          <w:b/>
+          <w:bCs/>
+        </w:rPr>
+        <w:t>4</w:t>
+      </w:r>
+      <w:r>
+        <w:rPr>
+          <w:rFonts w:ascii="Times New Roman" w:hAnsi="Times New Roman" w:cs="Times New Roman"/>
+          <w:b/>
+          <w:bCs/>
+        </w:rPr>
+        <w:t>A</w:t>
       </w:r>
       <w:r>
         <w:rPr>
@@ -2616,148 +3064,198 @@
         <w:rPr>
           <w:rFonts w:ascii="Times New Roman" w:hAnsi="Times New Roman" w:cs="Times New Roman"/>
         </w:rPr>
-        <w:t xml:space="preserve">There was a 28.6 percent </w:t>
-      </w:r>
-      <w:r>
-        <w:rPr>
-          <w:rFonts w:ascii="Times New Roman" w:hAnsi="Times New Roman" w:cs="Times New Roman"/>
-        </w:rPr>
+        <w:t>There was a 28.6 percent reduction in the number of pups surviving to PND3 in eTRF litters (</w:t>
+      </w:r>
+      <w:r>
+        <w:rPr>
+          <w:rFonts w:ascii="Times New Roman" w:hAnsi="Times New Roman" w:cs="Times New Roman"/>
+          <w:b/>
+          <w:bCs/>
+        </w:rPr>
+        <w:t xml:space="preserve">Figure </w:t>
+      </w:r>
+      <w:r>
+        <w:rPr>
+          <w:rFonts w:ascii="Times New Roman" w:hAnsi="Times New Roman" w:cs="Times New Roman"/>
+          <w:b/>
+          <w:bCs/>
+        </w:rPr>
+        <w:t>4</w:t>
+      </w:r>
+      <w:r>
+        <w:rPr>
+          <w:rFonts w:ascii="Times New Roman" w:hAnsi="Times New Roman" w:cs="Times New Roman"/>
+          <w:b/>
+          <w:bCs/>
+        </w:rPr>
+        <w:t>B</w:t>
+      </w:r>
+      <w:r>
+        <w:rPr>
+          <w:rFonts w:ascii="Times New Roman" w:hAnsi="Times New Roman" w:cs="Times New Roman"/>
+        </w:rPr>
+        <w:t xml:space="preserve">, p=0.039). </w:t>
+      </w:r>
+      <w:r>
+        <w:rPr>
+          <w:rFonts w:ascii="Times New Roman" w:hAnsi="Times New Roman" w:cs="Times New Roman"/>
+        </w:rPr>
+        <w:t>Litter sizes were 15.3 percent smaller in eTRF dams: though this did not reach statistical significance (</w:t>
+      </w:r>
+      <w:r>
+        <w:rPr>
+          <w:rFonts w:ascii="Times New Roman" w:hAnsi="Times New Roman" w:cs="Times New Roman"/>
+          <w:b/>
+          <w:bCs/>
+        </w:rPr>
+        <w:t xml:space="preserve">Figure </w:t>
+      </w:r>
+      <w:r>
+        <w:rPr>
+          <w:rFonts w:ascii="Times New Roman" w:hAnsi="Times New Roman" w:cs="Times New Roman"/>
+          <w:b/>
+          <w:bCs/>
+        </w:rPr>
+        <w:t>4</w:t>
+      </w:r>
+      <w:r>
+        <w:rPr>
+          <w:rFonts w:ascii="Times New Roman" w:hAnsi="Times New Roman" w:cs="Times New Roman"/>
+          <w:b/>
+          <w:bCs/>
+        </w:rPr>
+        <w:t>C</w:t>
+      </w:r>
+      <w:r>
+        <w:rPr>
+          <w:rFonts w:ascii="Times New Roman" w:hAnsi="Times New Roman" w:cs="Times New Roman"/>
+        </w:rPr>
+        <w:t>, p=0.072).</w:t>
+      </w:r>
+      <w:r>
+        <w:rPr>
+          <w:rFonts w:ascii="Times New Roman" w:hAnsi="Times New Roman" w:cs="Times New Roman"/>
+        </w:rPr>
+        <w:t xml:space="preserve"> Despite smaller litter sizes in eTRF dams, the average weight of each pup was similar between maternal dietary treatments (</w:t>
+      </w:r>
+      <w:r>
+        <w:rPr>
+          <w:rFonts w:ascii="Times New Roman" w:hAnsi="Times New Roman" w:cs="Times New Roman"/>
+          <w:b/>
+          <w:bCs/>
+        </w:rPr>
+        <w:t xml:space="preserve">Figure </w:t>
+      </w:r>
+      <w:r>
+        <w:rPr>
+          <w:rFonts w:ascii="Times New Roman" w:hAnsi="Times New Roman" w:cs="Times New Roman"/>
+          <w:b/>
+          <w:bCs/>
+        </w:rPr>
+        <w:t>4</w:t>
+      </w:r>
+      <w:r>
+        <w:rPr>
+          <w:rFonts w:ascii="Times New Roman" w:hAnsi="Times New Roman" w:cs="Times New Roman"/>
+          <w:b/>
+          <w:bCs/>
+        </w:rPr>
+        <w:t>D</w:t>
+      </w:r>
+      <w:r>
+        <w:rPr>
+          <w:rFonts w:ascii="Times New Roman" w:hAnsi="Times New Roman" w:cs="Times New Roman"/>
+        </w:rPr>
+        <w:t xml:space="preserve">, </w:t>
+      </w:r>
+      <w:r>
+        <w:rPr>
+          <w:rFonts w:ascii="Times New Roman" w:hAnsi="Times New Roman" w:cs="Times New Roman"/>
+        </w:rPr>
+        <w:t>p=0.13)</w:t>
+      </w:r>
+      <w:r>
+        <w:rPr>
+          <w:rFonts w:ascii="Times New Roman" w:hAnsi="Times New Roman" w:cs="Times New Roman"/>
+        </w:rPr>
+        <w:t>.</w:t>
+      </w:r>
+      <w:r>
+        <w:rPr>
+          <w:rFonts w:ascii="Times New Roman" w:hAnsi="Times New Roman" w:cs="Times New Roman"/>
+        </w:rPr>
+        <w:t xml:space="preserve"> </w:t>
+      </w:r>
+      <w:commentRangeStart w:id="7"/>
+      <w:r>
+        <w:rPr>
+          <w:rFonts w:ascii="Times New Roman" w:hAnsi="Times New Roman" w:cs="Times New Roman"/>
+        </w:rPr>
+        <w:t>This suggests that there may be adverse effects for dams fed eTRF, who may cannibalize their pups at greater rates, resulting in worse survival</w:t>
+      </w:r>
+      <w:commentRangeEnd w:id="7"/>
+      <w:r>
+        <w:rPr>
+          <w:rStyle w:val="CommentReference"/>
+        </w:rPr>
+        <w:commentReference w:id="7"/>
+      </w:r>
+      <w:r>
+        <w:rPr>
+          <w:rFonts w:ascii="Times New Roman" w:hAnsi="Times New Roman" w:cs="Times New Roman"/>
+        </w:rPr>
+        <w:t xml:space="preserve">. However, there is no evidence of overt restriction when we look at birth weights. </w:t>
+      </w:r>
+    </w:p>
+    <w:p>
+      <w:pPr>
+        <w:rPr>
+          <w:rFonts w:ascii="Times New Roman" w:hAnsi="Times New Roman" w:cs="Times New Roman"/>
+        </w:rPr>
+      </w:pPr>
+    </w:p>
+    <w:p>
+      <w:pPr>
+        <w:rPr>
+          <w:rFonts w:ascii="Times New Roman" w:hAnsi="Times New Roman" w:cs="Times New Roman"/>
+        </w:rPr>
+      </w:pPr>
+      <w:commentRangeStart w:id="8"/>
+      <w:commentRangeStart w:id="9"/>
+      <w:r>
+        <w:rPr>
+          <w:rFonts w:ascii="Times New Roman" w:hAnsi="Times New Roman" w:cs="Times New Roman"/>
+        </w:rPr>
+        <w:t>we assess the latency to copulatory plug appearance after pairing.</w:t>
+      </w:r>
+      <w:commentRangeEnd w:id="8"/>
+      <w:r>
+        <w:rPr>
+          <w:rStyle w:val="CommentReference"/>
+        </w:rPr>
+        <w:commentReference w:id="8"/>
+      </w:r>
+      <w:commentRangeEnd w:id="9"/>
+      <w:r>
+        <w:rPr>
+          <w:rStyle w:val="CommentReference"/>
+        </w:rPr>
+        <w:commentReference w:id="9"/>
+      </w:r>
+      <w:r>
+        <w:rPr>
+          <w:rFonts w:ascii="Times New Roman" w:hAnsi="Times New Roman" w:cs="Times New Roman"/>
+        </w:rPr>
+        <w:t xml:space="preserve"> We found that. </w:t>
+      </w:r>
+    </w:p>
+    <w:p/>
+    <w:p>
+      <w:pPr>
+        <w:pStyle w:val="Heading1"/>
+      </w:pPr>
+      <w:r>
         <w:lastRenderedPageBreak/>
-        <w:t xml:space="preserve">reduction in the number of pups surviving to PND3 in eTRF litters (Figure </w:t>
-      </w:r>
-      <w:r>
-        <w:rPr>
-          <w:rFonts w:ascii="Times New Roman" w:hAnsi="Times New Roman" w:cs="Times New Roman"/>
-        </w:rPr>
-        <w:t>3B</w:t>
-      </w:r>
-      <w:r>
-        <w:rPr>
-          <w:rFonts w:ascii="Times New Roman" w:hAnsi="Times New Roman" w:cs="Times New Roman"/>
-        </w:rPr>
-        <w:t xml:space="preserve">, p=0.039). </w:t>
-      </w:r>
-      <w:r>
-        <w:rPr>
-          <w:rFonts w:ascii="Times New Roman" w:hAnsi="Times New Roman" w:cs="Times New Roman"/>
-        </w:rPr>
-        <w:t xml:space="preserve">Litter sizes were 15.3 percent smaller in eTRF dams: </w:t>
-      </w:r>
-      <w:r>
-        <w:rPr>
-          <w:rFonts w:ascii="Times New Roman" w:hAnsi="Times New Roman" w:cs="Times New Roman"/>
-        </w:rPr>
-        <w:t xml:space="preserve">though </w:t>
-      </w:r>
-      <w:r>
-        <w:rPr>
-          <w:rFonts w:ascii="Times New Roman" w:hAnsi="Times New Roman" w:cs="Times New Roman"/>
-        </w:rPr>
-        <w:t>this did not reach statistical significance</w:t>
-      </w:r>
-      <w:r>
-        <w:rPr>
-          <w:rFonts w:ascii="Times New Roman" w:hAnsi="Times New Roman" w:cs="Times New Roman"/>
-        </w:rPr>
-        <w:t xml:space="preserve"> </w:t>
-      </w:r>
-      <w:r>
-        <w:rPr>
-          <w:rFonts w:ascii="Times New Roman" w:hAnsi="Times New Roman" w:cs="Times New Roman"/>
-        </w:rPr>
-        <w:t xml:space="preserve">(Figure </w:t>
-      </w:r>
-      <w:r>
-        <w:rPr>
-          <w:rFonts w:ascii="Times New Roman" w:hAnsi="Times New Roman" w:cs="Times New Roman"/>
-        </w:rPr>
-        <w:t>3C</w:t>
-      </w:r>
-      <w:r>
-        <w:rPr>
-          <w:rFonts w:ascii="Times New Roman" w:hAnsi="Times New Roman" w:cs="Times New Roman"/>
-        </w:rPr>
-        <w:t>, p=0.072).</w:t>
-      </w:r>
-      <w:r>
-        <w:rPr>
-          <w:rFonts w:ascii="Times New Roman" w:hAnsi="Times New Roman" w:cs="Times New Roman"/>
-        </w:rPr>
-        <w:t xml:space="preserve"> Despite smaller litter sizes in eTRF dams, the average weight of each pup was similar between maternal dietary treatments (</w:t>
-      </w:r>
-      <w:r>
-        <w:rPr>
-          <w:rFonts w:ascii="Times New Roman" w:hAnsi="Times New Roman" w:cs="Times New Roman"/>
-        </w:rPr>
-        <w:t xml:space="preserve">Figure 3D, </w:t>
-      </w:r>
-      <w:r>
-        <w:rPr>
-          <w:rFonts w:ascii="Times New Roman" w:hAnsi="Times New Roman" w:cs="Times New Roman"/>
-        </w:rPr>
-        <w:t>p=0.13)</w:t>
-      </w:r>
-      <w:r>
-        <w:rPr>
-          <w:rFonts w:ascii="Times New Roman" w:hAnsi="Times New Roman" w:cs="Times New Roman"/>
-        </w:rPr>
-        <w:t>.</w:t>
-      </w:r>
-      <w:r>
-        <w:rPr>
-          <w:rFonts w:ascii="Times New Roman" w:hAnsi="Times New Roman" w:cs="Times New Roman"/>
-        </w:rPr>
-        <w:t xml:space="preserve"> This suggests that there may be adverse effects for dams fed eTRF, who may cannibalize their pups at greater rates, resulting in worse survival. However, there is no evidence of overt restriction when we look at birth weights. </w:t>
-      </w:r>
-    </w:p>
-    <w:p>
-      <w:pPr>
-        <w:rPr>
-          <w:rFonts w:ascii="Times New Roman" w:hAnsi="Times New Roman" w:cs="Times New Roman"/>
-        </w:rPr>
-      </w:pPr>
-    </w:p>
-    <w:p>
-      <w:pPr>
-        <w:rPr>
-          <w:rFonts w:ascii="Times New Roman" w:hAnsi="Times New Roman" w:cs="Times New Roman"/>
-        </w:rPr>
-      </w:pPr>
-      <w:commentRangeStart w:id="7"/>
-      <w:commentRangeStart w:id="8"/>
-      <w:r>
-        <w:rPr>
-          <w:rFonts w:ascii="Times New Roman" w:hAnsi="Times New Roman" w:cs="Times New Roman"/>
-        </w:rPr>
-        <w:t>we assess the latency to copulatory plug appearance after pairing.</w:t>
-      </w:r>
-      <w:commentRangeEnd w:id="7"/>
-      <w:r>
-        <w:rPr>
-          <w:rStyle w:val="CommentReference"/>
-        </w:rPr>
-        <w:commentReference w:id="7"/>
-      </w:r>
-      <w:commentRangeEnd w:id="8"/>
-      <w:r>
-        <w:rPr>
-          <w:rStyle w:val="CommentReference"/>
-        </w:rPr>
-        <w:commentReference w:id="8"/>
-      </w:r>
-      <w:r>
-        <w:rPr>
-          <w:rFonts w:ascii="Times New Roman" w:hAnsi="Times New Roman" w:cs="Times New Roman"/>
-        </w:rPr>
-        <w:t xml:space="preserve"> We found that. </w:t>
-      </w:r>
-    </w:p>
-    <w:p/>
-    <w:p>
-      <w:pPr>
-        <w:pStyle w:val="Heading1"/>
-      </w:pPr>
-      <w:r>
         <w:t>Discussion</w:t>
       </w:r>
     </w:p>
@@ -2779,6 +3277,11 @@
       </w:r>
     </w:p>
     <w:p>
+      <w:r>
+        <w:t>Reduced litter size and reduced survival – could be secondary to pups being cannibalized before we count them?</w:t>
+      </w:r>
+    </w:p>
+    <w:p>
       <w:pPr>
         <w:pStyle w:val="Heading1"/>
       </w:pPr>
@@ -3972,8 +4475,319 @@
         <w:rPr>
           <w:rFonts w:ascii="Calibri" w:cs="Calibri"/>
         </w:rPr>
-        <w:lastRenderedPageBreak/>
         <w:t xml:space="preserve">7. </w:t>
+      </w:r>
+      <w:r>
+        <w:rPr>
+          <w:rFonts w:ascii="Calibri" w:cs="Calibri"/>
+        </w:rPr>
+        <w:tab/>
+      </w:r>
+      <w:r>
+        <w:rPr>
+          <w:rFonts w:ascii="Calibri" w:cs="Calibri"/>
+          <w:b/>
+          <w:bCs/>
+        </w:rPr>
+        <w:t>Prates KV</w:t>
+      </w:r>
+      <w:r>
+        <w:rPr>
+          <w:rFonts w:ascii="Calibri" w:cs="Calibri"/>
+        </w:rPr>
+        <w:t xml:space="preserve">, </w:t>
+      </w:r>
+      <w:proofErr w:type="spellStart"/>
+      <w:r>
+        <w:rPr>
+          <w:rFonts w:ascii="Calibri" w:cs="Calibri"/>
+          <w:b/>
+          <w:bCs/>
+        </w:rPr>
+        <w:t>Pavanello</w:t>
+      </w:r>
+      <w:proofErr w:type="spellEnd"/>
+      <w:r>
+        <w:rPr>
+          <w:rFonts w:ascii="Calibri" w:cs="Calibri"/>
+          <w:b/>
+          <w:bCs/>
+        </w:rPr>
+        <w:t xml:space="preserve"> A</w:t>
+      </w:r>
+      <w:r>
+        <w:rPr>
+          <w:rFonts w:ascii="Calibri" w:cs="Calibri"/>
+        </w:rPr>
+        <w:t xml:space="preserve">, </w:t>
+      </w:r>
+      <w:r>
+        <w:rPr>
+          <w:rFonts w:ascii="Calibri" w:cs="Calibri"/>
+          <w:b/>
+          <w:bCs/>
+        </w:rPr>
+        <w:t>Gongora AB</w:t>
+      </w:r>
+      <w:r>
+        <w:rPr>
+          <w:rFonts w:ascii="Calibri" w:cs="Calibri"/>
+        </w:rPr>
+        <w:t xml:space="preserve">, </w:t>
+      </w:r>
+      <w:r>
+        <w:rPr>
+          <w:rFonts w:ascii="Calibri" w:cs="Calibri"/>
+          <w:b/>
+          <w:bCs/>
+        </w:rPr>
+        <w:t>Moreira VM</w:t>
+      </w:r>
+      <w:r>
+        <w:rPr>
+          <w:rFonts w:ascii="Calibri" w:cs="Calibri"/>
+        </w:rPr>
+        <w:t xml:space="preserve">, </w:t>
+      </w:r>
+      <w:r>
+        <w:rPr>
+          <w:rFonts w:ascii="Calibri" w:cs="Calibri"/>
+          <w:b/>
+          <w:bCs/>
+        </w:rPr>
+        <w:t xml:space="preserve">de </w:t>
+      </w:r>
+      <w:proofErr w:type="spellStart"/>
+      <w:r>
+        <w:rPr>
+          <w:rFonts w:ascii="Calibri" w:cs="Calibri"/>
+          <w:b/>
+          <w:bCs/>
+        </w:rPr>
+        <w:t>Moraes</w:t>
+      </w:r>
+      <w:proofErr w:type="spellEnd"/>
+      <w:r>
+        <w:rPr>
+          <w:rFonts w:ascii="Calibri" w:cs="Calibri"/>
+          <w:b/>
+          <w:bCs/>
+        </w:rPr>
+        <w:t xml:space="preserve"> AMP</w:t>
+      </w:r>
+      <w:r>
+        <w:rPr>
+          <w:rFonts w:ascii="Calibri" w:cs="Calibri"/>
+        </w:rPr>
+        <w:t xml:space="preserve">, </w:t>
+      </w:r>
+      <w:proofErr w:type="spellStart"/>
+      <w:r>
+        <w:rPr>
+          <w:rFonts w:ascii="Calibri" w:cs="Calibri"/>
+          <w:b/>
+          <w:bCs/>
+        </w:rPr>
+        <w:t>Rigo</w:t>
+      </w:r>
+      <w:proofErr w:type="spellEnd"/>
+      <w:r>
+        <w:rPr>
+          <w:rFonts w:ascii="Calibri" w:cs="Calibri"/>
+          <w:b/>
+          <w:bCs/>
+        </w:rPr>
+        <w:t xml:space="preserve"> KP</w:t>
+      </w:r>
+      <w:r>
+        <w:rPr>
+          <w:rFonts w:ascii="Calibri" w:cs="Calibri"/>
+        </w:rPr>
+        <w:t xml:space="preserve">, </w:t>
+      </w:r>
+      <w:r>
+        <w:rPr>
+          <w:rFonts w:ascii="Calibri" w:cs="Calibri"/>
+          <w:b/>
+          <w:bCs/>
+        </w:rPr>
+        <w:t>Vieira E</w:t>
+      </w:r>
+      <w:r>
+        <w:rPr>
+          <w:rFonts w:ascii="Calibri" w:cs="Calibri"/>
+        </w:rPr>
+        <w:t xml:space="preserve">, </w:t>
+      </w:r>
+      <w:r>
+        <w:rPr>
+          <w:rFonts w:ascii="Calibri" w:cs="Calibri"/>
+          <w:b/>
+          <w:bCs/>
+        </w:rPr>
+        <w:t>Mathias PC de F</w:t>
+      </w:r>
+      <w:r>
+        <w:rPr>
+          <w:rFonts w:ascii="Calibri" w:cs="Calibri"/>
+        </w:rPr>
+        <w:t>. Time-restricted feeding during embryonic development leads to metabolic dysfunction in adult rat offspring. .</w:t>
+      </w:r>
+    </w:p>
+    <w:p>
+      <w:pPr>
+        <w:pStyle w:val="Bibliography"/>
+        <w:rPr>
+          <w:rFonts w:ascii="Calibri" w:cs="Calibri"/>
+        </w:rPr>
+      </w:pPr>
+      <w:r>
+        <w:rPr>
+          <w:rFonts w:ascii="Calibri" w:cs="Calibri"/>
+        </w:rPr>
+        <w:t xml:space="preserve">8. </w:t>
+      </w:r>
+      <w:r>
+        <w:rPr>
+          <w:rFonts w:ascii="Calibri" w:cs="Calibri"/>
+        </w:rPr>
+        <w:tab/>
+      </w:r>
+      <w:r>
+        <w:rPr>
+          <w:rFonts w:ascii="Calibri" w:cs="Calibri"/>
+          <w:b/>
+          <w:bCs/>
+        </w:rPr>
+        <w:t>Mulcahy MC</w:t>
+      </w:r>
+      <w:r>
+        <w:rPr>
+          <w:rFonts w:ascii="Calibri" w:cs="Calibri"/>
+        </w:rPr>
+        <w:t xml:space="preserve">, </w:t>
+      </w:r>
+      <w:proofErr w:type="spellStart"/>
+      <w:r>
+        <w:rPr>
+          <w:rFonts w:ascii="Calibri" w:cs="Calibri"/>
+          <w:b/>
+          <w:bCs/>
+        </w:rPr>
+        <w:t>Habbal</w:t>
+      </w:r>
+      <w:proofErr w:type="spellEnd"/>
+      <w:r>
+        <w:rPr>
+          <w:rFonts w:ascii="Calibri" w:cs="Calibri"/>
+          <w:b/>
+          <w:bCs/>
+        </w:rPr>
+        <w:t xml:space="preserve"> NE</w:t>
+      </w:r>
+      <w:r>
+        <w:rPr>
+          <w:rFonts w:ascii="Calibri" w:cs="Calibri"/>
+        </w:rPr>
+        <w:t xml:space="preserve">, </w:t>
+      </w:r>
+      <w:r>
+        <w:rPr>
+          <w:rFonts w:ascii="Calibri" w:cs="Calibri"/>
+          <w:b/>
+          <w:bCs/>
+        </w:rPr>
+        <w:t>Snyder D</w:t>
+      </w:r>
+      <w:r>
+        <w:rPr>
+          <w:rFonts w:ascii="Calibri" w:cs="Calibri"/>
+        </w:rPr>
+        <w:t xml:space="preserve">, </w:t>
+      </w:r>
+      <w:r>
+        <w:rPr>
+          <w:rFonts w:ascii="Calibri" w:cs="Calibri"/>
+          <w:b/>
+          <w:bCs/>
+        </w:rPr>
+        <w:t>Redd JR</w:t>
+      </w:r>
+      <w:r>
+        <w:rPr>
+          <w:rFonts w:ascii="Calibri" w:cs="Calibri"/>
+        </w:rPr>
+        <w:t xml:space="preserve">, </w:t>
+      </w:r>
+      <w:r>
+        <w:rPr>
+          <w:rFonts w:ascii="Calibri" w:cs="Calibri"/>
+          <w:b/>
+          <w:bCs/>
+        </w:rPr>
+        <w:t>Sun H</w:t>
+      </w:r>
+      <w:r>
+        <w:rPr>
+          <w:rFonts w:ascii="Calibri" w:cs="Calibri"/>
+        </w:rPr>
+        <w:t xml:space="preserve">, </w:t>
+      </w:r>
+      <w:r>
+        <w:rPr>
+          <w:rFonts w:ascii="Calibri" w:cs="Calibri"/>
+          <w:b/>
+          <w:bCs/>
+        </w:rPr>
+        <w:t>Gregg BE</w:t>
+      </w:r>
+      <w:r>
+        <w:rPr>
+          <w:rFonts w:ascii="Calibri" w:cs="Calibri"/>
+        </w:rPr>
+        <w:t xml:space="preserve">, </w:t>
+      </w:r>
+      <w:r>
+        <w:rPr>
+          <w:rFonts w:ascii="Calibri" w:cs="Calibri"/>
+          <w:b/>
+          <w:bCs/>
+        </w:rPr>
+        <w:t>Bridges D</w:t>
+      </w:r>
+      <w:r>
+        <w:rPr>
+          <w:rFonts w:ascii="Calibri" w:cs="Calibri"/>
+        </w:rPr>
+        <w:t xml:space="preserve">. Gestational Early-Time Restricted Feeding Results in Sex-Specific Glucose Intolerance in Adult Male Mice. </w:t>
+      </w:r>
+      <w:proofErr w:type="spellStart"/>
+      <w:r>
+        <w:rPr>
+          <w:rFonts w:ascii="Calibri" w:cs="Calibri"/>
+        </w:rPr>
+        <w:t>bioRxiv</w:t>
+      </w:r>
+      <w:proofErr w:type="spellEnd"/>
+      <w:r>
+        <w:rPr>
+          <w:rFonts w:ascii="Calibri" w:cs="Calibri"/>
+        </w:rPr>
+        <w:t>: 2022.04.27.489576, 2022.</w:t>
+      </w:r>
+    </w:p>
+    <w:p>
+      <w:pPr>
+        <w:pStyle w:val="Bibliography"/>
+        <w:rPr>
+          <w:rFonts w:ascii="Calibri" w:cs="Calibri"/>
+        </w:rPr>
+      </w:pPr>
+      <w:r>
+        <w:rPr>
+          <w:rFonts w:ascii="Calibri" w:cs="Calibri"/>
+        </w:rPr>
+        <w:t xml:space="preserve">9. </w:t>
       </w:r>
       <w:r>
         <w:rPr>
@@ -4111,7 +4925,8 @@
         <w:rPr>
           <w:rFonts w:ascii="Calibri" w:cs="Calibri"/>
         </w:rPr>
-        <w:t xml:space="preserve">8. </w:t>
+        <w:lastRenderedPageBreak/>
+        <w:t xml:space="preserve">10. </w:t>
       </w:r>
       <w:r>
         <w:rPr>
@@ -4197,7 +5012,7 @@
         <w:rPr>
           <w:rFonts w:ascii="Calibri" w:cs="Calibri"/>
         </w:rPr>
-        <w:t xml:space="preserve">9. </w:t>
+        <w:t xml:space="preserve">11. </w:t>
       </w:r>
       <w:r>
         <w:rPr>
@@ -4471,7 +5286,7 @@
         <w:rPr>
           <w:rFonts w:ascii="Calibri" w:cs="Calibri"/>
         </w:rPr>
-        <w:t xml:space="preserve">10. </w:t>
+        <w:t xml:space="preserve">12. </w:t>
       </w:r>
       <w:r>
         <w:rPr>
@@ -4656,318 +5471,6 @@
           <w:rFonts w:ascii="Calibri" w:cs="Calibri"/>
         </w:rPr>
         <w:t>: 10.3390/nu12092783.</w:t>
-      </w:r>
-    </w:p>
-    <w:p>
-      <w:pPr>
-        <w:pStyle w:val="Bibliography"/>
-        <w:rPr>
-          <w:rFonts w:ascii="Calibri" w:cs="Calibri"/>
-        </w:rPr>
-      </w:pPr>
-      <w:r>
-        <w:rPr>
-          <w:rFonts w:ascii="Calibri" w:cs="Calibri"/>
-        </w:rPr>
-        <w:t xml:space="preserve">11. </w:t>
-      </w:r>
-      <w:r>
-        <w:rPr>
-          <w:rFonts w:ascii="Calibri" w:cs="Calibri"/>
-        </w:rPr>
-        <w:tab/>
-      </w:r>
-      <w:r>
-        <w:rPr>
-          <w:rFonts w:ascii="Calibri" w:cs="Calibri"/>
-          <w:b/>
-          <w:bCs/>
-        </w:rPr>
-        <w:t>Mulcahy MC</w:t>
-      </w:r>
-      <w:r>
-        <w:rPr>
-          <w:rFonts w:ascii="Calibri" w:cs="Calibri"/>
-        </w:rPr>
-        <w:t xml:space="preserve">, </w:t>
-      </w:r>
-      <w:proofErr w:type="spellStart"/>
-      <w:r>
-        <w:rPr>
-          <w:rFonts w:ascii="Calibri" w:cs="Calibri"/>
-          <w:b/>
-          <w:bCs/>
-        </w:rPr>
-        <w:t>Habbal</w:t>
-      </w:r>
-      <w:proofErr w:type="spellEnd"/>
-      <w:r>
-        <w:rPr>
-          <w:rFonts w:ascii="Calibri" w:cs="Calibri"/>
-          <w:b/>
-          <w:bCs/>
-        </w:rPr>
-        <w:t xml:space="preserve"> NE</w:t>
-      </w:r>
-      <w:r>
-        <w:rPr>
-          <w:rFonts w:ascii="Calibri" w:cs="Calibri"/>
-        </w:rPr>
-        <w:t xml:space="preserve">, </w:t>
-      </w:r>
-      <w:r>
-        <w:rPr>
-          <w:rFonts w:ascii="Calibri" w:cs="Calibri"/>
-          <w:b/>
-          <w:bCs/>
-        </w:rPr>
-        <w:t>Snyder D</w:t>
-      </w:r>
-      <w:r>
-        <w:rPr>
-          <w:rFonts w:ascii="Calibri" w:cs="Calibri"/>
-        </w:rPr>
-        <w:t xml:space="preserve">, </w:t>
-      </w:r>
-      <w:r>
-        <w:rPr>
-          <w:rFonts w:ascii="Calibri" w:cs="Calibri"/>
-          <w:b/>
-          <w:bCs/>
-        </w:rPr>
-        <w:t>Redd JR</w:t>
-      </w:r>
-      <w:r>
-        <w:rPr>
-          <w:rFonts w:ascii="Calibri" w:cs="Calibri"/>
-        </w:rPr>
-        <w:t xml:space="preserve">, </w:t>
-      </w:r>
-      <w:r>
-        <w:rPr>
-          <w:rFonts w:ascii="Calibri" w:cs="Calibri"/>
-          <w:b/>
-          <w:bCs/>
-        </w:rPr>
-        <w:t>Sun H</w:t>
-      </w:r>
-      <w:r>
-        <w:rPr>
-          <w:rFonts w:ascii="Calibri" w:cs="Calibri"/>
-        </w:rPr>
-        <w:t xml:space="preserve">, </w:t>
-      </w:r>
-      <w:r>
-        <w:rPr>
-          <w:rFonts w:ascii="Calibri" w:cs="Calibri"/>
-          <w:b/>
-          <w:bCs/>
-        </w:rPr>
-        <w:t>Gregg BE</w:t>
-      </w:r>
-      <w:r>
-        <w:rPr>
-          <w:rFonts w:ascii="Calibri" w:cs="Calibri"/>
-        </w:rPr>
-        <w:t xml:space="preserve">, </w:t>
-      </w:r>
-      <w:r>
-        <w:rPr>
-          <w:rFonts w:ascii="Calibri" w:cs="Calibri"/>
-          <w:b/>
-          <w:bCs/>
-        </w:rPr>
-        <w:t>Bridges D</w:t>
-      </w:r>
-      <w:r>
-        <w:rPr>
-          <w:rFonts w:ascii="Calibri" w:cs="Calibri"/>
-        </w:rPr>
-        <w:t xml:space="preserve">. Gestational Early-Time Restricted Feeding Results in Sex-Specific Glucose Intolerance in Adult Male Mice. </w:t>
-      </w:r>
-      <w:proofErr w:type="spellStart"/>
-      <w:r>
-        <w:rPr>
-          <w:rFonts w:ascii="Calibri" w:cs="Calibri"/>
-        </w:rPr>
-        <w:t>bioRxiv</w:t>
-      </w:r>
-      <w:proofErr w:type="spellEnd"/>
-      <w:r>
-        <w:rPr>
-          <w:rFonts w:ascii="Calibri" w:cs="Calibri"/>
-        </w:rPr>
-        <w:t>: 2022.04.27.489576, 2022.</w:t>
-      </w:r>
-    </w:p>
-    <w:p>
-      <w:pPr>
-        <w:pStyle w:val="Bibliography"/>
-        <w:rPr>
-          <w:rFonts w:ascii="Calibri" w:cs="Calibri"/>
-        </w:rPr>
-      </w:pPr>
-      <w:r>
-        <w:rPr>
-          <w:rFonts w:ascii="Calibri" w:cs="Calibri"/>
-        </w:rPr>
-        <w:t xml:space="preserve">12. </w:t>
-      </w:r>
-      <w:r>
-        <w:rPr>
-          <w:rFonts w:ascii="Calibri" w:cs="Calibri"/>
-        </w:rPr>
-        <w:tab/>
-      </w:r>
-      <w:r>
-        <w:rPr>
-          <w:rFonts w:ascii="Calibri" w:cs="Calibri"/>
-          <w:b/>
-          <w:bCs/>
-        </w:rPr>
-        <w:t>Prates KV</w:t>
-      </w:r>
-      <w:r>
-        <w:rPr>
-          <w:rFonts w:ascii="Calibri" w:cs="Calibri"/>
-        </w:rPr>
-        <w:t xml:space="preserve">, </w:t>
-      </w:r>
-      <w:proofErr w:type="spellStart"/>
-      <w:r>
-        <w:rPr>
-          <w:rFonts w:ascii="Calibri" w:cs="Calibri"/>
-          <w:b/>
-          <w:bCs/>
-        </w:rPr>
-        <w:t>Pavanello</w:t>
-      </w:r>
-      <w:proofErr w:type="spellEnd"/>
-      <w:r>
-        <w:rPr>
-          <w:rFonts w:ascii="Calibri" w:cs="Calibri"/>
-          <w:b/>
-          <w:bCs/>
-        </w:rPr>
-        <w:t xml:space="preserve"> A</w:t>
-      </w:r>
-      <w:r>
-        <w:rPr>
-          <w:rFonts w:ascii="Calibri" w:cs="Calibri"/>
-        </w:rPr>
-        <w:t xml:space="preserve">, </w:t>
-      </w:r>
-      <w:r>
-        <w:rPr>
-          <w:rFonts w:ascii="Calibri" w:cs="Calibri"/>
-          <w:b/>
-          <w:bCs/>
-        </w:rPr>
-        <w:t>Gongora AB</w:t>
-      </w:r>
-      <w:r>
-        <w:rPr>
-          <w:rFonts w:ascii="Calibri" w:cs="Calibri"/>
-        </w:rPr>
-        <w:t xml:space="preserve">, </w:t>
-      </w:r>
-      <w:r>
-        <w:rPr>
-          <w:rFonts w:ascii="Calibri" w:cs="Calibri"/>
-          <w:b/>
-          <w:bCs/>
-        </w:rPr>
-        <w:t>Moreira VM</w:t>
-      </w:r>
-      <w:r>
-        <w:rPr>
-          <w:rFonts w:ascii="Calibri" w:cs="Calibri"/>
-        </w:rPr>
-        <w:t xml:space="preserve">, </w:t>
-      </w:r>
-      <w:r>
-        <w:rPr>
-          <w:rFonts w:ascii="Calibri" w:cs="Calibri"/>
-          <w:b/>
-          <w:bCs/>
-        </w:rPr>
-        <w:t xml:space="preserve">de </w:t>
-      </w:r>
-      <w:proofErr w:type="spellStart"/>
-      <w:r>
-        <w:rPr>
-          <w:rFonts w:ascii="Calibri" w:cs="Calibri"/>
-          <w:b/>
-          <w:bCs/>
-        </w:rPr>
-        <w:t>Moraes</w:t>
-      </w:r>
-      <w:proofErr w:type="spellEnd"/>
-      <w:r>
-        <w:rPr>
-          <w:rFonts w:ascii="Calibri" w:cs="Calibri"/>
-          <w:b/>
-          <w:bCs/>
-        </w:rPr>
-        <w:t xml:space="preserve"> AMP</w:t>
-      </w:r>
-      <w:r>
-        <w:rPr>
-          <w:rFonts w:ascii="Calibri" w:cs="Calibri"/>
-        </w:rPr>
-        <w:t xml:space="preserve">, </w:t>
-      </w:r>
-      <w:proofErr w:type="spellStart"/>
-      <w:r>
-        <w:rPr>
-          <w:rFonts w:ascii="Calibri" w:cs="Calibri"/>
-          <w:b/>
-          <w:bCs/>
-        </w:rPr>
-        <w:t>Rigo</w:t>
-      </w:r>
-      <w:proofErr w:type="spellEnd"/>
-      <w:r>
-        <w:rPr>
-          <w:rFonts w:ascii="Calibri" w:cs="Calibri"/>
-          <w:b/>
-          <w:bCs/>
-        </w:rPr>
-        <w:t xml:space="preserve"> KP</w:t>
-      </w:r>
-      <w:r>
-        <w:rPr>
-          <w:rFonts w:ascii="Calibri" w:cs="Calibri"/>
-        </w:rPr>
-        <w:t xml:space="preserve">, </w:t>
-      </w:r>
-      <w:r>
-        <w:rPr>
-          <w:rFonts w:ascii="Calibri" w:cs="Calibri"/>
-          <w:b/>
-          <w:bCs/>
-        </w:rPr>
-        <w:t>Vieira E</w:t>
-      </w:r>
-      <w:r>
-        <w:rPr>
-          <w:rFonts w:ascii="Calibri" w:cs="Calibri"/>
-        </w:rPr>
-        <w:t xml:space="preserve">, </w:t>
-      </w:r>
-      <w:r>
-        <w:rPr>
-          <w:rFonts w:ascii="Calibri" w:cs="Calibri"/>
-          <w:b/>
-          <w:bCs/>
-        </w:rPr>
-        <w:t>Mathias PC de F</w:t>
-      </w:r>
-      <w:r>
-        <w:rPr>
-          <w:rFonts w:ascii="Calibri" w:cs="Calibri"/>
-        </w:rPr>
-        <w:t>. Time-restricted feeding during embryonic development leads to metabolic dysfunction in adult rat offspring. .</w:t>
       </w:r>
     </w:p>
     <w:p>
@@ -5186,7 +5689,7 @@
       </w:r>
     </w:p>
   </w:comment>
-  <w:comment w:id="7" w:author="Molly Carter" w:date="2023-01-08T15:40:00Z" w:initials="MC">
+  <w:comment w:id="7" w:author="Molly Carter" w:date="2023-01-10T10:14:00Z" w:initials="MC">
     <w:p>
       <w:r>
         <w:rPr>
@@ -5199,12 +5702,39 @@
           <w:sz w:val="20"/>
           <w:szCs w:val="20"/>
         </w:rPr>
+        <w:t>We saw a reduction in pup survival - presumed to be cannibalization. Be more descriptive - monitored daily and natural - most evidence who were found found dead had evidence of cannibalization. Talk about strain - in the first 3 days of not being restricted.</w:t>
+      </w:r>
+    </w:p>
+    <w:p/>
+    <w:p>
+      <w:r>
+        <w:rPr>
+          <w:sz w:val="20"/>
+          <w:szCs w:val="20"/>
+        </w:rPr>
+        <w:t>Include latency to plug/ failed matings</w:t>
+      </w:r>
+    </w:p>
+  </w:comment>
+  <w:comment w:id="8" w:author="Molly Carter" w:date="2023-01-08T15:40:00Z" w:initials="MC">
+    <w:p>
+      <w:r>
+        <w:rPr>
+          <w:rStyle w:val="CommentReference"/>
+        </w:rPr>
+        <w:annotationRef/>
+      </w:r>
+      <w:r>
+        <w:rPr>
+          <w:sz w:val="20"/>
+          <w:szCs w:val="20"/>
+        </w:rPr>
         <w:t>I don’t have this for all cohorts, so I think its bad to include</w:t>
       </w:r>
     </w:p>
     <w:p/>
   </w:comment>
-  <w:comment w:id="8" w:author="Molly Carter" w:date="2023-01-09T21:23:00Z" w:initials="MC">
+  <w:comment w:id="9" w:author="Molly Carter" w:date="2023-01-09T21:23:00Z" w:initials="MC">
     <w:p>
       <w:r>
         <w:rPr>
@@ -5231,6 +5761,7 @@
   <w15:commentEx w15:paraId="7044671C" w15:done="0"/>
   <w15:commentEx w15:paraId="2EBB5B60" w15:done="0"/>
   <w15:commentEx w15:paraId="3856138F" w15:done="1"/>
+  <w15:commentEx w15:paraId="55F60EB5" w15:done="0"/>
   <w15:commentEx w15:paraId="58D540A4" w15:done="0"/>
   <w15:commentEx w15:paraId="0FD24FFD" w15:paraIdParent="58D540A4" w15:done="0"/>
 </w15:commentsEx>
@@ -5242,6 +5773,7 @@
   <w16cex:commentExtensible w16cex:durableId="2767054E" w16cex:dateUtc="2023-01-10T02:27:00Z"/>
   <w16cex:commentExtensible w16cex:durableId="27670431" w16cex:dateUtc="2023-01-10T02:22:00Z"/>
   <w16cex:commentExtensible w16cex:durableId="276705E4" w16cex:dateUtc="2023-01-10T02:30:00Z"/>
+  <w16cex:commentExtensible w16cex:durableId="2767B8EE" w16cex:dateUtc="2023-01-10T15:14:00Z"/>
   <w16cex:commentExtensible w16cex:durableId="2765625B" w16cex:dateUtc="2023-01-08T20:40:00Z"/>
   <w16cex:commentExtensible w16cex:durableId="2767044A" w16cex:dateUtc="2023-01-10T02:23:00Z"/>
 </w16cex:commentsExtensible>
@@ -5254,6 +5786,7 @@
   <w16cid:commentId w16cid:paraId="7044671C" w16cid:durableId="27670431"/>
   <w16cid:commentId w16cid:paraId="2EBB5B60" w16cid:durableId="276705E4"/>
   <w16cid:commentId w16cid:paraId="3856138F" w16cid:durableId="273C77AA"/>
+  <w16cid:commentId w16cid:paraId="55F60EB5" w16cid:durableId="2767B8EE"/>
   <w16cid:commentId w16cid:paraId="58D540A4" w16cid:durableId="2765625B"/>
   <w16cid:commentId w16cid:paraId="0FD24FFD" w16cid:durableId="2767044A"/>
 </w16cid:commentsIds>

</xml_diff>

<commit_message>
Finalized tables for Ch3, wrote results and outlined discussion section. Visualized models for presentation in lab meeting
</commit_message>
<xml_diff>
--- a/Dissertation Chapters/Chapter 1/MaternaleTRF.Manuscript.docx
+++ b/Dissertation Chapters/Chapter 1/MaternaleTRF.Manuscript.docx
@@ -4155,7 +4155,7 @@
         <w:t>n</w:t>
       </w:r>
       <w:r>
-        <w:t>or Gestational Weight Gain\</w:t>
+        <w:t>or Gestational Weight Gain</w:t>
       </w:r>
     </w:p>
     <w:p>
@@ -7066,19 +7066,8 @@
       <w:pPr>
         <w:pStyle w:val="Heading1"/>
       </w:pPr>
-      <w:commentRangeStart w:id="11"/>
       <w:r>
         <w:t>Figure Legends</w:t>
-      </w:r>
-      <w:commentRangeEnd w:id="11"/>
-      <w:r>
-        <w:rPr>
-          <w:rStyle w:val="CommentReference"/>
-          <w:rFonts w:asciiTheme="minorHAnsi" w:eastAsiaTheme="minorHAnsi" w:hAnsiTheme="minorHAnsi" w:cstheme="minorBidi"/>
-          <w:b w:val="0"/>
-          <w:color w:val="auto"/>
-        </w:rPr>
-        <w:commentReference w:id="11"/>
       </w:r>
     </w:p>
     <w:p>
@@ -10882,23 +10871,6 @@
           <w:szCs w:val="20"/>
         </w:rPr>
         <w:t>We could look at number of failed mating events though?</w:t>
-      </w:r>
-    </w:p>
-  </w:comment>
-  <w:comment w:id="11" w:author="Molly Carter" w:date="2023-01-26T01:35:00Z" w:initials="MC">
-    <w:p>
-      <w:r>
-        <w:rPr>
-          <w:rStyle w:val="CommentReference"/>
-        </w:rPr>
-        <w:annotationRef/>
-      </w:r>
-      <w:r>
-        <w:rPr>
-          <w:sz w:val="20"/>
-          <w:szCs w:val="20"/>
-        </w:rPr>
-        <w:t xml:space="preserve">Add statistical tests and total sample size for each test. </w:t>
       </w:r>
     </w:p>
   </w:comment>
@@ -10918,7 +10890,6 @@
   <w15:commentEx w15:paraId="00D6144A" w15:done="1"/>
   <w15:commentEx w15:paraId="1CB6F86C" w15:done="1"/>
   <w15:commentEx w15:paraId="3264F6D1" w15:paraIdParent="1CB6F86C" w15:done="1"/>
-  <w15:commentEx w15:paraId="07F40743" w15:done="0"/>
 </w15:commentsEx>
 </file>
 
@@ -10930,7 +10901,6 @@
   <w16cex:commentExtensible w16cex:durableId="277BE1C9" w16cex:dateUtc="2023-01-25T22:13:00Z"/>
   <w16cex:commentExtensible w16cex:durableId="2765625B" w16cex:dateUtc="2023-01-08T20:40:00Z"/>
   <w16cex:commentExtensible w16cex:durableId="2767044A" w16cex:dateUtc="2023-01-10T02:23:00Z"/>
-  <w16cex:commentExtensible w16cex:durableId="277C574B" w16cex:dateUtc="2023-01-26T06:35:00Z"/>
 </w16cex:commentsExtensible>
 </file>
 
@@ -10947,7 +10917,6 @@
   <w16cid:commentId w16cid:paraId="00D6144A" w16cid:durableId="276A9FAB"/>
   <w16cid:commentId w16cid:paraId="1CB6F86C" w16cid:durableId="2765625B"/>
   <w16cid:commentId w16cid:paraId="3264F6D1" w16cid:durableId="2767044A"/>
-  <w16cid:commentId w16cid:paraId="07F40743" w16cid:durableId="277C574B"/>
 </w16cid:commentsIds>
 </file>
 

</xml_diff>